<commit_message>
Final version of pre-report
</commit_message>
<xml_diff>
--- a/4thExperiment/PreReport/PreReport4th.docx
+++ b/4thExperiment/PreReport/PreReport4th.docx
@@ -630,7 +630,7 @@
               <w:bidi/>
               <w:jc w:val="center"/>
               <w:rPr>
-                <w:rFonts w:ascii="Cambria" w:hAnsi="Cambria" w:cs="B Nazanin" w:hint="cs"/>
+                <w:rFonts w:ascii="Cambria" w:hAnsi="Cambria" w:cs="B Nazanin"/>
                 <w:color w:val="000000" w:themeColor="text1"/>
                 <w:rtl/>
                 <w:lang w:bidi="fa-IR"/>
@@ -665,6 +665,64 @@
               <w:bidi/>
               <w:jc w:val="center"/>
               <w:rPr>
+                <w:rFonts w:ascii="B Nazanin" w:hAnsi="B Nazanin" w:cs="B Nazanin"/>
+                <w:color w:val="000000" w:themeColor="text1"/>
+                <w:rtl/>
+                <w:lang w:bidi="fa-IR"/>
+              </w:rPr>
+            </w:pPr>
+            <w:r>
+              <w:rPr>
+                <w:rFonts w:ascii="B Nazanin" w:hAnsi="B Nazanin" w:cs="B Nazanin" w:hint="cs"/>
+                <w:color w:val="000000" w:themeColor="text1"/>
+                <w:rtl/>
+                <w:lang w:bidi="fa-IR"/>
+              </w:rPr>
+              <w:t>۲</w:t>
+            </w:r>
+          </w:p>
+        </w:tc>
+      </w:tr>
+      <w:tr>
+        <w:trPr>
+          <w:trHeight w:val="318"/>
+          <w:jc w:val="center"/>
+        </w:trPr>
+        <w:tc>
+          <w:tcPr>
+            <w:tcW w:w="1868" w:type="dxa"/>
+          </w:tcPr>
+          <w:p>
+            <w:pPr>
+              <w:bidi/>
+              <w:jc w:val="center"/>
+              <w:rPr>
+                <w:rFonts w:ascii="Cambria" w:hAnsi="Cambria" w:cs="B Nazanin" w:hint="cs"/>
+                <w:color w:val="000000" w:themeColor="text1"/>
+                <w:rtl/>
+                <w:lang w:bidi="fa-IR"/>
+              </w:rPr>
+            </w:pPr>
+            <w:r>
+              <w:rPr>
+                <w:rFonts w:ascii="Cambria" w:hAnsi="Cambria" w:cs="B Nazanin" w:hint="cs"/>
+                <w:color w:val="000000" w:themeColor="text1"/>
+                <w:rtl/>
+                <w:lang w:bidi="fa-IR"/>
+              </w:rPr>
+              <w:t>تراشه ۷۴۰۸</w:t>
+            </w:r>
+          </w:p>
+        </w:tc>
+        <w:tc>
+          <w:tcPr>
+            <w:tcW w:w="1868" w:type="dxa"/>
+          </w:tcPr>
+          <w:p>
+            <w:pPr>
+              <w:bidi/>
+              <w:jc w:val="center"/>
+              <w:rPr>
                 <w:rFonts w:ascii="B Nazanin" w:hAnsi="B Nazanin" w:cs="B Nazanin" w:hint="cs"/>
                 <w:color w:val="000000" w:themeColor="text1"/>
                 <w:rtl/>
@@ -678,7 +736,7 @@
                 <w:rtl/>
                 <w:lang w:bidi="fa-IR"/>
               </w:rPr>
-              <w:t>۲</w:t>
+              <w:t>۱</w:t>
             </w:r>
           </w:p>
         </w:tc>
@@ -720,7 +778,7 @@
               <w:bidi/>
               <w:jc w:val="center"/>
               <w:rPr>
-                <w:rFonts w:ascii="B Nazanin" w:hAnsi="B Nazanin" w:cs="B Nazanin" w:hint="cs"/>
+                <w:rFonts w:ascii="B Nazanin" w:hAnsi="B Nazanin" w:cs="B Nazanin"/>
                 <w:color w:val="000000" w:themeColor="text1"/>
                 <w:rtl/>
                 <w:lang w:bidi="fa-IR"/>
@@ -827,7 +885,7 @@
         <w:bidi/>
         <w:ind w:left="720"/>
         <w:rPr>
-          <w:rFonts w:ascii="Cambria" w:eastAsiaTheme="minorEastAsia" w:hAnsi="Cambria" w:cs="Times New Roman" w:hint="cs"/>
+          <w:rFonts w:ascii="Cambria" w:eastAsiaTheme="minorEastAsia" w:hAnsi="Cambria" w:cs="Times New Roman"/>
           <w:color w:val="000000" w:themeColor="text1"/>
           <w:rtl/>
           <w:lang w:bidi="fa-IR"/>
@@ -5736,7 +5794,7 @@
         <w:bidi/>
         <w:ind w:left="720"/>
         <w:rPr>
-          <w:rFonts w:ascii="Cambria" w:eastAsiaTheme="minorEastAsia" w:hAnsi="Cambria" w:cs="Times New Roman" w:hint="cs"/>
+          <w:rFonts w:ascii="Cambria" w:eastAsiaTheme="minorEastAsia" w:hAnsi="Cambria" w:cs="Times New Roman"/>
           <w:color w:val="000000" w:themeColor="text1"/>
           <w:rtl/>
           <w:lang w:bidi="fa-IR"/>
@@ -5748,6 +5806,690 @@
         <w:bidi/>
         <w:ind w:left="720"/>
         <w:rPr>
+          <w:rFonts w:ascii="Cambria" w:eastAsiaTheme="minorEastAsia" w:hAnsi="Cambria" w:cs="Times New Roman"/>
+          <w:color w:val="000000" w:themeColor="text1"/>
+          <w:lang w:bidi="fa-IR"/>
+        </w:rPr>
+      </w:pPr>
+    </w:p>
+    <w:p>
+      <w:pPr>
+        <w:bidi/>
+        <w:ind w:left="720"/>
+        <w:rPr>
+          <w:rFonts w:ascii="Cambria" w:eastAsiaTheme="minorEastAsia" w:hAnsi="Cambria" w:cs="Times New Roman"/>
+          <w:color w:val="000000" w:themeColor="text1"/>
+          <w:lang w:bidi="fa-IR"/>
+        </w:rPr>
+      </w:pPr>
+    </w:p>
+    <w:p>
+      <w:pPr>
+        <w:bidi/>
+        <w:ind w:left="720"/>
+        <w:rPr>
+          <w:rFonts w:ascii="Cambria" w:eastAsiaTheme="minorEastAsia" w:hAnsi="Cambria" w:cs="Times New Roman"/>
+          <w:color w:val="000000" w:themeColor="text1"/>
+          <w:lang w:bidi="fa-IR"/>
+        </w:rPr>
+      </w:pPr>
+    </w:p>
+    <w:p>
+      <w:pPr>
+        <w:bidi/>
+        <w:ind w:left="720"/>
+        <w:rPr>
+          <w:rFonts w:ascii="Cambria" w:eastAsiaTheme="minorEastAsia" w:hAnsi="Cambria" w:cs="Times New Roman"/>
+          <w:color w:val="000000" w:themeColor="text1"/>
+          <w:lang w:bidi="fa-IR"/>
+        </w:rPr>
+      </w:pPr>
+    </w:p>
+    <w:p>
+      <w:pPr>
+        <w:bidi/>
+        <w:ind w:left="720"/>
+        <w:rPr>
+          <w:rFonts w:ascii="Cambria" w:eastAsiaTheme="minorEastAsia" w:hAnsi="Cambria" w:cs="Times New Roman"/>
+          <w:color w:val="000000" w:themeColor="text1"/>
+          <w:lang w:bidi="fa-IR"/>
+        </w:rPr>
+      </w:pPr>
+    </w:p>
+    <w:p>
+      <w:pPr>
+        <w:bidi/>
+        <w:ind w:left="720"/>
+        <w:rPr>
+          <w:rFonts w:ascii="Cambria" w:eastAsiaTheme="minorEastAsia" w:hAnsi="Cambria" w:cs="Times New Roman"/>
+          <w:color w:val="000000" w:themeColor="text1"/>
+          <w:lang w:bidi="fa-IR"/>
+        </w:rPr>
+      </w:pPr>
+    </w:p>
+    <w:p>
+      <w:pPr>
+        <w:bidi/>
+        <w:ind w:left="720"/>
+        <w:rPr>
+          <w:rFonts w:ascii="Cambria" w:eastAsiaTheme="minorEastAsia" w:hAnsi="Cambria" w:cs="Times New Roman"/>
+          <w:color w:val="000000" w:themeColor="text1"/>
+          <w:lang w:bidi="fa-IR"/>
+        </w:rPr>
+      </w:pPr>
+    </w:p>
+    <w:p>
+      <w:pPr>
+        <w:bidi/>
+        <w:ind w:left="720"/>
+        <w:rPr>
+          <w:rFonts w:ascii="Cambria" w:eastAsiaTheme="minorEastAsia" w:hAnsi="Cambria" w:cs="Times New Roman"/>
+          <w:color w:val="000000" w:themeColor="text1"/>
+          <w:rtl/>
+          <w:lang w:bidi="fa-IR"/>
+        </w:rPr>
+      </w:pPr>
+      <w:r>
+        <w:rPr>
+          <w:rFonts w:ascii="Cambria" w:eastAsiaTheme="minorEastAsia" w:hAnsi="Cambria" w:cs="Times New Roman" w:hint="cs"/>
+          <w:color w:val="000000" w:themeColor="text1"/>
+          <w:rtl/>
+          <w:lang w:bidi="fa-IR"/>
+        </w:rPr>
+        <w:lastRenderedPageBreak/>
+        <w:t xml:space="preserve">با توجه به اینکه </w:t>
+      </w:r>
+      <w:proofErr w:type="spellStart"/>
+      <w:r>
+        <w:rPr>
+          <w:rFonts w:ascii="Cambria" w:eastAsiaTheme="minorEastAsia" w:hAnsi="Cambria" w:cs="Times New Roman" w:hint="cs"/>
+          <w:color w:val="000000" w:themeColor="text1"/>
+          <w:rtl/>
+          <w:lang w:bidi="fa-IR"/>
+        </w:rPr>
+        <w:t>دیکودر</w:t>
+      </w:r>
+      <w:proofErr w:type="spellEnd"/>
+      <w:r>
+        <w:rPr>
+          <w:rFonts w:ascii="Cambria" w:eastAsiaTheme="minorEastAsia" w:hAnsi="Cambria" w:cs="Times New Roman" w:hint="cs"/>
+          <w:color w:val="000000" w:themeColor="text1"/>
+          <w:rtl/>
+          <w:lang w:bidi="fa-IR"/>
+        </w:rPr>
+        <w:t xml:space="preserve"> ۴ به ۱۶ در </w:t>
+      </w:r>
+      <w:proofErr w:type="spellStart"/>
+      <w:r>
+        <w:rPr>
+          <w:rFonts w:ascii="Cambria" w:eastAsiaTheme="minorEastAsia" w:hAnsi="Cambria" w:cs="Times New Roman" w:hint="cs"/>
+          <w:color w:val="000000" w:themeColor="text1"/>
+          <w:rtl/>
+          <w:lang w:bidi="fa-IR"/>
+        </w:rPr>
+        <w:t>فریتزینگ</w:t>
+      </w:r>
+      <w:proofErr w:type="spellEnd"/>
+      <w:r>
+        <w:rPr>
+          <w:rFonts w:ascii="Cambria" w:eastAsiaTheme="minorEastAsia" w:hAnsi="Cambria" w:cs="Times New Roman" w:hint="cs"/>
+          <w:color w:val="000000" w:themeColor="text1"/>
+          <w:rtl/>
+          <w:lang w:bidi="fa-IR"/>
+        </w:rPr>
+        <w:t xml:space="preserve"> نبود از دو </w:t>
+      </w:r>
+      <w:proofErr w:type="spellStart"/>
+      <w:r>
+        <w:rPr>
+          <w:rFonts w:ascii="Cambria" w:eastAsiaTheme="minorEastAsia" w:hAnsi="Cambria" w:cs="Times New Roman" w:hint="cs"/>
+          <w:color w:val="000000" w:themeColor="text1"/>
+          <w:rtl/>
+          <w:lang w:bidi="fa-IR"/>
+        </w:rPr>
+        <w:t>دیکودر</w:t>
+      </w:r>
+      <w:proofErr w:type="spellEnd"/>
+      <w:r>
+        <w:rPr>
+          <w:rFonts w:ascii="Cambria" w:eastAsiaTheme="minorEastAsia" w:hAnsi="Cambria" w:cs="Times New Roman" w:hint="cs"/>
+          <w:color w:val="000000" w:themeColor="text1"/>
+          <w:rtl/>
+          <w:lang w:bidi="fa-IR"/>
+        </w:rPr>
+        <w:t xml:space="preserve"> ۳ به ۸ با </w:t>
+      </w:r>
+      <w:r>
+        <w:rPr>
+          <w:rFonts w:ascii="Cambria" w:eastAsiaTheme="minorEastAsia" w:hAnsi="Cambria" w:cs="Times New Roman"/>
+          <w:color w:val="000000" w:themeColor="text1"/>
+          <w:lang w:bidi="fa-IR"/>
+        </w:rPr>
+        <w:t>Enable</w:t>
+      </w:r>
+      <w:r>
+        <w:rPr>
+          <w:rFonts w:ascii="Cambria" w:eastAsiaTheme="minorEastAsia" w:hAnsi="Cambria" w:cs="Times New Roman" w:hint="cs"/>
+          <w:color w:val="000000" w:themeColor="text1"/>
+          <w:rtl/>
+          <w:lang w:bidi="fa-IR"/>
+        </w:rPr>
+        <w:t xml:space="preserve"> استفاده </w:t>
+      </w:r>
+      <w:proofErr w:type="spellStart"/>
+      <w:r>
+        <w:rPr>
+          <w:rFonts w:ascii="Cambria" w:eastAsiaTheme="minorEastAsia" w:hAnsi="Cambria" w:cs="Times New Roman" w:hint="cs"/>
+          <w:color w:val="000000" w:themeColor="text1"/>
+          <w:rtl/>
+          <w:lang w:bidi="fa-IR"/>
+        </w:rPr>
+        <w:t>می‌کنیم</w:t>
+      </w:r>
+      <w:proofErr w:type="spellEnd"/>
+      <w:r>
+        <w:rPr>
+          <w:rFonts w:ascii="Cambria" w:eastAsiaTheme="minorEastAsia" w:hAnsi="Cambria" w:cs="Times New Roman" w:hint="cs"/>
+          <w:color w:val="000000" w:themeColor="text1"/>
+          <w:rtl/>
+          <w:lang w:bidi="fa-IR"/>
+        </w:rPr>
+        <w:t xml:space="preserve"> تا </w:t>
+      </w:r>
+      <w:proofErr w:type="spellStart"/>
+      <w:r>
+        <w:rPr>
+          <w:rFonts w:ascii="Cambria" w:eastAsiaTheme="minorEastAsia" w:hAnsi="Cambria" w:cs="Times New Roman" w:hint="cs"/>
+          <w:color w:val="000000" w:themeColor="text1"/>
+          <w:rtl/>
+          <w:lang w:bidi="fa-IR"/>
+        </w:rPr>
+        <w:t>دیکودر</w:t>
+      </w:r>
+      <w:proofErr w:type="spellEnd"/>
+      <w:r>
+        <w:rPr>
+          <w:rFonts w:ascii="Cambria" w:eastAsiaTheme="minorEastAsia" w:hAnsi="Cambria" w:cs="Times New Roman" w:hint="cs"/>
+          <w:color w:val="000000" w:themeColor="text1"/>
+          <w:rtl/>
+          <w:lang w:bidi="fa-IR"/>
+        </w:rPr>
+        <w:t xml:space="preserve"> لازمه را بسازیم. تصویر ۷ مدار پیاده سازی شده با </w:t>
+      </w:r>
+      <w:proofErr w:type="spellStart"/>
+      <w:r>
+        <w:rPr>
+          <w:rFonts w:ascii="Cambria" w:eastAsiaTheme="minorEastAsia" w:hAnsi="Cambria" w:cs="Times New Roman" w:hint="cs"/>
+          <w:color w:val="000000" w:themeColor="text1"/>
+          <w:rtl/>
+          <w:lang w:bidi="fa-IR"/>
+        </w:rPr>
+        <w:t>فریتزینگ</w:t>
+      </w:r>
+      <w:proofErr w:type="spellEnd"/>
+      <w:r>
+        <w:rPr>
+          <w:rFonts w:ascii="Cambria" w:eastAsiaTheme="minorEastAsia" w:hAnsi="Cambria" w:cs="Times New Roman" w:hint="cs"/>
+          <w:color w:val="000000" w:themeColor="text1"/>
+          <w:rtl/>
+          <w:lang w:bidi="fa-IR"/>
+        </w:rPr>
+        <w:t xml:space="preserve"> هست. ۴ </w:t>
+      </w:r>
+      <w:r>
+        <w:rPr>
+          <w:rFonts w:ascii="Cambria" w:eastAsiaTheme="minorEastAsia" w:hAnsi="Cambria" w:cs="Times New Roman"/>
+          <w:color w:val="000000" w:themeColor="text1"/>
+          <w:lang w:bidi="fa-IR"/>
+        </w:rPr>
+        <w:t>LED</w:t>
+      </w:r>
+      <w:r>
+        <w:rPr>
+          <w:rFonts w:ascii="Cambria" w:eastAsiaTheme="minorEastAsia" w:hAnsi="Cambria" w:cs="Times New Roman" w:hint="cs"/>
+          <w:color w:val="000000" w:themeColor="text1"/>
+          <w:rtl/>
+          <w:lang w:bidi="fa-IR"/>
+        </w:rPr>
+        <w:t xml:space="preserve"> برای نمایش ورودی و ۱ </w:t>
+      </w:r>
+      <w:r>
+        <w:rPr>
+          <w:rFonts w:ascii="Cambria" w:eastAsiaTheme="minorEastAsia" w:hAnsi="Cambria" w:cs="Times New Roman"/>
+          <w:color w:val="000000" w:themeColor="text1"/>
+          <w:lang w:bidi="fa-IR"/>
+        </w:rPr>
+        <w:t>LED</w:t>
+      </w:r>
+      <w:r>
+        <w:rPr>
+          <w:rFonts w:ascii="Cambria" w:eastAsiaTheme="minorEastAsia" w:hAnsi="Cambria" w:cs="Times New Roman" w:hint="cs"/>
+          <w:color w:val="000000" w:themeColor="text1"/>
+          <w:rtl/>
+          <w:lang w:bidi="fa-IR"/>
+        </w:rPr>
+        <w:t xml:space="preserve"> برای نمایش خروجی استفاده شده. دلیل </w:t>
+      </w:r>
+      <w:r>
+        <w:rPr>
+          <w:rFonts w:ascii="Cambria" w:eastAsiaTheme="minorEastAsia" w:hAnsi="Cambria" w:cs="Times New Roman"/>
+          <w:color w:val="000000" w:themeColor="text1"/>
+          <w:lang w:bidi="fa-IR"/>
+        </w:rPr>
+        <w:t>NOT</w:t>
+      </w:r>
+      <w:r>
+        <w:rPr>
+          <w:rFonts w:ascii="Cambria" w:eastAsiaTheme="minorEastAsia" w:hAnsi="Cambria" w:cs="Times New Roman" w:hint="cs"/>
+          <w:color w:val="000000" w:themeColor="text1"/>
+          <w:rtl/>
+          <w:lang w:bidi="fa-IR"/>
+        </w:rPr>
+        <w:t xml:space="preserve"> آخر بخاطر </w:t>
+      </w:r>
+      <w:r>
+        <w:rPr>
+          <w:rFonts w:ascii="Cambria" w:eastAsiaTheme="minorEastAsia" w:hAnsi="Cambria" w:cs="Times New Roman"/>
+          <w:color w:val="000000" w:themeColor="text1"/>
+          <w:lang w:bidi="fa-IR"/>
+        </w:rPr>
+        <w:t>Active low</w:t>
+      </w:r>
+      <w:r>
+        <w:rPr>
+          <w:rFonts w:ascii="Cambria" w:eastAsiaTheme="minorEastAsia" w:hAnsi="Cambria" w:cs="Times New Roman" w:hint="cs"/>
+          <w:color w:val="000000" w:themeColor="text1"/>
+          <w:rtl/>
+          <w:lang w:bidi="fa-IR"/>
+        </w:rPr>
+        <w:t xml:space="preserve"> بودن </w:t>
+      </w:r>
+      <w:proofErr w:type="spellStart"/>
+      <w:r>
+        <w:rPr>
+          <w:rFonts w:ascii="Cambria" w:eastAsiaTheme="minorEastAsia" w:hAnsi="Cambria" w:cs="Times New Roman" w:hint="cs"/>
+          <w:color w:val="000000" w:themeColor="text1"/>
+          <w:rtl/>
+          <w:lang w:bidi="fa-IR"/>
+        </w:rPr>
+        <w:t>دیکودر</w:t>
+      </w:r>
+      <w:proofErr w:type="spellEnd"/>
+      <w:r>
+        <w:rPr>
+          <w:rFonts w:ascii="Cambria" w:eastAsiaTheme="minorEastAsia" w:hAnsi="Cambria" w:cs="Times New Roman" w:hint="cs"/>
+          <w:color w:val="000000" w:themeColor="text1"/>
+          <w:rtl/>
+          <w:lang w:bidi="fa-IR"/>
+        </w:rPr>
+        <w:t xml:space="preserve"> استفاده شده هست. همچنین از تراشه ۷۴۰۸ برای </w:t>
+      </w:r>
+      <w:r>
+        <w:rPr>
+          <w:rFonts w:ascii="Cambria" w:eastAsiaTheme="minorEastAsia" w:hAnsi="Cambria" w:cs="Times New Roman"/>
+          <w:color w:val="000000" w:themeColor="text1"/>
+          <w:lang w:bidi="fa-IR"/>
+        </w:rPr>
+        <w:t>AND</w:t>
+      </w:r>
+      <w:r>
+        <w:rPr>
+          <w:rFonts w:ascii="Cambria" w:eastAsiaTheme="minorEastAsia" w:hAnsi="Cambria" w:cs="Times New Roman" w:hint="cs"/>
+          <w:color w:val="000000" w:themeColor="text1"/>
+          <w:rtl/>
+          <w:lang w:bidi="fa-IR"/>
+        </w:rPr>
+        <w:t xml:space="preserve"> کردن خروجی های </w:t>
+      </w:r>
+      <w:proofErr w:type="spellStart"/>
+      <w:r>
+        <w:rPr>
+          <w:rFonts w:ascii="Cambria" w:eastAsiaTheme="minorEastAsia" w:hAnsi="Cambria" w:cs="Times New Roman" w:hint="cs"/>
+          <w:color w:val="000000" w:themeColor="text1"/>
+          <w:rtl/>
+          <w:lang w:bidi="fa-IR"/>
+        </w:rPr>
+        <w:t>دیکدور</w:t>
+      </w:r>
+      <w:proofErr w:type="spellEnd"/>
+      <w:r>
+        <w:rPr>
+          <w:rFonts w:ascii="Cambria" w:eastAsiaTheme="minorEastAsia" w:hAnsi="Cambria" w:cs="Times New Roman" w:hint="cs"/>
+          <w:color w:val="000000" w:themeColor="text1"/>
+          <w:rtl/>
+          <w:lang w:bidi="fa-IR"/>
+        </w:rPr>
+        <w:t xml:space="preserve"> استفاده کردیم.</w:t>
+      </w:r>
+    </w:p>
+    <w:p>
+      <w:pPr>
+        <w:bidi/>
+        <w:ind w:left="720"/>
+        <w:rPr>
+          <w:rFonts w:ascii="Cambria" w:eastAsiaTheme="minorEastAsia" w:hAnsi="Cambria" w:cs="Times New Roman"/>
+          <w:color w:val="000000" w:themeColor="text1"/>
+          <w:rtl/>
+          <w:lang w:bidi="fa-IR"/>
+        </w:rPr>
+      </w:pPr>
+      <w:r>
+        <w:rPr>
+          <w:noProof/>
+        </w:rPr>
+        <mc:AlternateContent>
+          <mc:Choice Requires="wps">
+            <w:drawing>
+              <wp:anchor distT="0" distB="0" distL="114300" distR="114300" simplePos="0" relativeHeight="251679744" behindDoc="0" locked="0" layoutInCell="1" allowOverlap="1" wp14:anchorId="008F2429" wp14:editId="2C71D89B">
+                <wp:simplePos x="0" y="0"/>
+                <wp:positionH relativeFrom="column">
+                  <wp:posOffset>67310</wp:posOffset>
+                </wp:positionH>
+                <wp:positionV relativeFrom="paragraph">
+                  <wp:posOffset>3319145</wp:posOffset>
+                </wp:positionV>
+                <wp:extent cx="5943600" cy="635"/>
+                <wp:effectExtent l="0" t="0" r="0" b="12065"/>
+                <wp:wrapNone/>
+                <wp:docPr id="16" name="Text Box 16"/>
+                <wp:cNvGraphicFramePr/>
+                <a:graphic xmlns:a="http://schemas.openxmlformats.org/drawingml/2006/main">
+                  <a:graphicData uri="http://schemas.microsoft.com/office/word/2010/wordprocessingShape">
+                    <wps:wsp>
+                      <wps:cNvSpPr txBox="1"/>
+                      <wps:spPr>
+                        <a:xfrm>
+                          <a:off x="0" y="0"/>
+                          <a:ext cx="5943600" cy="635"/>
+                        </a:xfrm>
+                        <a:prstGeom prst="rect">
+                          <a:avLst/>
+                        </a:prstGeom>
+                        <a:solidFill>
+                          <a:prstClr val="white"/>
+                        </a:solidFill>
+                        <a:ln>
+                          <a:noFill/>
+                        </a:ln>
+                      </wps:spPr>
+                      <wps:txbx>
+                        <w:txbxContent>
+                          <w:p>
+                            <w:pPr>
+                              <w:pStyle w:val="Caption"/>
+                              <w:bidi/>
+                              <w:jc w:val="center"/>
+                              <w:rPr>
+                                <w:rFonts w:ascii="Cambria" w:hAnsi="Cambria" w:cs="Times New Roman"/>
+                                <w:noProof/>
+                                <w:color w:val="000000" w:themeColor="text1"/>
+                                <w:lang w:val="fa-IR" w:bidi="fa-IR"/>
+                              </w:rPr>
+                            </w:pPr>
+                            <w:proofErr w:type="spellStart"/>
+                            <w:r>
+                              <w:rPr>
+                                <w:rtl/>
+                              </w:rPr>
+                              <w:t>تصو</w:t>
+                            </w:r>
+                            <w:r>
+                              <w:rPr>
+                                <w:rFonts w:hint="cs"/>
+                                <w:rtl/>
+                              </w:rPr>
+                              <w:t>ی</w:t>
+                            </w:r>
+                            <w:r>
+                              <w:rPr>
+                                <w:rFonts w:hint="eastAsia"/>
+                                <w:rtl/>
+                              </w:rPr>
+                              <w:t>ر</w:t>
+                            </w:r>
+                            <w:proofErr w:type="spellEnd"/>
+                            <w:r>
+                              <w:rPr>
+                                <w:rtl/>
+                              </w:rPr>
+                              <w:t xml:space="preserve"> </w:t>
+                            </w:r>
+                            <w:r>
+                              <w:rPr>
+                                <w:rtl/>
+                              </w:rPr>
+                              <w:fldChar w:fldCharType="begin"/>
+                            </w:r>
+                            <w:r>
+                              <w:rPr>
+                                <w:rtl/>
+                              </w:rPr>
+                              <w:instrText xml:space="preserve"> </w:instrText>
+                            </w:r>
+                            <w:r>
+                              <w:instrText>SEQ</w:instrText>
+                            </w:r>
+                            <w:r>
+                              <w:rPr>
+                                <w:rtl/>
+                              </w:rPr>
+                              <w:instrText xml:space="preserve"> تصویر \* </w:instrText>
+                            </w:r>
+                            <w:r>
+                              <w:instrText>ARABIC</w:instrText>
+                            </w:r>
+                            <w:r>
+                              <w:rPr>
+                                <w:rtl/>
+                              </w:rPr>
+                              <w:instrText xml:space="preserve"> </w:instrText>
+                            </w:r>
+                            <w:r>
+                              <w:rPr>
+                                <w:rtl/>
+                              </w:rPr>
+                              <w:fldChar w:fldCharType="separate"/>
+                            </w:r>
+                            <w:r>
+                              <w:rPr>
+                                <w:noProof/>
+                                <w:rtl/>
+                              </w:rPr>
+                              <w:t>7</w:t>
+                            </w:r>
+                            <w:r>
+                              <w:rPr>
+                                <w:rtl/>
+                              </w:rPr>
+                              <w:fldChar w:fldCharType="end"/>
+                            </w:r>
+                          </w:p>
+                        </w:txbxContent>
+                      </wps:txbx>
+                      <wps:bodyPr rot="0" spcFirstLastPara="0" vertOverflow="overflow" horzOverflow="overflow" vert="horz" wrap="square" lIns="0" tIns="0" rIns="0" bIns="0" numCol="1" spcCol="0" rtlCol="0" fromWordArt="0" anchor="t" anchorCtr="0" forceAA="0" compatLnSpc="1">
+                        <a:prstTxWarp prst="textNoShape">
+                          <a:avLst/>
+                        </a:prstTxWarp>
+                        <a:spAutoFit/>
+                      </wps:bodyPr>
+                    </wps:wsp>
+                  </a:graphicData>
+                </a:graphic>
+              </wp:anchor>
+            </w:drawing>
+          </mc:Choice>
+          <mc:Fallback>
+            <w:pict>
+              <v:shape w14:anchorId="008F2429" id="Text Box 16" o:spid="_x0000_s1032" type="#_x0000_t202" style="position:absolute;left:0;text-align:left;margin-left:5.3pt;margin-top:261.35pt;width:468pt;height:.05pt;z-index:251679744;visibility:visible;mso-wrap-style:square;mso-wrap-distance-left:9pt;mso-wrap-distance-top:0;mso-wrap-distance-right:9pt;mso-wrap-distance-bottom:0;mso-position-horizontal:absolute;mso-position-horizontal-relative:text;mso-position-vertical:absolute;mso-position-vertical-relative:text;v-text-anchor:top" o:gfxdata="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" stroked="f">
+                <v:textbox style="mso-fit-shape-to-text:t" inset="0,0,0,0">
+                  <w:txbxContent>
+                    <w:p>
+                      <w:pPr>
+                        <w:pStyle w:val="Caption"/>
+                        <w:bidi/>
+                        <w:jc w:val="center"/>
+                        <w:rPr>
+                          <w:rFonts w:ascii="Cambria" w:hAnsi="Cambria" w:cs="Times New Roman"/>
+                          <w:noProof/>
+                          <w:color w:val="000000" w:themeColor="text1"/>
+                          <w:lang w:val="fa-IR" w:bidi="fa-IR"/>
+                        </w:rPr>
+                      </w:pPr>
+                      <w:proofErr w:type="spellStart"/>
+                      <w:r>
+                        <w:rPr>
+                          <w:rtl/>
+                        </w:rPr>
+                        <w:t>تصو</w:t>
+                      </w:r>
+                      <w:r>
+                        <w:rPr>
+                          <w:rFonts w:hint="cs"/>
+                          <w:rtl/>
+                        </w:rPr>
+                        <w:t>ی</w:t>
+                      </w:r>
+                      <w:r>
+                        <w:rPr>
+                          <w:rFonts w:hint="eastAsia"/>
+                          <w:rtl/>
+                        </w:rPr>
+                        <w:t>ر</w:t>
+                      </w:r>
+                      <w:proofErr w:type="spellEnd"/>
+                      <w:r>
+                        <w:rPr>
+                          <w:rtl/>
+                        </w:rPr>
+                        <w:t xml:space="preserve"> </w:t>
+                      </w:r>
+                      <w:r>
+                        <w:rPr>
+                          <w:rtl/>
+                        </w:rPr>
+                        <w:fldChar w:fldCharType="begin"/>
+                      </w:r>
+                      <w:r>
+                        <w:rPr>
+                          <w:rtl/>
+                        </w:rPr>
+                        <w:instrText xml:space="preserve"> </w:instrText>
+                      </w:r>
+                      <w:r>
+                        <w:instrText>SEQ</w:instrText>
+                      </w:r>
+                      <w:r>
+                        <w:rPr>
+                          <w:rtl/>
+                        </w:rPr>
+                        <w:instrText xml:space="preserve"> تصویر \* </w:instrText>
+                      </w:r>
+                      <w:r>
+                        <w:instrText>ARABIC</w:instrText>
+                      </w:r>
+                      <w:r>
+                        <w:rPr>
+                          <w:rtl/>
+                        </w:rPr>
+                        <w:instrText xml:space="preserve"> </w:instrText>
+                      </w:r>
+                      <w:r>
+                        <w:rPr>
+                          <w:rtl/>
+                        </w:rPr>
+                        <w:fldChar w:fldCharType="separate"/>
+                      </w:r>
+                      <w:r>
+                        <w:rPr>
+                          <w:noProof/>
+                          <w:rtl/>
+                        </w:rPr>
+                        <w:t>7</w:t>
+                      </w:r>
+                      <w:r>
+                        <w:rPr>
+                          <w:rtl/>
+                        </w:rPr>
+                        <w:fldChar w:fldCharType="end"/>
+                      </w:r>
+                    </w:p>
+                  </w:txbxContent>
+                </v:textbox>
+              </v:shape>
+            </w:pict>
+          </mc:Fallback>
+        </mc:AlternateContent>
+      </w:r>
+      <w:r>
+        <w:rPr>
+          <w:rFonts w:ascii="Cambria" w:eastAsiaTheme="minorEastAsia" w:hAnsi="Cambria" w:cs="Times New Roman" w:hint="cs"/>
+          <w:noProof/>
+          <w:color w:val="000000" w:themeColor="text1"/>
+          <w:rtl/>
+          <w:lang w:val="fa-IR" w:bidi="fa-IR"/>
+        </w:rPr>
+        <w:drawing>
+          <wp:anchor distT="0" distB="0" distL="114300" distR="114300" simplePos="0" relativeHeight="251677696" behindDoc="0" locked="0" layoutInCell="1" allowOverlap="1" wp14:anchorId="16E4C284" wp14:editId="21D91189">
+            <wp:simplePos x="0" y="0"/>
+            <wp:positionH relativeFrom="column">
+              <wp:posOffset>67733</wp:posOffset>
+            </wp:positionH>
+            <wp:positionV relativeFrom="paragraph">
+              <wp:posOffset>175260</wp:posOffset>
+            </wp:positionV>
+            <wp:extent cx="5943600" cy="3086735"/>
+            <wp:effectExtent l="0" t="0" r="0" b="0"/>
+            <wp:wrapNone/>
+            <wp:docPr id="13" name="Picture 13"/>
+            <wp:cNvGraphicFramePr>
+              <a:graphicFrameLocks xmlns:a="http://schemas.openxmlformats.org/drawingml/2006/main" noChangeAspect="1"/>
+            </wp:cNvGraphicFramePr>
+            <a:graphic xmlns:a="http://schemas.openxmlformats.org/drawingml/2006/main">
+              <a:graphicData uri="http://schemas.openxmlformats.org/drawingml/2006/picture">
+                <pic:pic xmlns:pic="http://schemas.openxmlformats.org/drawingml/2006/picture">
+                  <pic:nvPicPr>
+                    <pic:cNvPr id="13" name="Picture 13"/>
+                    <pic:cNvPicPr/>
+                  </pic:nvPicPr>
+                  <pic:blipFill>
+                    <a:blip r:embed="rId16" cstate="print">
+                      <a:extLst>
+                        <a:ext uri="{28A0092B-C50C-407E-A947-70E740481C1C}">
+                          <a14:useLocalDpi xmlns:a14="http://schemas.microsoft.com/office/drawing/2010/main" val="0"/>
+                        </a:ext>
+                      </a:extLst>
+                    </a:blip>
+                    <a:stretch>
+                      <a:fillRect/>
+                    </a:stretch>
+                  </pic:blipFill>
+                  <pic:spPr>
+                    <a:xfrm>
+                      <a:off x="0" y="0"/>
+                      <a:ext cx="5943600" cy="3086735"/>
+                    </a:xfrm>
+                    <a:prstGeom prst="rect">
+                      <a:avLst/>
+                    </a:prstGeom>
+                  </pic:spPr>
+                </pic:pic>
+              </a:graphicData>
+            </a:graphic>
+            <wp14:sizeRelH relativeFrom="page">
+              <wp14:pctWidth>0</wp14:pctWidth>
+            </wp14:sizeRelH>
+            <wp14:sizeRelV relativeFrom="page">
+              <wp14:pctHeight>0</wp14:pctHeight>
+            </wp14:sizeRelV>
+          </wp:anchor>
+        </w:drawing>
+      </w:r>
+    </w:p>
+    <w:p>
+      <w:pPr>
+        <w:bidi/>
+        <w:ind w:left="720"/>
+        <w:rPr>
           <w:rFonts w:ascii="Cambria" w:eastAsiaTheme="minorEastAsia" w:hAnsi="Cambria" w:cs="Times New Roman" w:hint="cs"/>
           <w:color w:val="000000" w:themeColor="text1"/>
           <w:rtl/>
@@ -5756,8 +6498,8 @@
       </w:pPr>
     </w:p>
     <w:sectPr>
-      <w:headerReference w:type="default" r:id="rId16"/>
-      <w:footerReference w:type="default" r:id="rId17"/>
+      <w:headerReference w:type="default" r:id="rId17"/>
+      <w:footerReference w:type="default" r:id="rId18"/>
       <w:pgSz w:w="12240" w:h="15840"/>
       <w:pgMar w:top="1440" w:right="1440" w:bottom="1440" w:left="1440" w:header="720" w:footer="720" w:gutter="0"/>
       <w:cols w:space="720"/>
@@ -19432,19 +20174,19 @@
         </mc:Choice>
         <mc:Fallback>
           <w:pict>
-            <v:group w14:anchorId="33C8A723" id="Group 26" o:spid="_x0000_s1032" alt="Title: Drawing of feather behind page number" style="position:absolute;margin-left:0;margin-top:0;width:97.9pt;height:97.9pt;z-index:251659264;mso-position-horizontal:left;mso-position-horizontal-relative:page;mso-position-vertical:bottom;mso-position-vertical-relative:page;mso-width-relative:margin;mso-height-relative:margin" coordsize="12435,12435" o:gfxdata="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">
-              <v:group id="Group 27" o:spid="_x0000_s1033" style="position:absolute;width:12435;height:12435" coordsize="12446,12435" o:gfxdata="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">
-                <v:shape id="Freeform 6" o:spid="_x0000_s1034" style="position:absolute;left:2762;width:9684;height:9683;visibility:visible;mso-wrap-style:square;v-text-anchor:top" coordsize="296,296" o:gfxdata="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" path="m94,91v1,,,-3,-1,-2c92,88,92,87,91,85,90,83,89,83,88,80,86,76,83,72,83,70,80,67,77,64,75,59,71,55,67,49,63,45,61,42,59,40,57,38,55,35,53,34,51,31v2,-1,3,2,4,3c57,35,58,36,59,38v1,2,3,2,4,5c64,43,65,46,67,46v2,3,5,6,7,10c76,59,79,61,81,65v1,-1,-1,-3,-1,-4c79,60,79,59,78,58v,-1,-1,-3,-1,-4c77,53,74,53,76,52,73,48,72,46,69,42,63,35,58,28,54,22,52,21,51,18,49,18v,-1,-1,-1,-2,-3c47,16,45,15,46,15v2,-2,3,2,5,2c52,18,53,20,54,20v2,4,4,5,7,9c64,33,67,35,69,40v2,,2,4,4,4c74,47,76,48,77,50v1,1,,1,1,2c79,54,79,53,79,55v1,-1,1,2,2,2c81,58,82,58,83,59v1,5,4,11,6,18c92,76,88,73,89,72v-1,-2,,-3,-1,-5c88,65,86,61,85,58,83,54,81,49,79,45,77,40,75,36,74,34v-1,,-1,-2,-2,-3c71,31,71,30,70,29,69,28,68,25,67,24,65,20,62,19,60,15,57,12,54,10,52,6v2,,2,3,4,3c57,11,59,11,60,13v2,3,4,5,7,8c69,24,71,27,74,30v-1,,,2,,1c75,32,74,33,75,33v1,2,2,4,3,5c82,46,85,53,89,61v2,6,3,11,4,16c95,83,94,88,98,93v1,-2,,-3,,-5c98,86,98,85,97,83,96,80,96,77,95,73v,,-1,-1,-1,-2c94,70,94,69,94,68v,-2,-1,-1,-1,-4c93,61,91,60,91,56,89,52,87,48,86,44,85,42,84,41,83,40,82,38,82,36,81,34,79,32,78,31,77,28v-1,1,-1,-2,-2,-2c74,26,75,25,74,24,72,21,70,19,68,15v,,-1,-1,-2,-2c65,13,65,12,64,11,63,9,62,8,60,7,58,4,54,4,52,v2,,4,2,6,3c59,5,61,5,63,8v1,1,3,3,5,4c68,14,69,13,70,15v1,,1,3,2,2c76,25,80,30,85,38v3,5,5,11,8,17c94,58,94,60,95,62v,1,1,3,,4c96,67,97,69,96,69v2,5,2,9,4,14c101,82,100,79,100,77v,-1,-2,-3,-1,-3c99,73,97,71,98,71v,-1,-1,-3,-1,-4c99,67,95,65,97,64,96,63,96,62,96,61v1,,-1,-2,,-3c94,53,92,47,90,42,88,37,86,33,85,29,83,26,81,24,81,21v-1,,-1,,-1,-1c79,20,79,19,79,19v-1,,-1,-1,-1,-2c78,17,77,16,77,16v-1,,-3,-3,-5,-5c69,8,67,6,64,3v1,-1,2,,3,1c68,4,68,5,69,6v1,1,3,3,5,4c74,11,75,11,76,13v,1,2,,2,2c79,16,80,19,82,20v6,9,7,14,12,25c96,50,97,55,99,59v1,2,-1,3,,4c99,65,100,66,99,67v4,7,3,13,5,20c104,90,105,94,106,97v-1,1,1,4,1,5c106,103,107,103,108,104v-1,,,1,,2c109,104,106,100,107,97v,-2,,-5,-1,-8c107,84,106,79,105,73v1,-2,-1,-6,,-8c104,62,104,60,103,57v1,-1,-1,-3,-1,-5c102,51,102,50,101,48v1,-1,-1,-1,,-3c100,44,100,43,100,41,99,39,98,37,98,36,97,32,95,29,94,26,92,23,90,20,88,16,87,14,85,14,84,12v2,-1,3,1,4,2c89,14,89,16,90,17v1,,2,1,2,1c96,25,97,28,100,36v3,6,3,12,5,18c105,55,106,57,106,59v,1,1,3,1,4c108,64,107,65,107,67v1,1,1,3,1,4c109,73,108,74,107,75v1,1,1,3,1,4c109,81,108,82,109,83v-1,1,1,3,,4c109,90,109,93,110,96v,2,1,5,,7c112,108,111,112,115,117v2,,-1,-3,,-4c114,112,115,111,114,109v1,-1,,-3,,-4c113,103,115,102,115,101v-1,-2,-1,-5,-1,-7c114,92,113,89,114,87v,-2,-1,-4,,-6c112,78,114,77,113,74v2,-4,-2,-9,,-13c112,58,112,56,111,53v2,,-1,-2,,-3c112,49,110,48,111,47v,-1,-1,-3,-1,-3c108,40,107,36,105,32v-2,-3,-4,-5,-5,-8c99,23,97,23,97,20v-1,,-3,,-2,-2c97,17,97,20,99,20v,3,2,3,2,5c103,24,103,28,104,28v1,2,2,3,3,4c109,36,110,39,112,43v1,2,1,6,3,10c114,55,114,57,115,60v-1,1,1,4,,6c115,69,116,71,115,73v1,2,,4,1,6c116,81,115,82,116,83v-2,,2,3,,3c117,88,116,89,116,90v1,1,1,2,1,3c118,96,116,97,117,100v-1,2,1,4,-1,6c118,109,118,112,117,114v2,5,1,6,4,10c124,123,121,120,122,119v-2,-2,-1,-4,-1,-5c120,112,121,111,120,109v1,-2,,-3,-1,-5c120,101,120,97,120,94v,-1,-1,-2,,-2c120,91,119,89,120,89v-1,-2,,-3,-1,-5c120,81,120,77,121,74v,-3,,-6,1,-9c120,62,122,59,121,55v2,-2,-1,-6,-1,-9c122,46,122,49,122,51v1,1,1,3,1,5c123,59,123,62,123,65v,4,,7,,10c122,77,123,78,122,80v,2,-1,3,1,5c122,88,123,92,122,95v1,1,1,1,1,2c122,98,123,99,122,100v1,1,,1,1,2c122,103,124,104,123,104v1,2,-1,2,-1,3c123,108,124,109,123,110v1,1,,1,,2c123,113,124,114,123,115v2,3,1,6,2,10c127,129,128,129,129,133v1,-1,-1,-4,-1,-6c127,126,128,125,127,124v2,,-1,-3,1,-3c127,117,127,113,126,110v1,-2,,-4,1,-6c125,102,127,100,126,99v-1,-2,1,-2,,-3c127,95,125,93,126,93v1,-2,,-4,1,-5c125,85,126,84,127,82v-1,-2,,-3,-1,-5c127,73,126,69,126,66v,-2,,-4,-1,-6c126,58,125,56,126,54v-2,-2,1,-3,-1,-6c126,47,125,45,126,43v-2,-4,-2,-7,-3,-11c121,27,120,23,117,17v1,,1,3,2,3c121,23,123,27,125,31v,3,,5,2,8c126,40,128,43,127,45v1,4,,8,1,13c127,59,129,62,128,64v2,2,,4,1,6c128,74,130,79,129,83v,4,,8,-1,12c130,97,128,98,128,99v2,1,,2,1,3c128,104,129,106,129,108v,9,1,17,3,26c134,135,133,136,134,138v2,-1,,-1,,-2c134,135,134,134,134,133v,-2,,-4,-2,-6c134,126,131,124,133,123v-2,-2,1,-2,-1,-4c133,117,132,115,132,112v,-2,,-5,1,-7c133,102,133,100,133,98v1,-3,,-6,,-8c133,88,134,86,133,83v1,-1,1,-2,,-3c134,80,134,79,133,78v1,-1,1,-3,1,-4c133,70,134,66,133,61v1,-4,,-8,-1,-12c131,40,129,31,125,22v3,,3,3,4,5c130,30,129,31,131,34v-1,,1,2,1,4c131,38,133,40,133,41v-2,,,2,1,3c132,44,134,46,134,47v,1,,2,1,3c135,51,134,53,135,53v,2,,5,,7c135,64,135,69,137,74v-1,3,-1,6,-1,9c137,85,135,86,136,88v,1,,3,,4c136,95,136,98,135,101v1,2,,4,-1,5c135,108,135,109,134,110v3,5,,7,1,12c134,122,136,124,135,124v,1,,2,1,3c136,129,136,131,136,132v2,4,2,8,4,13c142,147,141,148,142,151v-1,2,2,3,3,4c147,155,143,152,145,152v-1,-2,-2,-3,-2,-4c144,145,142,142,142,139v,-3,,-5,-1,-8c142,127,142,123,141,119v1,-1,,-2,,-3c142,115,142,114,141,113v1,-2,1,-3,1,-6c143,106,140,103,142,101v,-1,,-3,,-5c142,94,142,92,143,90v-1,-2,,-4,,-6c143,80,142,76,142,72v1,-1,,-3,,-5c143,66,141,64,142,64v,-1,,-2,-1,-3c142,60,141,58,141,58v,-1,-2,-3,,-3c139,52,141,50,139,49v-1,-4,-3,-9,-4,-13c133,33,132,30,130,26v-2,-4,-6,-7,-8,-13c124,13,124,15,125,17v2,-1,1,4,3,3c130,23,131,26,133,28v1,2,1,2,2,5c134,34,137,36,137,38v2,4,2,5,4,9c141,51,143,55,143,58v1,2,1,4,1,6c144,66,145,68,145,69v1,4,-1,6,,10c144,80,145,83,145,84v1,2,-1,3,,5c144,90,146,93,144,94v,2,1,3,1,5c145,101,144,102,144,104v,2,1,4,,5c144,116,144,122,145,129v1,-1,-1,-3,,-5c146,123,146,121,146,120v,-4,,-7,,-10c146,107,148,104,147,100v1,-2,,-6,2,-9c148,88,150,85,149,81v2,,,-3,1,-4c150,76,149,75,150,75v,-1,,-2,,-3c150,71,150,69,150,68v,-2,-1,-4,,-5c149,61,151,60,149,58v1,-2,,-4,1,-5c147,45,145,38,142,32v1,-1,1,1,2,2c144,36,145,35,146,37v1,2,2,4,3,7c150,47,150,49,152,53v-1,1,1,3,-1,4c153,58,151,59,152,61v,1,,2,,4c151,65,153,67,152,68v1,3,,5,,8c152,78,153,81,151,83v1,2,2,3,,4c151,88,151,90,151,91v,2,-1,5,-1,7c150,101,150,103,149,105v,2,1,3,,4c149,110,150,112,148,112v1,2,,4,1,6c149,120,148,122,148,124v-1,3,,7,-1,11c148,137,148,139,148,141v1,1,1,2,1,3c148,145,150,146,149,147v1,4,2,8,3,12c153,162,153,162,154,165v2,2,,5,3,6c158,171,156,169,156,168v2,,-2,-2,,-3c156,164,154,163,155,162v,-1,-1,-2,,-2c153,155,154,152,152,148v2,-1,,-4,1,-6c151,141,153,140,153,139v-1,-2,,-2,,-3c153,132,153,128,153,124v1,-2,1,-4,1,-6c155,116,155,114,155,112v1,-2,,-4,1,-6c157,104,157,103,157,100v,-1,,-3,,-6c158,93,158,91,158,89v1,-4,1,-8,1,-12c161,76,159,74,160,74v1,-1,1,-2,,-3c161,70,160,68,161,68v,-1,-1,-3,,-3c161,63,160,60,161,58v-1,-2,-2,-4,-1,-6c158,48,157,44,156,40v-1,-3,-2,-6,-4,-8c152,29,150,28,150,25v1,,2,2,2,3c154,31,156,36,158,40v,3,2,7,3,11c161,54,163,57,162,60v1,3,1,7,,10c162,73,162,76,162,78v-1,4,-1,7,-2,9c161,89,160,91,160,92v,2,,3,-1,4c160,98,160,99,159,101v,2,,3,-1,4c159,106,158,107,158,108v-1,,,1,-1,2c158,112,157,113,157,114v1,1,1,,1,-1c158,113,158,112,158,112v1,-1,1,-2,1,-3c159,107,160,105,160,103v,-3,2,-4,2,-6c162,96,163,95,162,93v1,,2,-1,1,-3c165,87,166,83,166,78v2,,1,-2,1,-3c168,74,169,73,168,72v1,-2,,-4,2,-6c169,63,170,60,169,57v2,-2,-1,-6,,-8c167,45,166,41,165,38v3,-1,2,3,3,4c169,44,169,46,170,48v1,3,,4,2,7c170,56,172,58,171,58v1,2,,3,1,4c172,65,171,67,171,69v1,2,-1,3,-1,4c170,74,170,76,169,76v1,3,-1,5,-1,7c167,84,168,86,167,87v,1,-1,2,-1,3c164,92,166,95,164,96v,2,,3,-1,4c163,101,163,103,162,103v1,2,,3,,4c162,108,162,109,161,110v,1,,3,,4c160,115,160,116,160,118v-1,2,,4,-1,6c159,127,159,129,159,132v1,1,-1,1,-1,3c159,135,159,135,159,136v,,-1,1,-1,1c158,138,159,139,158,139v1,5,1,10,1,15c159,155,160,157,160,158v-1,1,-1,1,,2c160,161,160,161,160,161v1,2,-1,2,1,4c162,166,161,167,161,169v2,1,,2,2,4c164,171,162,168,163,166v-2,-3,-1,-5,-2,-7c162,158,162,156,161,155v,-2,1,-2,,-4c162,150,160,149,161,148v1,-1,-1,-3,1,-3c161,141,161,138,162,135v,-2,,-3,1,-5c162,129,162,127,164,126v-1,-4,1,-6,1,-9c166,114,166,111,168,108v,,,-1,1,-2c169,106,170,105,169,104v,-2,2,-2,2,-4c172,97,173,94,174,92v2,-3,2,-6,4,-9c179,81,179,77,181,75v,-4,2,-8,1,-13c183,61,182,58,183,56v,-2,,-4,1,-5c185,50,184,52,184,52v,1,,2,,3c185,56,184,57,184,59v1,2,-1,3,,5c183,65,184,67,183,68v1,3,-1,5,-1,8c180,78,182,82,180,84v-2,6,-4,11,-6,16c174,101,173,101,173,102v,,,1,,1c173,104,172,104,172,104v,1,,2,-1,2c172,107,171,108,171,108v-1,1,-1,3,-1,4c168,113,169,115,168,116v-1,4,-1,8,-3,12c165,132,164,136,164,140v,3,-1,4,,7c162,148,164,150,164,150v,1,,2,,3c165,158,164,162,166,167v1,1,-1,2,,3c165,171,167,172,166,173v2,4,1,7,4,12c172,185,171,184,170,183v,-1,,-2,,-3c171,180,169,178,170,178v1,-1,-1,-3,,-3c168,170,170,167,168,163v1,-3,1,-7,1,-10c170,151,169,149,170,148v,-2,-1,-4,,-5c169,142,172,141,170,139v2,-1,1,-2,2,-3c172,133,173,131,173,128v,-1,1,-2,1,-3c175,123,174,122,175,121v-1,-3,2,-5,1,-7c178,112,177,110,179,109v1,-2,1,-4,3,-6c182,100,185,96,186,93v1,-2,1,-4,3,-5c188,87,191,86,190,85v2,,1,-2,2,-2c192,81,194,79,194,77v1,,1,-1,2,-2c195,74,199,74,197,73v2,-1,,1,,2c196,76,196,77,196,78v-3,1,-2,4,-3,5c191,85,191,87,190,89v-1,2,-2,4,-3,6c186,99,183,102,182,106v,1,,2,-2,3c181,110,180,111,180,112v-1,2,-2,4,-3,5c177,120,177,122,176,124v,1,1,2,-1,3c175,128,176,129,175,130v-2,3,-1,7,-2,11c172,145,172,149,171,153v1,2,1,4,,6c171,161,172,164,171,165v3,8,,13,4,21c174,187,175,188,175,189v,1,-2,1,-1,2c175,192,176,194,178,195v1,-1,-1,-3,-1,-5c177,189,176,187,176,185v-1,-3,,-6,,-9c176,174,175,172,175,171v1,-1,-1,-4,1,-4c175,166,176,165,175,164v1,,-1,-2,,-2c175,160,176,159,175,158v1,-2,1,-4,1,-5c177,152,177,150,177,149v1,-3,1,-6,2,-8c179,135,182,130,182,124v2,-6,4,-11,6,-17c190,102,192,96,194,91v2,-1,1,-3,3,-4c197,86,197,86,198,85v-1,-1,,-1,,-1c199,82,199,81,200,79v,,1,-1,1,-2c201,77,201,76,202,76v,-2,,-3,1,-4c203,70,204,69,204,68v,-2,1,-3,2,-5c206,62,206,61,208,60v,1,-1,2,-1,4c206,65,207,67,206,68v-1,2,-2,4,-2,7c202,76,203,78,202,79v,,,1,-1,1c201,81,201,82,200,82v,3,-2,5,-3,7c195,94,193,99,192,104v-1,2,-3,4,-3,7c188,112,189,114,188,115v,,,1,-1,1c187,117,187,118,186,118v,3,-1,7,-2,10c183,129,183,131,183,133v-2,,1,2,-1,3c183,136,182,137,182,138v-1,3,-2,7,-2,10c180,149,179,150,179,151v,1,-1,1,,2c179,155,178,156,179,158v-1,1,,2,,3c178,162,178,163,178,164v-1,,,1,,3c178,167,178,168,178,169v,2,,4,,5c177,176,179,178,178,179v2,1,1,4,1,6c179,187,179,188,180,189v,4,3,8,3,12c185,200,183,198,183,197v-1,-2,,-3,,-5c181,190,183,190,182,188v,-2,-1,-3,-1,-4c180,178,181,172,180,166v1,-1,,-3,,-4c180,161,181,160,181,158v1,-2,,-5,1,-8c183,148,182,145,183,143v,-3,2,-5,1,-8c186,134,184,131,186,130v-2,-1,2,-1,,-3c186,127,187,126,187,125v1,-3,2,-5,3,-9c191,113,193,111,194,108v1,-3,1,-6,3,-9c199,96,201,93,201,90v3,-3,2,-6,5,-8c205,80,208,79,207,77v1,-2,2,-3,2,-4c210,72,209,71,210,70v,-1,1,-1,,-2c211,66,211,65,212,64v1,-1,,1,,1c212,66,212,66,212,67v,1,-1,2,-1,4c210,71,212,74,210,74v-1,2,-1,3,-1,4c208,79,208,81,207,82v1,1,-2,1,-1,3c205,87,204,89,203,92v-2,4,-4,9,-6,14c195,107,198,109,195,110v,1,-1,2,-1,3c193,115,192,117,192,120v-1,2,-3,4,-3,7c187,128,189,130,188,131v,1,-1,2,-1,4c187,135,186,136,187,137v,,,1,-1,1c186,139,186,140,186,140v-1,1,,1,-1,2c185,145,184,147,184,150v,1,,2,,4c183,155,184,157,184,158v-1,1,,3,-1,4c183,163,184,165,183,165v1,2,1,4,,5c183,171,184,173,183,174v,2,1,5,,7c185,187,184,192,186,197v1,3,2,5,2,7c190,205,188,208,190,210v2,-2,-1,-5,,-7c190,202,189,200,190,200v,-2,-1,-3,-1,-4c189,194,190,192,190,190v-2,-1,1,-3,-1,-3c189,186,189,186,190,185v-1,,-1,-1,,-1c189,181,190,179,190,177v-1,-3,2,-4,1,-7c190,169,193,169,191,167v,-1,1,-2,,-3c192,161,192,159,193,156v1,-2,,-5,2,-7c194,148,195,147,196,146v-1,-2,2,-3,1,-5c198,140,197,138,198,137v1,-2,1,-4,2,-5c200,130,201,129,201,127v1,-1,-1,-3,2,-4c201,121,205,120,204,118v1,-1,,-3,1,-4c205,113,205,112,206,112v-1,-1,,-2,,-3c206,106,208,103,208,100v2,-3,2,-7,3,-10c212,87,212,84,213,81v1,-1,,-3,1,-5c215,75,214,73,216,72v-1,3,,6,-2,9c215,83,213,83,214,85v-1,1,,3,-1,4c213,95,210,100,209,105v-1,1,-1,3,-1,4c208,111,207,112,208,114v-1,1,-1,2,-1,4c206,119,205,120,206,122v-3,,-1,2,-2,3c204,127,203,128,203,129v-1,3,-2,5,-3,8c201,139,200,140,200,143v-2,1,-1,4,-3,6c197,151,196,153,196,156v-2,4,-1,8,-3,13c194,171,193,173,193,176v,2,,4,-1,7c194,186,191,187,193,190v-1,2,-1,5,-1,7c193,200,194,203,193,205v2,4,1,8,4,11c196,216,196,215,196,215v-1,,,,-1,1c196,218,198,217,198,220v1,-2,1,-3,,-6c198,213,197,210,197,209v-1,-2,-1,-4,-1,-6c196,201,196,200,197,198v-2,-1,,-2,-1,-3c197,195,195,193,196,193v-1,-2,1,-3,,-6c196,186,197,184,196,182v2,-1,-1,-3,2,-4c196,174,198,171,198,167v1,-2,,-6,2,-9c199,155,201,152,201,148v1,,1,-1,,-3c202,145,203,144,203,143v,-1,,-2,,-4c205,136,205,132,206,129v1,-3,2,-6,3,-9c208,118,209,117,210,115v,-1,,-3,1,-4c211,107,213,105,213,101v1,-1,1,-3,1,-4c216,95,215,93,216,92v1,-3,1,-7,2,-10c217,80,219,79,218,77v1,-1,-1,-4,,-5c217,70,218,69,218,67v,-2,,-3,,-5c220,62,218,64,219,65v-1,,1,2,,3c219,69,219,70,219,71v,1,1,2,,3c220,76,219,78,219,80v,2,,4,-1,6c219,88,218,89,218,92v,2,-2,3,-1,5c215,99,216,101,215,103v-1,1,,4,-2,5c213,112,212,116,211,120v-2,3,-2,7,-3,11c208,133,206,134,207,136v-2,1,-1,2,-1,4c205,140,205,141,205,142v-1,2,-1,4,-1,6c204,149,204,150,203,150v,1,1,2,-1,3c203,155,202,157,202,159v-2,,1,2,-1,3c202,163,201,163,201,164v-1,2,,5,-1,6c201,172,200,174,199,176v1,4,1,8,,11c199,189,199,190,199,191v-1,1,1,2,,3c199,196,199,198,199,199v1,3,,4,1,8c200,209,199,211,201,214v-1,2,1,6,2,7c202,222,203,222,203,223v-1,,,1,,2c204,225,205,226,206,227v1,-2,-2,-6,-1,-9c203,215,204,213,203,209v,-1,,-2,,-4c203,204,203,202,203,201v,-1,,-3,,-4c203,195,204,194,203,193v2,-2,,-6,2,-8c205,183,205,180,206,178v1,-6,2,-11,4,-16c209,161,211,161,210,160v,,,-1,1,-2c212,157,211,156,212,155v-1,-2,2,-2,1,-4c214,150,213,149,214,148v2,-5,3,-10,5,-15c218,130,219,127,221,125v,-3,,-5,1,-7c222,116,223,115,223,114v-1,-2,1,-2,,-3c223,111,223,110,224,110v-1,-2,1,-3,,-5c224,104,224,103,224,102v,-6,1,-11,,-17c225,85,225,88,224,88v2,2,1,3,2,4c224,93,227,95,226,95v-1,1,,3,,4c225,100,226,101,225,102v,1,1,2,,3c225,106,226,108,225,108v2,2,-1,2,,4c224,113,225,114,224,115v,1,,2,,3c223,120,223,122,222,124v,2,,5,-1,7c221,132,221,133,220,134v2,1,,2,,3c219,139,219,141,218,143v1,2,-2,2,-1,3c218,148,216,148,217,150v-2,,,2,-2,2c216,154,214,154,214,155v,1,1,2,,2c213,157,214,158,214,159v-2,,-1,1,-1,3c211,163,212,166,211,168v-1,,-1,1,-1,3c209,171,209,173,210,174v-1,1,-1,2,-2,3c210,178,207,178,208,180v-1,2,,4,-2,6c207,188,207,190,206,191v,2,1,4,,5c206,199,206,202,206,206v-1,3,,7,1,10c208,221,209,222,210,226v1,-1,,-3,-1,-6c209,218,209,217,209,215v,-2,1,-4,,-6c209,207,210,206,209,204v2,-1,1,-3,1,-4c210,199,212,198,211,197v,-1,1,-2,,-4c211,192,212,191,211,189v1,-1,2,-2,2,-3c214,185,212,183,214,183v,-2,1,-4,1,-7c215,176,216,175,216,174v,-1,1,-2,1,-3c219,169,218,167,219,165v-1,-2,1,-2,1,-3c219,160,222,160,221,159v1,-1,,-2,1,-3c223,155,222,154,223,153v1,-2,2,-4,2,-6c225,146,226,145,226,144v,-1,,-1,1,-2c227,137,230,134,230,130v1,-1,,-2,1,-3c233,126,230,125,232,124v-1,-1,,-2,1,-3c233,120,231,118,233,118v1,-1,-1,-3,1,-3c234,114,234,112,234,111v,-2,,-4,1,-6c235,104,235,103,235,102v,-1,-1,-2,,-3c235,97,236,95,235,93v,-1,,-3,1,-4c235,88,235,87,235,86v-1,-2,1,-4,-1,-7c237,80,235,83,237,84v-1,1,,3,-1,5c236,90,237,92,236,93v1,2,1,4,,5c237,99,236,100,237,101v-1,,,2,-1,2c237,106,236,108,236,110v,1,-1,1,,2c237,114,235,114,235,115v1,1,1,1,,2c237,119,234,120,235,122v-1,3,-1,6,-2,9c232,133,231,136,231,139v-1,2,-2,3,-2,5c229,145,229,147,228,148v,1,-1,3,-1,4c226,153,226,155,225,156v-1,3,-2,6,-3,8c220,167,220,170,219,173v,1,-1,1,-1,2c218,175,219,176,218,176v,,-1,,,1c217,178,217,180,216,181v,2,,3,-1,5c215,187,215,187,214,188v1,1,1,1,,2c214,193,213,196,213,199v,3,-2,6,,9c212,211,212,214,212,218v1,3,,6,2,9c214,228,214,227,215,227v-1,-1,,-1,,-2c216,225,214,223,215,223v,-3,1,-4,,-7c216,215,215,212,216,210v1,,-1,-2,,-3c216,206,217,206,216,204v2,-3,2,-7,3,-11c219,191,221,190,221,187v,,1,-1,1,-2c223,184,222,183,223,182v-1,-2,3,-3,1,-5c227,176,225,175,226,174v-1,-1,1,-2,,-3c228,170,227,167,228,166v1,-2,1,-4,2,-6c231,156,232,153,234,149v,-2,,-4,2,-6c236,142,236,140,237,138v,-2,1,-4,1,-6c238,131,238,129,239,127v1,-3,1,-7,2,-11c241,112,242,109,242,105v-1,-1,1,-1,,-3c243,102,241,100,242,100v,-2,-1,-5,,-6c244,93,242,95,243,96v1,1,,2,1,3c243,101,244,103,243,104v2,2,,3,1,6c243,111,243,113,243,115v-1,1,-1,3,,5c242,121,241,123,242,125v-2,1,,3,-1,5c240,131,241,133,240,134v,2,-1,4,-1,6c239,141,237,142,238,144v-2,1,,4,-2,5c235,150,236,152,235,154v-1,1,-1,3,-2,4c232,160,234,162,231,163v,2,,3,-1,5c231,170,229,171,230,173v-1,1,-2,1,-2,3c229,177,226,177,227,178v,1,,2,-1,3c227,183,226,183,226,184v-2,3,-4,7,-4,11c221,196,221,198,221,200v-1,1,-1,2,-1,3c221,204,218,204,220,206v-3,3,-1,7,-3,11c219,219,217,220,218,222v-2,1,,3,-1,4c217,227,219,229,217,230v2,3,1,5,2,7c221,236,219,233,221,232v-1,-3,,-4,,-6c220,223,222,222,220,219v2,-1,2,-3,2,-5c223,212,223,210,223,208v,-2,2,-4,1,-6c225,200,224,198,225,196v1,-2,,-4,2,-6c225,189,228,189,227,187v,-1,1,-2,1,-2c228,183,230,181,230,179v1,-1,1,-4,2,-5c232,171,234,170,233,168v2,-1,,-2,1,-3c234,164,235,163,235,162v1,-1,,-2,1,-3c234,158,238,158,236,157v1,-1,,-3,2,-3c239,153,237,152,238,151v,-2,3,-3,1,-5c239,144,239,145,241,144v-1,-3,1,-5,1,-8c243,134,243,131,244,128v,-1,,-2,1,-4c244,123,245,122,245,120v1,-2,1,-5,,-8c247,111,246,109,246,108v1,-1,-1,-3,,-4c246,101,245,98,245,95v,-1,1,-2,,-4c246,90,244,88,245,87v-2,-2,-1,-4,-2,-5c244,81,241,78,244,78v,5,1,9,3,14c246,94,247,96,248,99v-2,1,,4,,6c247,107,248,109,248,112v,1,,2,-1,3c248,116,248,117,247,118v1,2,,4,,6c248,126,246,128,246,130v,4,-2,7,-2,12c243,144,243,146,242,147v,1,,3,,3c241,151,241,152,241,153v-2,1,,2,-2,3c239,157,239,158,238,158v1,2,,3,,3c237,162,238,164,237,164v1,2,-2,4,-1,6c234,171,235,174,234,176v-1,1,-1,2,-2,3c233,181,231,182,231,184v-1,1,,2,-1,3c229,188,230,189,229,191v,1,1,2,-1,3c229,195,227,196,228,197v-1,2,-2,4,-1,7c226,206,225,208,226,211v-1,1,-1,2,-1,3c225,215,224,216,225,217v-1,2,-1,3,-1,4c224,222,223,223,223,224v-1,4,1,10,,14c225,241,224,244,226,245v1,1,1,,1,c228,244,228,244,227,243v1,-1,,-3,,-4c227,238,228,237,227,237v1,-1,1,-1,1,-2c228,234,228,232,228,231v2,-1,-1,-4,1,-4c228,225,229,224,229,222v1,-1,-1,-3,1,-4c229,217,231,216,230,214v2,-1,,-3,1,-4c232,209,232,208,231,206v2,-2,2,-5,2,-7c234,197,235,196,234,195v2,-1,1,-3,1,-4c237,190,237,189,236,187v1,-1,2,-2,1,-4c239,182,238,181,239,180v-1,-1,,-2,1,-2c239,177,240,177,240,176v,-1,1,-3,1,-4c240,170,243,169,242,167v1,-2,1,-6,2,-8c244,157,244,156,245,155v-1,-2,1,-3,1,-5c246,149,246,148,247,148v-1,-1,-1,-2,-1,-3c247,144,247,143,248,142v,-3,1,-6,1,-9c250,130,250,127,250,124v1,-3,,-6,1,-9c249,112,252,109,250,106v1,,1,1,1,1c252,109,251,109,252,110v-1,2,,3,,5c251,116,252,118,252,120v,1,,3,,4c252,130,251,136,250,142v,3,-2,6,-2,9c248,152,248,152,248,153v-1,1,-1,1,-1,2c246,156,247,158,247,159v-2,2,-2,3,-1,5c244,165,246,167,244,168v,1,,3,-1,4c244,173,243,173,243,174v,1,,2,,2c241,179,241,182,240,185v-1,3,-1,6,-2,8c237,194,238,196,236,197v1,1,,2,,2c236,200,236,201,235,202v,1,,3,,4c233,207,235,209,234,210v-1,3,-1,6,-2,9c232,220,232,221,231,221v1,1,1,2,1,3c231,225,231,226,232,228v-2,3,-1,6,-2,9c230,238,230,240,230,241v,2,1,4,,5c230,247,232,246,232,247v,1,,2,,3c231,251,233,251,233,253v1,-1,2,1,2,1c236,253,234,250,235,249v,-2,-1,-4,,-5c234,240,235,238,234,234v1,-2,,-4,1,-5c235,227,235,226,235,224v-1,-2,,-3,1,-4c236,219,236,218,236,217v1,,,-1,1,-2c237,213,237,212,238,210v-1,-1,,-3,1,-4c238,204,239,203,239,201v1,,,-2,1,-2c240,198,240,198,240,197v2,-3,2,-6,2,-10c243,185,244,182,244,179v2,-3,2,-7,3,-9c248,167,248,164,249,161v,-2,2,-3,2,-5c251,155,251,154,250,154v1,-1,1,-2,1,-2c252,149,253,146,253,142v1,-2,1,-6,1,-9c255,132,254,130,254,128v1,-1,1,-2,1,-4c255,122,254,120,256,119v-2,-3,,-3,-1,-5c254,110,254,107,253,104v2,-1,1,2,2,2c255,108,255,109,255,109v,3,,3,2,6c255,116,257,118,256,118v,2,1,3,1,4c257,125,257,127,256,130v1,2,-1,4,,7c256,138,255,139,256,140v-1,1,-1,2,,4c254,145,255,149,254,150v1,3,-2,5,-1,8c252,158,252,160,252,161v,,,1,,2c251,163,251,164,252,164v-1,1,-1,1,-1,2c251,166,250,167,250,167v1,2,-1,2,,4c248,172,249,175,248,177v,2,-1,4,-2,7c245,186,245,188,245,190v-2,2,-1,5,-3,7c243,204,240,210,239,217v,1,-1,2,-1,2c239,221,238,221,238,222v-1,2,-1,4,,5c236,229,238,231,237,233v,1,1,3,,5c237,240,238,242,237,244v,1,1,4,,5c239,252,239,255,240,258v1,2,2,2,4,3c245,262,246,261,247,264v,-2,,-3,-1,-5c247,258,246,256,245,255v1,-1,-1,-4,1,-5c244,248,245,247,244,245v1,-2,1,-4,,-7c245,238,243,236,245,235v,-1,,-2,,-3c245,230,245,227,246,226v,-3,1,-4,,-7c248,217,247,215,248,213v,-1,,-2,,-3c247,208,249,208,249,207v,-2,1,-2,,-4c249,202,250,202,249,200v2,-2,1,-4,3,-6c251,191,253,189,251,187v3,-5,3,-10,4,-15c255,171,256,171,256,170v-1,,,-1,1,-1c255,167,257,167,257,165v,-1,,-2,,-4c259,161,257,159,258,158v1,-1,1,-2,2,-3c258,153,260,152,259,151v1,-2,1,-3,1,-4c260,146,261,145,261,144v-1,-3,1,-5,,-8c262,134,260,130,262,129v-2,-3,-1,-5,-3,-8c260,120,259,119,259,118v,-2,-1,-3,,-4c257,107,255,101,252,94v2,,2,3,3,4c256,99,255,100,256,102v2,2,2,5,3,7c260,111,260,112,261,112v,1,1,2,2,4c263,120,265,123,265,127v1,3,3,5,4,8c271,141,272,145,273,150v-1,1,1,3,,4c273,156,273,157,273,158v1,3,,5,1,8c274,168,274,171,275,174v-1,,1,2,-1,3c276,179,273,179,275,181v-1,4,-1,9,-2,14c273,195,273,196,274,197v-1,,-1,,-1,1c272,199,273,201,273,202v,1,-1,1,-1,2c272,204,272,205,271,205v2,2,-1,2,1,4c271,209,271,210,271,210v,1,-1,1,-1,2c270,213,271,214,270,215v,2,,5,-1,7c268,223,269,225,268,226v,1,1,2,,3c268,231,267,232,268,233v-1,1,-2,2,-1,3c265,240,266,245,265,250v,1,,1,,2c266,253,265,254,266,254v,3,-1,7,1,11c266,268,268,272,268,275v,1,1,2,1,3c270,278,270,279,270,279v,2,1,3,2,3c273,281,272,282,272,281v-1,-1,-1,-1,-1,-2c271,278,271,277,270,276v1,-2,-1,-4,-1,-6c268,266,270,262,268,257v1,-1,-1,-5,1,-6c268,249,269,248,268,247v1,-1,2,-2,,-4c270,239,269,234,271,230v-1,-3,1,-4,,-7c272,222,272,222,272,221v,,1,-1,1,-1c274,219,273,217,274,217v1,-10,5,-18,4,-29c280,186,279,181,281,178v,-1,-1,-2,,-3c281,174,280,173,281,172v-1,-1,-1,-2,-1,-3c281,168,279,167,280,166v-1,-6,-2,-12,-5,-18c276,146,276,149,277,150v1,1,1,2,2,3c280,157,281,160,282,164v-1,2,1,4,,6c283,172,282,174,283,176v-1,2,,4,-1,6c281,183,282,186,280,187v1,2,1,3,,4c280,192,281,194,280,195v1,3,-1,5,-1,8c279,204,279,206,279,207v,1,-2,2,-1,4c277,213,277,215,277,218v-1,2,-3,4,-2,6c274,226,274,228,273,230v,5,-2,8,-1,13c272,245,271,247,272,249v-1,1,-1,2,,4c270,253,271,255,271,256v,1,,2,,3c273,261,270,261,272,263v,2,1,4,,6c272,270,273,271,273,272v1,1,-1,1,,2c275,279,276,280,278,286v2,-1,1,-3,2,-5c281,280,281,279,281,277v2,-1,2,-2,2,-3c285,273,285,271,286,270v1,-1,2,-3,3,-4c291,264,292,261,295,259v1,2,-2,3,-2,6c290,266,292,269,289,270v,2,-2,4,-2,6c287,277,286,278,285,279v1,1,,2,,2c286,284,284,285,285,287v2,5,6,3,7,8c291,295,291,296,290,296v-1,-1,-2,,-2,-1c286,295,284,295,283,294v-2,2,-2,-2,-3,-2c278,292,276,291,274,290v-1,1,-1,1,-1,c271,291,270,290,268,291v-1,-1,-4,1,-5,c260,292,258,295,255,292v,-2,2,-1,3,-2c259,290,260,289,261,289v,,-1,-2,,-2c263,286,264,287,266,286v-1,,-2,-1,-3,c262,285,261,285,259,286v-1,-1,-4,2,-6,-1c256,283,258,284,260,283v-1,-1,-3,,-5,-1c252,283,251,281,249,283v-2,,-5,,-7,1c240,283,237,286,236,283v2,,2,-1,2,-2c239,281,240,280,240,281v2,-1,4,-1,5,-1c249,279,252,280,255,280v,-2,-2,-1,-3,-2c251,278,250,278,249,278v-1,-2,-3,-1,-5,-2c243,277,243,276,243,276v-1,-1,-2,,-2,c240,276,239,275,239,275v-2,-1,-4,,-5,-2c231,273,229,273,226,273v,-2,-2,1,-2,-1c223,272,222,272,222,271v-2,,-3,,-5,-1c215,271,215,269,213,270v-1,,-2,-1,-3,-1c209,268,207,269,206,268v-1,,-2,,-2,c203,267,203,268,202,267v-3,,-6,,-9,-1c192,266,191,266,189,265v-1,,-2,,-4,c184,264,183,265,182,263v-1,1,-2,,-4,c178,263,177,262,177,262v-1,,-2,,-2,c174,262,173,261,171,261v-1,,-2,,-3,-1c167,259,165,260,165,259v-2,-1,-3,,-4,-1c160,257,159,257,158,256v-5,-1,-9,-4,-13,-5c142,250,141,247,138,247v-1,-2,-4,-2,-6,-4c128,243,124,241,120,239v-3,,-4,-2,-7,-3c112,235,110,235,108,233v-1,-1,-3,-1,-4,-2c103,232,103,230,102,231v-1,-1,-2,,-3,-1c98,228,102,230,102,230v-1,-1,-1,-2,-3,-3c99,225,97,227,97,226v-3,-1,-5,-1,-7,-2c89,223,90,223,90,223v1,,2,,2,1c94,223,94,224,95,225v3,-1,5,,7,c107,226,111,225,116,226v4,,9,1,14,c132,227,135,225,137,226v2,,4,,6,1c144,226,144,227,145,226v,,,-1,1,c146,226,147,226,148,226v,,1,-1,1,-1c150,226,154,226,156,226v3,1,7,1,11,1c170,229,174,228,178,229v2,,4,,5,1c185,229,186,232,189,231v1,1,3,,5,2c196,232,197,233,199,233v2,2,5,2,7,4c208,235,209,238,211,237v,,-1,,-1,-1c210,236,209,236,209,235v-1,-1,-2,,-2,-2c205,233,203,231,201,231v-1,-1,-3,-1,-5,-2c195,229,194,228,194,228v-1,-1,-3,,-3,-1c189,227,187,225,185,226v-1,-2,-4,-1,-5,-2c176,224,172,223,169,222v-4,,-7,-1,-10,-1c156,221,152,221,149,220v-2,1,-3,-1,-5,1c143,220,141,221,139,221v-1,-1,-3,-1,-4,-1c133,219,131,221,130,219v-4,2,-6,1,-10,2c117,221,114,221,111,222v-4,,-6,-1,-10,c99,221,95,223,92,222v-3,,-6,-1,-9,c80,221,77,221,74,220v-1,1,-3,,-5,c69,219,67,221,66,219v-4,1,-6,-1,-9,-1c57,216,58,216,59,217v1,,2,,2,1c64,217,65,219,68,218v3,1,8,,11,1c84,218,87,220,92,219v3,2,8,-1,12,1c106,218,107,220,110,218v2,,3,,5,c117,218,119,218,121,218v,1,2,-1,3,c124,218,125,217,125,217v2,1,4,,5,c132,217,134,218,136,218v3,,6,,10,-1c148,218,151,217,153,218v3,,5,,8,c163,219,166,218,168,219v3,,5,1,8,2c178,220,180,222,183,221v2,2,4,2,7,3c191,225,192,224,193,225v1,,2,2,4,c197,227,199,226,200,227v1,,2,2,3,1c204,228,202,227,202,227v-1,,-1,,-2,c199,225,198,224,197,225v-1,-2,-2,-3,-4,-2c193,221,191,222,190,221v-4,-2,-9,-3,-14,-5c174,217,172,216,170,215v-1,,-2,1,-3,c166,214,165,216,164,215v-4,,-7,-2,-12,c151,214,149,214,146,214v-1,-1,-4,1,-6,c138,214,136,215,134,214v-2,,-4,2,-6,1c124,215,119,216,115,216v-1,-1,-2,,-3,c111,215,110,217,109,217v-2,-1,-4,,-6,1c101,216,98,219,96,218v-2,,-4,,-6,c89,217,86,218,84,218v-2,,-3,-1,-5,c78,217,78,217,77,217v-1,,-1,-1,-2,-1c74,217,73,215,72,216v-2,-1,-5,,-6,-3c70,213,73,215,77,215v2,-1,2,,4,-1c81,217,83,214,83,215v2,-1,2,1,3,c87,216,88,215,89,216v2,,4,-1,6,-1c97,215,99,215,101,215v4,-1,8,,12,-3c114,214,117,212,118,213v2,,3,,5,-1c123,213,124,212,125,213v1,-1,1,,2,-1c129,212,130,212,132,212v1,,4,1,4,-1c137,211,137,212,138,211v1,1,2,,2,1c143,211,146,212,149,211v2,-1,2,2,4,c153,212,155,210,156,212v2,-1,4,,7,-1c166,213,171,212,175,213v1,,-1,-1,-1,-1c173,212,172,212,172,211v-2,,-3,,-4,-1c166,210,165,211,164,209v-1,1,-1,,-2,c161,209,160,209,160,208v-3,,-5,-1,-8,-1c149,207,146,208,143,206v-1,2,-2,,-4,1c137,206,135,207,133,207v-2,-1,-4,,-6,-1c124,208,122,207,120,208v-3,-1,-5,-1,-8,-1c110,207,108,207,106,206v-3,1,-5,,-7,2c97,206,95,208,94,207v-1,,-3,-1,-4,c87,206,84,207,81,207v-2,,-3,,-5,c75,205,73,207,72,206v-3,,-5,-2,-8,-1c62,204,61,204,59,203v,-2,-2,,-3,-1c54,202,53,200,52,200v-2,,-3,-1,-4,-1c47,198,46,199,46,198v-1,-1,-2,-1,-2,-1c42,196,41,196,40,195v-2,-2,-6,-2,-6,-5c35,190,36,190,36,192v2,-1,2,,3,1c41,193,42,194,44,195v3,1,6,4,10,4c55,200,57,201,59,201v1,,2,,2,1c62,202,64,201,64,203v2,-1,3,1,6,c71,204,73,203,74,204v3,,4,1,6,c82,204,84,204,86,204v2,,4,-1,6,c94,204,95,204,97,204v4,1,8,-1,12,c110,203,111,205,112,204v,1,2,-1,3,c116,204,118,204,120,205v3,-2,6,,9,-2c132,205,136,204,139,205v4,-1,7,-1,11,-1c151,205,153,204,155,204v1,1,3,1,4,1c160,206,163,205,164,206v1,2,3,1,4,1c172,209,176,211,180,211v4,2,8,4,12,5c190,214,189,212,188,212v-1,1,-2,-2,-3,-1c185,211,184,211,183,210v-1,,-1,-2,-2,-1c180,208,179,209,179,208v-2,,-3,-1,-5,-2c173,207,173,205,172,206v-1,-1,-2,,-3,c169,205,168,205,167,205v-1,,-1,-1,-2,c162,203,158,203,155,203v-3,-1,-6,-1,-10,-2c143,202,142,200,140,202v-1,-2,-3,,-5,-1c132,201,129,201,125,201v-3,,-7,1,-10,-1c108,203,103,201,96,202v-3,-1,-6,-1,-10,-1c83,201,80,201,77,200v-1,1,-2,-1,-4,c72,200,70,202,70,200v10,-3,20,-5,30,-8c103,193,106,191,108,192v3,-2,4,,7,-1c116,192,119,190,120,191v4,-1,7,1,11,c133,192,134,191,136,192v2,-1,4,1,5,c143,192,144,194,146,193v2,2,4,,5,2c153,193,154,196,156,195v1,1,2,,3,c159,195,160,196,161,195v1,1,3,1,4,2c166,197,167,199,168,197v1,1,1,2,2,2c171,198,171,200,173,200v,,1,1,2,c176,201,178,202,179,202v2,-1,-1,-1,-1,-2c177,200,177,198,177,198v-2,-1,-4,-1,-5,-2c170,196,169,195,167,194v-1,,-3,,-4,-1c161,192,159,193,158,192v-1,1,-2,-2,-3,-1c154,191,154,190,153,190v-3,-1,-7,,-10,-2c139,189,136,188,133,187v-4,,-7,,-11,c119,186,115,187,112,187v-4,,-7,1,-11,c101,188,99,187,98,188v-2,-1,-4,1,-5,c91,188,89,189,87,188v-5,2,-9,2,-13,2c72,190,69,192,67,191v-1,,-2,,-2,-1c63,191,62,191,62,190v-3,1,-4,1,-6,c53,192,52,188,50,190v-2,-2,-5,,-6,-2c42,188,40,188,38,187v,-1,1,-2,1,-1c40,186,41,186,41,187v2,-2,2,1,4,c48,187,50,188,53,188v2,,3,,4,c59,189,60,187,62,188v3,,5,1,8,c73,188,76,187,79,187v1,,3,,4,-1c85,187,86,185,86,186v3,-1,6,,9,-1c98,185,101,184,104,184v1,1,3,,4,-1c109,185,111,184,113,183v1,1,3,,4,1c118,184,119,183,120,184v4,-1,6,,9,c131,184,131,185,133,185v1,,2,,4,1c140,185,142,186,145,186v1,1,3,,4,1c150,187,152,187,153,188v,-1,1,,2,c155,189,156,188,156,189v2,,3,,4,c161,190,163,189,164,191v1,,2,,3,c166,189,164,189,162,188v-3,,-4,-2,-7,-1c154,186,153,187,153,186v,,-1,-1,-2,c150,185,149,186,148,185v-1,1,-2,-2,-3,c144,183,143,184,142,183v-6,1,-10,-1,-15,-1c124,182,122,182,119,182v-2,,-4,-2,-8,1c109,181,105,182,102,181v-1,1,-3,,-5,2c96,182,93,182,91,182v-2,,-5,2,-6,c82,184,81,181,78,184v-2,-2,-5,,-6,-1c70,183,68,184,66,184v-2,2,-1,-1,-3,c62,183,62,184,61,183v-4,1,-7,-1,-10,c49,181,47,183,46,182v-2,,-4,-1,-6,c37,181,34,182,31,180v-2,,-3,-1,-5,-1c25,177,22,179,21,176v2,-1,2,2,3,1c25,177,26,177,27,178v2,-1,3,1,5,c34,179,36,179,38,179v2,,3,1,5,1c46,181,50,180,53,181v1,-1,2,-1,3,c57,181,58,181,59,181v2,,3,,5,1c68,181,72,181,76,180v4,,7,1,11,-1c89,180,91,179,93,180v2,-1,4,,7,-2c103,180,107,178,111,179v2,-1,4,,7,-1c120,179,122,179,124,179v2,1,4,,6,1c133,179,134,181,136,180v1,1,3,,3,1c141,179,141,182,143,181v1,1,4,,5,1c150,183,152,183,155,183v1,,1,1,3,1c158,185,160,184,160,185v1,-1,,-1,-1,-1c159,183,158,184,157,183v-1,-1,-3,-1,-4,-2c152,181,151,181,151,180v-1,,-1,-1,-2,c147,180,146,179,145,178v-3,-1,-7,,-9,-2c134,176,133,176,131,175v-1,1,-3,1,-4,c124,175,121,175,118,175v-4,,-6,-1,-10,-1c107,173,105,175,104,174v-2,,-4,,-5,c96,174,93,174,90,173v-4,1,-7,,-10,1c77,172,74,173,71,172v-3,-1,-6,,-9,-1c60,171,58,171,57,170v-2,1,-3,,-5,c46,169,40,168,35,166v-4,,-6,-2,-9,-2c25,163,23,163,22,162v-2,,-3,-2,-5,-1c16,159,14,159,12,158v-1,,-2,-1,-3,-1c8,157,8,155,7,155v-1,-2,1,,2,c10,155,11,156,12,156v1,2,3,1,5,3c18,160,20,159,21,160v2,,2,1,4,1c27,163,30,163,33,164v1,-1,1,1,2,c36,164,36,165,37,165v1,,1,1,2,c40,165,40,166,41,166v3,1,6,,8,2c51,167,52,167,53,168v2,,4,,5,c61,168,64,168,66,169v3,,6,1,9,1c76,169,77,171,79,170v1,,3,,4,1c88,170,92,171,97,171v2,1,5,,7,c106,171,108,172,111,171v2,1,4,1,7,1c119,171,120,173,121,172v1,1,2,-1,3,c127,171,129,174,131,173v1,,2,,3,c135,174,136,174,138,173v3,2,8,2,11,4c150,177,152,176,152,177v1,1,2,,2,1c154,179,155,178,156,178v1,1,3,3,5,2c161,179,160,179,159,179v,-1,-1,-1,-2,-1c156,176,155,177,154,175v-1,-1,-3,,-4,-1c149,173,147,174,146,173v-2,-2,-5,-3,-8,-3c137,170,136,169,135,169v-2,1,-2,-2,-4,-1c128,167,125,167,122,167v-1,-1,-1,-1,-3,-1c119,165,118,166,117,165v-2,,-3,-1,-5,-1c110,164,108,165,107,163v-6,1,-10,-1,-16,c89,163,86,163,83,163v-2,,-5,,-8,1c73,163,70,164,67,163v-3,1,-4,-1,-7,c57,163,54,164,52,163v-3,,-5,-1,-7,c44,161,43,163,42,162v-1,-1,-2,-1,-3,c39,160,37,161,37,161v-1,-1,-2,-1,-3,c32,158,29,160,27,157v-3,1,-4,-2,-7,-1c16,153,11,153,7,149v3,-1,4,2,5,2c14,151,15,153,17,152v1,3,4,1,5,2c24,154,25,156,27,156v,,1,,2,1c30,156,31,157,32,157v,1,2,,2,1c35,158,36,158,37,158v3,1,6,1,10,2c50,160,54,160,57,160v2,,4,1,6,1c64,161,66,160,68,161v3,,7,,11,-1c80,161,81,159,82,160v1,,1,,2,c86,160,88,160,89,161v2,-1,2,,4,-1c95,160,98,161,101,160v2,1,5,1,8,1c111,162,114,161,117,162v2,,4,2,7,2c126,164,129,164,131,165v2,,3,1,4,1c136,167,137,167,139,167v1,,2,1,4,1c144,169,145,169,146,169v2,1,4,2,7,3c151,170,150,169,148,168v-2,-1,-5,-2,-9,-2c137,164,134,164,132,163v-1,,-2,,-3,-1c129,162,128,163,127,162v-1,-1,-3,,-4,-1c120,161,118,160,114,161v-2,-2,-5,-1,-6,-3c102,158,97,158,91,156v-3,1,-7,1,-10,-1c80,157,79,155,78,155v-1,1,-1,,-2,1c74,155,72,155,71,155v-2,-1,-4,1,-5,-1c64,155,62,154,61,154v-4,-1,-7,-2,-11,-1c49,152,48,151,46,151v,,-1,-1,-2,c44,150,43,150,42,150v-1,-1,-2,,-3,-1c37,149,36,147,35,148v-2,-1,-3,-2,-4,-3c29,146,28,144,27,144v,-1,-2,,-2,-1c24,143,24,142,23,142v-1,-1,-2,,-4,-1c17,138,14,139,12,136v2,-1,4,2,6,3c19,139,20,141,21,140v1,,2,1,3,1c28,144,33,144,36,147v2,,3,,4,c41,147,42,148,43,148v2,1,5,1,7,2c52,150,54,151,57,151v2,1,4,1,6,1c64,152,66,153,67,152v,2,2,,3,1c73,152,75,154,77,153v5,,9,1,14,1c93,154,95,155,97,155v2,,4,1,6,c105,156,107,155,109,156v1,1,2,1,3,1c113,157,114,158,115,157v2,1,4,1,6,1c123,159,125,159,127,159v3,1,6,1,9,2c137,162,137,162,138,163v,,1,-1,1,-1c139,162,139,163,140,163v2,,3,,5,1c143,162,141,162,140,160v-1,,-1,-2,-2,-1c137,157,136,160,135,157v,,-2,1,-2,-1c132,156,131,157,130,155v-1,,-3,,-4,-2c122,153,119,152,116,150v-1,1,-2,,-3,c112,149,111,150,110,150v-2,,-3,-2,-5,-1c104,148,103,147,102,148v-2,,-2,-2,-3,-1c97,147,95,146,93,147v,-2,-2,,-3,-2c90,145,89,145,88,145v-2,,-4,,-6,-1c80,144,79,143,76,144v-1,-2,-4,,-5,-2c68,143,65,141,61,141v-3,,-6,,-9,-1c50,140,49,138,47,139v-2,,-3,-1,-4,-1c41,138,39,138,38,136v-1,,-2,,-3,1c35,136,34,135,33,136v-1,-2,-3,-1,-4,-3c28,134,27,133,27,132v-1,1,-1,,-2,c23,131,22,131,20,130v-2,,-3,-1,-4,-2c13,127,10,126,7,124v-1,,-2,-2,-3,-3c2,122,1,121,,118v1,,2,3,3,2c4,121,5,121,6,122v1,1,3,,3,2c11,124,12,125,13,125v1,,2,2,3,1c17,127,18,127,19,128v3,1,5,1,7,3c28,131,31,132,33,133v2,,4,2,7,2c42,136,45,135,47,137v2,-1,5,,7,1c59,138,64,139,69,139v,1,1,,2,c71,140,72,140,72,140v1,1,3,,4,1c79,140,81,141,83,142v1,-1,3,,4,c88,142,89,142,91,143v1,,2,1,3,1c95,144,95,143,96,143v,1,,1,1,1c97,144,97,143,98,144v1,,2,,3,c102,145,104,144,105,146v2,-1,4,1,7,c113,147,114,147,115,147v1,1,2,,2,1c117,148,118,149,119,148v1,1,2,,3,2c123,150,124,150,126,150v1,1,2,1,4,2c131,152,132,154,133,154v2,1,3,,4,2c139,155,140,158,141,157v-1,-3,-4,-3,-5,-5c133,152,132,150,130,149v-3,-2,-5,-3,-8,-4c121,144,119,144,118,143v-1,-1,-3,-1,-4,-1c113,141,111,141,109,141v-1,-2,-2,-1,-4,-2c103,140,103,137,101,139v-1,-2,-3,-2,-4,-1c96,136,94,137,92,136v,,-1,,-2,c90,136,90,135,90,135v-1,-1,-2,,-2,-1c87,135,85,134,84,133v-1,1,-1,-1,-2,c81,133,80,133,80,132v-2,,-3,-2,-4,-1c74,131,73,129,71,130v-1,-1,-2,-3,-4,-2c66,127,65,127,63,126v,,-1,,-2,c61,125,60,126,59,125v-1,,-2,-2,-4,-2c53,121,49,122,47,119v,,-1,,-2,c45,117,44,119,43,118v-1,-1,-2,-2,-4,-2c37,114,34,113,32,111v-3,-1,-5,-3,-8,-5c22,104,19,104,17,100v-3,,-5,-2,-7,-5c8,95,7,93,6,92,5,92,4,90,3,89v1,-2,2,1,2,2c6,90,7,91,7,92v1,,3,2,4,3c12,96,14,97,15,98v1,2,3,1,4,3c21,102,22,102,23,104v1,,2,1,3,2c26,105,27,106,28,107v3,1,5,3,8,5c39,113,42,115,45,115v1,1,3,2,4,3c51,119,52,119,54,120v1,,3,1,4,2c59,122,60,123,61,122v,,1,2,2,1c64,123,66,125,67,125v2,-1,3,2,5,1c73,128,75,127,77,128v1,2,3,,4,2c82,130,83,130,84,131v1,,2,-1,3,c87,132,89,130,89,133v2,-1,2,-1,3,c96,133,99,136,103,135v7,3,15,5,22,8c128,145,131,147,135,148v-1,-2,-3,-2,-4,-3c129,144,128,143,127,142v-3,-2,-6,-3,-8,-4c113,135,108,131,101,130v-1,-2,-3,-2,-4,-2c96,126,94,127,93,126v-3,-1,-6,-2,-9,-3c83,122,82,124,81,122v-1,1,-1,,-2,c78,120,76,121,75,120v-2,-1,-4,,-5,-2c69,117,68,117,66,116v-1,1,-1,-1,-2,-1c63,115,62,114,61,115v-1,-2,-2,-2,-3,-3c55,111,52,109,49,109v-2,-3,-6,-4,-8,-6c39,103,38,102,36,101v,-3,-3,-1,-3,-3c31,98,30,96,28,96,27,94,25,95,24,93v-1,,-2,-2,-4,-3c19,89,18,88,17,87,15,86,14,85,12,84,11,83,10,82,9,80,8,78,6,79,5,77,4,76,3,74,2,72v1,,1,1,2,2c7,77,9,79,12,82v1,2,3,1,5,3c18,86,19,87,21,88v3,2,6,5,9,6c31,95,33,96,34,97v2,,3,2,5,2c42,101,45,103,48,104v2,1,3,3,5,3c54,109,56,108,57,110v2,,3,1,5,2c63,112,65,113,67,114v1,,3,1,4,1c73,117,75,116,76,118v3,1,5,2,8,3c85,120,85,122,86,121v1,1,2,1,2,2c90,121,91,124,93,123v1,2,3,1,4,2c98,126,100,126,101,126v3,2,6,3,9,3c111,131,113,131,114,132v2,,3,3,4,2c120,135,121,136,123,137v1,,3,2,4,2c127,136,125,136,124,135v-1,,-1,-2,-2,-2c122,133,121,132,120,131v-3,-2,-8,-4,-11,-7c103,122,98,119,93,116v-2,-1,-4,-1,-6,-2c85,113,83,112,81,111v-2,-1,-3,-2,-5,-2c75,107,74,107,73,107v-1,1,-2,-1,-3,-1c67,104,63,103,59,101v-2,-1,-3,-2,-5,-3c53,98,52,97,51,97v-1,,-1,-3,-2,-2c45,93,41,90,37,89,36,87,34,87,32,85,31,84,29,83,27,82,24,80,20,76,17,74,15,72,14,71,12,69,10,69,9,65,7,65,6,61,2,58,2,54v2,,2,2,2,3c5,56,5,59,5,60v2,-1,2,2,3,2c8,63,9,64,10,64v1,2,3,4,5,5c16,70,17,72,19,72v3,4,7,5,10,8c30,81,32,82,34,84v1,,3,1,4,2c42,88,45,91,49,92v3,2,6,4,9,6c60,97,60,99,61,99v2,-1,2,2,3,1c65,101,67,101,69,103v2,-1,3,2,5,2c75,106,76,105,77,105v,1,1,1,2,1c83,110,88,110,91,113v1,,2,,2,c93,114,94,113,95,114v1,,1,1,3,1c98,117,100,115,100,117v1,,2,1,3,1c104,118,103,118,103,117v-1,,-1,-1,-2,c100,115,99,114,98,115v-2,-2,-5,-2,-6,-4c90,110,88,109,86,108v-1,-1,-3,,-3,-2c81,107,81,105,80,106v-1,-1,-2,-2,-2,-2c77,103,77,103,76,103v-1,-2,-3,-1,-4,-2c70,99,67,99,64,97,62,96,59,96,57,93v-2,,-3,-2,-4,-2c52,90,51,89,49,89,44,86,39,83,35,79,32,78,30,75,28,74,27,72,25,72,24,70v-1,,-2,-1,-3,-3c22,66,23,69,24,69v1,,2,1,2,2c29,72,30,74,32,75v4,4,8,4,11,8c46,83,47,86,49,86v2,2,4,2,6,4c59,92,63,94,67,95v,3,3,,3,2c71,97,72,98,73,99v2,,4,2,6,3c81,102,83,104,85,104v1,1,2,1,3,2c89,106,90,107,91,107v2,2,4,3,6,4c99,111,100,114,102,114v2,1,4,3,6,3c109,119,110,119,111,120v1,-1,1,2,3,1c114,121,113,121,113,119v-1,1,-1,,-2,-1c110,119,109,116,108,116v-1,-2,-2,-2,-4,-2c103,113,103,112,101,112v-2,-3,-4,-3,-6,-4c93,105,90,105,88,103,81,100,75,96,68,93,65,91,61,89,58,88,56,87,55,86,53,85v-2,,-3,-3,-5,-3c47,81,45,79,43,79,42,77,40,77,39,75v-2,,-3,-2,-5,-3c33,71,31,70,30,69,27,65,23,65,21,61,19,60,18,58,16,57,15,55,13,55,12,52v2,,2,1,3,2c16,54,17,55,17,56v1,,2,2,3,2c21,58,21,59,22,60v3,1,6,6,9,7c35,70,38,72,41,74v2,1,3,3,5,4c48,78,49,80,51,80v1,2,4,2,5,4c57,83,58,85,59,85v1,,2,1,2,1c65,88,68,90,71,91v1,2,2,1,3,2c75,94,76,93,76,94v2,,4,2,5,3c85,97,88,101,92,101,85,97,79,93,73,89v-1,-1,-2,,-3,-1c69,87,69,86,67,87v,-2,-1,-1,-2,-2c64,84,64,84,63,84,61,83,60,82,58,81,57,80,56,80,56,80v-1,,-2,-3,-3,-2c50,75,47,74,44,71v-1,,-1,-2,-2,-2c41,68,40,69,39,68,38,67,37,64,35,64,34,62,32,61,31,60v-2,,-3,-4,-5,-4c26,54,25,55,24,53v-1,,-1,-2,-2,-1c22,50,21,51,20,49v-1,,-1,-2,-2,-2c18,44,16,43,14,41v2,-1,2,3,4,3c18,46,20,46,21,48v1,2,3,2,4,4c27,53,28,56,30,56v1,2,3,2,4,4c35,61,35,61,36,62v1,,1,2,2,2c41,67,45,69,48,71v3,1,6,5,9,6c58,79,60,79,62,80v1,1,3,2,5,3c70,84,73,86,76,88v2,1,4,1,5,3c83,91,84,93,86,93v1,3,3,2,4,4c92,98,93,100,95,100,94,97,92,97,91,95v-1,1,-1,-3,-2,-1c88,92,87,92,87,91,86,90,84,90,83,89,82,87,80,86,78,84,77,83,75,82,73,81,72,80,70,78,68,78,67,76,65,76,63,75,62,73,61,73,60,73v,-1,-1,-2,-2,-2c56,70,55,68,53,68,50,65,46,64,43,61v-2,,-3,-3,-5,-3c37,56,35,55,33,53,30,50,27,48,24,45,23,43,21,42,20,40v-2,1,-1,-3,-3,-2c16,38,16,36,15,36,12,33,9,30,6,25v2,-1,3,3,4,4c12,28,12,31,14,32v2,2,4,4,6,7c22,39,23,41,24,42v1,,2,2,3,2c29,48,32,48,34,51v3,1,4,4,7,5c43,59,46,59,48,62v3,,5,4,8,4c57,67,58,68,60,69v1,1,2,2,3,1c65,69,62,70,62,69v-1,,-1,-1,-2,-1c59,66,57,66,56,65,55,63,53,63,52,61v-2,,-3,-3,-4,-3c42,53,37,51,32,44,31,43,30,43,29,42v-2,,-2,-3,-3,-2c25,38,24,38,23,37v,-1,,-1,-1,-1c22,35,21,35,20,34,18,31,16,31,15,27v-3,,-3,-5,-6,-6c9,19,11,21,11,21v1,1,1,2,2,3c14,23,14,27,15,26v1,1,1,1,2,2c20,30,22,33,25,36v5,4,10,10,16,13c44,52,46,54,49,56v2,1,3,1,4,4c55,60,56,61,57,63v2,-1,3,2,5,2c63,66,64,68,66,68v1,1,1,2,2,1c69,70,69,71,70,71v2,1,3,2,4,3c75,74,74,71,73,72v,-1,-1,-2,-2,-2c70,68,69,67,68,65,66,62,63,60,61,57,58,54,56,50,54,48,51,45,49,43,47,40,45,38,43,37,42,35v-2,,-2,-3,-3,-2c38,32,37,32,37,30,33,27,30,24,27,21v,,,-1,,-1c28,20,28,20,28,21v1,,2,1,2,2c32,23,33,25,34,26v3,3,6,4,9,8c44,33,44,36,45,36v,1,1,,2,2c48,38,49,41,51,41v2,3,5,5,7,9c61,53,63,55,66,59v1,1,3,2,4,5c72,64,72,67,74,68v2,3,5,7,7,9c84,79,86,83,89,84v1,4,3,5,5,7xm65,72v,,1,1,1,c66,72,65,70,64,71v,1,1,1,1,1xm76,78v-1,1,-1,,-1,-1c74,78,72,75,72,77v1,-1,3,4,4,1xm102,94v,1,-1,2,-2,1c102,96,102,100,104,100v-2,-4,-1,-7,-3,-12c103,88,100,85,101,87v,3,,4,1,7xm102,105v-1,-1,-2,-2,-3,-2c100,104,100,105,102,105xm156,119v2,2,-1,4,1,4c157,122,157,120,158,120v-2,-2,1,-4,-1,-4c157,117,157,119,156,119xm156,128v,1,-1,4,1,4c156,130,156,129,157,127v-1,-1,1,-3,-1,-3c156,125,156,127,156,128xm145,133v,,1,-3,-1,-2c145,132,143,134,145,133xm136,143v-1,-2,1,-4,-2,-4c134,140,134,143,136,143xm146,143v,-1,,-4,-1,-2c145,142,145,143,146,143xm156,142v,-1,,-4,-1,-2c156,141,155,142,156,142xm89,199v3,,6,,9,c100,200,103,198,106,199v3,-1,6,,9,-1c121,199,127,199,134,197v2,2,6,1,9,2c146,198,149,199,152,199v2,1,3,,5,1c158,200,160,201,161,201v2,,3,,4,1c166,202,167,203,168,202v,,3,1,2,-1c168,201,166,200,164,199v-2,1,-3,-1,-4,c159,198,157,199,156,198v-1,,-2,,-2,-1c153,198,152,197,151,198v-1,-1,-2,-2,-4,-1c145,195,142,195,140,195v-1,,-2,,-2,-1c137,195,136,195,135,195v-1,-1,-3,,-4,-1c128,194,125,194,122,194v-3,-1,-6,1,-9,c110,195,107,194,104,195v-1,,-3,,-4,c98,195,96,196,95,195v-3,2,-5,2,-8,2c85,200,82,197,81,200v3,-2,5,,8,-1xm263,135v,3,,7,1,10c263,146,265,149,264,150v,2,1,4,,5c264,157,265,159,264,160v2,2,-1,3,1,5c264,166,265,168,264,170v1,1,,3,,4c263,175,264,176,264,177v,1,-1,1,-1,2c262,179,264,181,263,181v,1,,2,,2c262,187,261,190,261,193v-2,2,-1,6,-3,9c259,203,258,203,258,204v,1,,1,,2c258,208,257,209,257,211v-1,2,-1,6,-2,8c255,221,255,223,254,224v2,2,-1,3,1,5c254,232,254,235,254,239v,1,-1,3,,4c253,245,254,247,254,249v1,1,,1,-1,2c254,252,255,253,254,253v,2,,4,1,6c254,260,255,262,256,264v-1,,1,1,,1c255,266,257,267,257,268v2,,,-2,,-3c257,264,258,263,257,262v,-2,,-5,-1,-7c257,254,256,252,257,251v-1,-2,1,-3,,-5c258,243,256,240,258,237v,-3,1,-6,,-9c259,226,259,222,261,220v-1,-2,,-3,1,-4c261,215,262,214,262,214v,-1,,-2,,-2c263,210,262,208,263,208v,-1,,-2,,-3c264,205,264,204,264,203v,-1,,-3,1,-4c266,198,265,196,266,195v-1,-1,,-2,,-3c265,191,266,191,266,190v1,-1,,-3,1,-4c266,182,267,180,267,177v,-3,1,-5,1,-9c267,166,268,163,267,160v,-3,,-6,-1,-9c265,149,267,148,266,146v,-1,-1,-3,,-4c265,139,266,136,264,133v,-2,1,-3,,-5c265,127,263,125,264,124v-2,-2,-1,-3,-2,-5c262,118,262,115,260,115v2,7,3,14,3,20xm267,138v-1,1,1,3,,3c268,143,268,144,267,145v1,2,1,3,1,4c269,155,269,160,271,166v-1,2,-1,4,,6c270,174,269,176,270,178v-1,2,,4,-1,6c268,186,270,188,268,190v2,1,,2,,3c267,193,269,195,268,196v,2,-1,4,-1,6c265,202,268,204,266,204v,1,1,1,,2c265,206,266,207,265,207v,2,,4,,6c263,214,265,215,264,216v,1,-1,2,-1,3c264,221,262,223,262,225v-1,,1,2,,2c263,229,260,229,262,231v-2,1,-1,4,-2,6c260,241,260,245,260,249v,2,-1,4,,6c259,257,261,260,259,262v1,1,1,2,2,4c261,267,260,268,261,269v1,3,1,7,4,7c264,274,265,273,264,271v1,-1,-1,-3,,-4c263,265,263,264,263,262v1,-1,-1,-3,,-4c264,256,261,254,263,253v,-1,-1,-3,,-4c261,245,264,243,263,239v1,-2,,-5,2,-7c265,230,265,229,265,227v1,-1,1,-3,1,-4c265,221,268,221,267,219v,-1,,-2,,-2c267,216,268,215,267,214v2,-1,1,-2,1,-4c269,209,269,207,270,206v-1,-3,,-6,1,-8c270,196,272,195,271,194v,-2,,-4,1,-5c272,186,271,183,272,180v-1,-2,,-3,1,-4c273,174,272,173,272,171v,-3,,-6,,-9c271,161,272,160,272,158v-1,-2,-1,-3,,-5c271,150,271,147,270,144v-1,-2,,-3,-2,-5c267,137,268,134,266,134v1,2,,2,1,4xm103,229v2,1,4,2,6,2c110,232,112,230,112,231v1,,3,1,3,c114,231,114,230,113,230v2,-1,3,,5,1c119,231,121,231,123,232v3,-1,7,,10,c135,232,136,233,138,232v1,1,3,,3,1c142,234,143,232,144,233v1,1,4,-1,5,c151,233,153,233,154,233v1,1,2,-1,3,c158,233,159,233,160,233v1,,3,,6,-1c167,233,170,233,172,233v2,1,5,1,7,1c180,235,181,235,183,235v1,1,3,,3,2c188,235,189,236,190,236v2,,3,-1,4,1c195,237,196,237,197,237v1,1,2,1,3,1c201,236,197,236,195,236v,-2,-2,,-2,-2c191,235,191,233,189,234v-2,-1,-4,-1,-6,-1c182,232,181,232,179,232v,,-1,,-2,c177,232,177,231,176,232v-2,-2,-4,-1,-6,-2c169,230,168,230,166,230v-1,,-2,-2,-3,-1c161,229,158,229,156,229v,-1,-2,,-3,-1c152,228,150,229,149,228v-3,2,-5,,-9,1c134,227,127,229,120,228v-2,1,-3,,-4,c115,228,114,227,113,227v-1,1,-2,1,-2,c107,227,104,227,100,226v1,2,3,1,3,3xm261,160v-2,1,,3,-2,4c260,166,258,167,259,169v-1,1,,3,-2,4c258,175,257,177,256,179v1,1,,1,,2c256,182,257,183,255,184v1,1,1,2,,2c254,187,255,188,254,189v,5,-1,9,-2,13c252,204,252,205,252,207v-1,1,-1,3,-2,4c251,216,248,220,249,225v-2,2,-1,6,-2,8c247,235,247,236,247,238v,1,-1,2,,4c246,243,248,246,247,247v,,,1,1,2c248,250,248,251,248,252v,1,1,3,1,4c249,258,250,260,249,261v2,2,1,7,4,7c253,269,254,269,254,268v,,-1,,-1,-1c253,265,253,261,251,259v1,-2,,-4,,-6c251,253,251,252,251,252v-1,-1,,-1,-1,-2c251,249,251,248,250,247v2,-4,,-9,2,-12c250,230,252,228,251,224v2,-1,1,-4,2,-5c253,217,254,216,254,214v1,-2,,-4,1,-5c255,207,256,205,256,203v,-1,1,-1,,-2c256,200,257,200,256,198v2,-1,1,-3,2,-5c258,189,260,187,260,183v,-1,,-2,,-2c262,180,260,179,261,178v1,-2,,-4,1,-5c263,169,261,165,263,162v-1,-2,,-3,,-5c263,156,262,154,263,154v-1,-1,1,-3,-1,-2c262,155,260,157,261,160xm125,239v,-1,-1,-2,,-3c126,238,128,239,129,240v2,,3,1,4,1c134,242,136,241,137,242v2,,3,,4,1c143,241,144,244,146,243v1,1,2,2,4,1c150,245,151,244,152,244v1,1,1,1,2,1c156,245,157,245,158,246v2,,4,-1,5,1c166,246,167,248,170,247v2,1,5,2,7,2c179,250,182,249,184,250v3,1,5,2,8,1c195,253,199,252,202,254v3,-1,6,1,9,1c212,256,214,255,215,256v1,,2,1,3,c218,257,219,256,220,257v2,1,6,1,8,3c230,260,231,261,232,261v2,,3,3,5,2c236,261,235,261,234,260v-1,,-1,-1,-2,-1c231,259,231,259,230,258v-3,,-5,-2,-8,-2c222,254,220,254,220,253v-3,,-5,-1,-7,-1c212,250,211,251,210,250v,,-1,-1,-1,-1c208,250,207,249,207,249v-2,,-4,,-5,-1c201,249,201,247,200,248v-2,1,-2,-1,-3,c196,246,193,247,192,246v-1,,-1,,-2,c190,245,188,246,188,246v-1,-2,-3,,-4,-1c181,245,178,244,175,245v-1,-1,-2,-1,-3,-1c170,245,169,242,167,243v-1,1,-1,,-1,c165,242,164,243,163,243v-1,-1,-3,,-4,-1c157,241,156,242,155,242v-2,-1,-3,-1,-5,c148,240,145,241,142,240v-1,-1,-3,,-4,-1c137,239,136,238,134,238v-2,-1,-5,-2,-8,-2c125,235,124,235,123,234v-3,1,-5,-1,-9,c114,234,114,233,114,234v3,2,7,4,11,5xm143,238v4,,6,1,10,1c154,240,155,239,155,239v2,,2,1,3,c159,239,159,239,159,240v2,,3,-1,4,c166,241,170,241,174,242v1,-1,2,,4,-1c179,242,181,241,183,242v1,,2,,4,1c188,243,190,243,191,244v2,-1,3,,4,c196,246,198,244,200,245v3,,5,2,8,1c210,248,212,248,214,248v,1,2,,2,1c217,250,218,250,219,250v1,2,2,1,3,2c222,251,222,252,223,253v,,1,-1,1,c225,253,226,253,227,254v1,,3,2,3,c229,254,228,253,228,252v-1,,-2,1,-2,-1c224,251,223,250,221,250v-2,-3,-5,-3,-7,-5c212,245,211,246,210,244v-2,,-3,-1,-4,-1c205,243,204,243,203,242v-2,-1,-3,-1,-4,-1c196,240,194,239,191,239v,,,,-1,c190,239,190,239,190,239v-1,,-2,,-2,c187,239,186,238,186,238v-1,,-2,,-3,1c182,238,181,237,179,238v-1,-2,-3,,-3,-1c175,237,174,235,173,237v-1,-2,-3,-1,-5,-1c166,236,164,235,162,236v-2,-1,-5,,-8,-1c152,235,149,236,147,236v-2,,-3,-1,-4,c142,236,141,235,139,236v-1,-1,-2,-1,-4,-1c135,235,132,234,132,235v,,1,1,1,c136,237,140,237,143,238xm144,249v2,,3,,4,1c151,251,153,252,155,253v1,,2,1,3,2c159,254,160,254,160,255v1,,2,,2,1c165,256,167,257,170,258v1,,2,,3,1c175,258,176,259,177,260v3,,5,2,8,1c190,263,195,264,201,264v1,1,4,1,5,2c208,266,209,265,210,266v1,1,2,,3,1c218,267,222,270,226,269v2,2,5,,7,1c235,271,237,271,239,272v2,-1,2,1,3,1c243,273,244,273,245,274v1,1,2,,3,c249,274,250,275,250,275v1,,1,,1,-1c249,274,248,272,246,271v-2,,-3,-2,-5,-3c238,267,236,265,233,265v-1,-1,-2,-1,-4,-1c228,262,226,263,225,261v-1,1,-1,,-2,c222,260,221,262,221,260v-3,1,-4,,-6,-1c215,258,213,259,213,258v-2,2,-2,-2,-3,c208,257,206,257,204,257v-1,,-1,-1,-2,c202,256,200,257,200,256v-3,1,-4,-2,-6,-1c191,254,187,254,184,253v-4,,-7,-2,-11,-2c172,250,169,251,168,250v-2,,-4,,-6,-1c161,248,159,249,157,248v-2,-1,-4,1,-5,-1c150,247,148,247,146,246v-1,1,-1,-1,-3,c143,245,141,245,141,246v1,1,3,1,3,3xm207,240v,1,3,1,2,c207,241,206,238,204,239v1,2,2,,3,1xm248,269v1,,1,2,2,1c249,268,247,268,246,267v,2,1,1,2,2xm259,272v-1,-1,-1,-2,-2,-2c257,271,257,273,259,272xe" fillcolor="#dbdbdb [1302]" stroked="f">
+            <v:group w14:anchorId="33C8A723" id="Group 26" o:spid="_x0000_s1033" alt="Title: Drawing of feather behind page number" style="position:absolute;margin-left:0;margin-top:0;width:97.9pt;height:97.9pt;z-index:251659264;mso-position-horizontal:left;mso-position-horizontal-relative:page;mso-position-vertical:bottom;mso-position-vertical-relative:page;mso-width-relative:margin;mso-height-relative:margin" coordsize="12435,12435" o:gfxdata="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">
+              <v:group id="Group 27" o:spid="_x0000_s1034" style="position:absolute;width:12435;height:12435" coordsize="12446,12435" o:gfxdata="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">
+                <v:shape id="Freeform 6" o:spid="_x0000_s1035" style="position:absolute;left:2762;width:9684;height:9683;visibility:visible;mso-wrap-style:square;v-text-anchor:top" coordsize="296,296" o:gfxdata="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" path="m94,91v1,,,-3,-1,-2c92,88,92,87,91,85,90,83,89,83,88,80,86,76,83,72,83,70,80,67,77,64,75,59,71,55,67,49,63,45,61,42,59,40,57,38,55,35,53,34,51,31v2,-1,3,2,4,3c57,35,58,36,59,38v1,2,3,2,4,5c64,43,65,46,67,46v2,3,5,6,7,10c76,59,79,61,81,65v1,-1,-1,-3,-1,-4c79,60,79,59,78,58v,-1,-1,-3,-1,-4c77,53,74,53,76,52,73,48,72,46,69,42,63,35,58,28,54,22,52,21,51,18,49,18v,-1,-1,-1,-2,-3c47,16,45,15,46,15v2,-2,3,2,5,2c52,18,53,20,54,20v2,4,4,5,7,9c64,33,67,35,69,40v2,,2,4,4,4c74,47,76,48,77,50v1,1,,1,1,2c79,54,79,53,79,55v1,-1,1,2,2,2c81,58,82,58,83,59v1,5,4,11,6,18c92,76,88,73,89,72v-1,-2,,-3,-1,-5c88,65,86,61,85,58,83,54,81,49,79,45,77,40,75,36,74,34v-1,,-1,-2,-2,-3c71,31,71,30,70,29,69,28,68,25,67,24,65,20,62,19,60,15,57,12,54,10,52,6v2,,2,3,4,3c57,11,59,11,60,13v2,3,4,5,7,8c69,24,71,27,74,30v-1,,,2,,1c75,32,74,33,75,33v1,2,2,4,3,5c82,46,85,53,89,61v2,6,3,11,4,16c95,83,94,88,98,93v1,-2,,-3,,-5c98,86,98,85,97,83,96,80,96,77,95,73v,,-1,-1,-1,-2c94,70,94,69,94,68v,-2,-1,-1,-1,-4c93,61,91,60,91,56,89,52,87,48,86,44,85,42,84,41,83,40,82,38,82,36,81,34,79,32,78,31,77,28v-1,1,-1,-2,-2,-2c74,26,75,25,74,24,72,21,70,19,68,15v,,-1,-1,-2,-2c65,13,65,12,64,11,63,9,62,8,60,7,58,4,54,4,52,v2,,4,2,6,3c59,5,61,5,63,8v1,1,3,3,5,4c68,14,69,13,70,15v1,,1,3,2,2c76,25,80,30,85,38v3,5,5,11,8,17c94,58,94,60,95,62v,1,1,3,,4c96,67,97,69,96,69v2,5,2,9,4,14c101,82,100,79,100,77v,-1,-2,-3,-1,-3c99,73,97,71,98,71v,-1,-1,-3,-1,-4c99,67,95,65,97,64,96,63,96,62,96,61v1,,-1,-2,,-3c94,53,92,47,90,42,88,37,86,33,85,29,83,26,81,24,81,21v-1,,-1,,-1,-1c79,20,79,19,79,19v-1,,-1,-1,-1,-2c78,17,77,16,77,16v-1,,-3,-3,-5,-5c69,8,67,6,64,3v1,-1,2,,3,1c68,4,68,5,69,6v1,1,3,3,5,4c74,11,75,11,76,13v,1,2,,2,2c79,16,80,19,82,20v6,9,7,14,12,25c96,50,97,55,99,59v1,2,-1,3,,4c99,65,100,66,99,67v4,7,3,13,5,20c104,90,105,94,106,97v-1,1,1,4,1,5c106,103,107,103,108,104v-1,,,1,,2c109,104,106,100,107,97v,-2,,-5,-1,-8c107,84,106,79,105,73v1,-2,-1,-6,,-8c104,62,104,60,103,57v1,-1,-1,-3,-1,-5c102,51,102,50,101,48v1,-1,-1,-1,,-3c100,44,100,43,100,41,99,39,98,37,98,36,97,32,95,29,94,26,92,23,90,20,88,16,87,14,85,14,84,12v2,-1,3,1,4,2c89,14,89,16,90,17v1,,2,1,2,1c96,25,97,28,100,36v3,6,3,12,5,18c105,55,106,57,106,59v,1,1,3,1,4c108,64,107,65,107,67v1,1,1,3,1,4c109,73,108,74,107,75v1,1,1,3,1,4c109,81,108,82,109,83v-1,1,1,3,,4c109,90,109,93,110,96v,2,1,5,,7c112,108,111,112,115,117v2,,-1,-3,,-4c114,112,115,111,114,109v1,-1,,-3,,-4c113,103,115,102,115,101v-1,-2,-1,-5,-1,-7c114,92,113,89,114,87v,-2,-1,-4,,-6c112,78,114,77,113,74v2,-4,-2,-9,,-13c112,58,112,56,111,53v2,,-1,-2,,-3c112,49,110,48,111,47v,-1,-1,-3,-1,-3c108,40,107,36,105,32v-2,-3,-4,-5,-5,-8c99,23,97,23,97,20v-1,,-3,,-2,-2c97,17,97,20,99,20v,3,2,3,2,5c103,24,103,28,104,28v1,2,2,3,3,4c109,36,110,39,112,43v1,2,1,6,3,10c114,55,114,57,115,60v-1,1,1,4,,6c115,69,116,71,115,73v1,2,,4,1,6c116,81,115,82,116,83v-2,,2,3,,3c117,88,116,89,116,90v1,1,1,2,1,3c118,96,116,97,117,100v-1,2,1,4,-1,6c118,109,118,112,117,114v2,5,1,6,4,10c124,123,121,120,122,119v-2,-2,-1,-4,-1,-5c120,112,121,111,120,109v1,-2,,-3,-1,-5c120,101,120,97,120,94v,-1,-1,-2,,-2c120,91,119,89,120,89v-1,-2,,-3,-1,-5c120,81,120,77,121,74v,-3,,-6,1,-9c120,62,122,59,121,55v2,-2,-1,-6,-1,-9c122,46,122,49,122,51v1,1,1,3,1,5c123,59,123,62,123,65v,4,,7,,10c122,77,123,78,122,80v,2,-1,3,1,5c122,88,123,92,122,95v1,1,1,1,1,2c122,98,123,99,122,100v1,1,,1,1,2c122,103,124,104,123,104v1,2,-1,2,-1,3c123,108,124,109,123,110v1,1,,1,,2c123,113,124,114,123,115v2,3,1,6,2,10c127,129,128,129,129,133v1,-1,-1,-4,-1,-6c127,126,128,125,127,124v2,,-1,-3,1,-3c127,117,127,113,126,110v1,-2,,-4,1,-6c125,102,127,100,126,99v-1,-2,1,-2,,-3c127,95,125,93,126,93v1,-2,,-4,1,-5c125,85,126,84,127,82v-1,-2,,-3,-1,-5c127,73,126,69,126,66v,-2,,-4,-1,-6c126,58,125,56,126,54v-2,-2,1,-3,-1,-6c126,47,125,45,126,43v-2,-4,-2,-7,-3,-11c121,27,120,23,117,17v1,,1,3,2,3c121,23,123,27,125,31v,3,,5,2,8c126,40,128,43,127,45v1,4,,8,1,13c127,59,129,62,128,64v2,2,,4,1,6c128,74,130,79,129,83v,4,,8,-1,12c130,97,128,98,128,99v2,1,,2,1,3c128,104,129,106,129,108v,9,1,17,3,26c134,135,133,136,134,138v2,-1,,-1,,-2c134,135,134,134,134,133v,-2,,-4,-2,-6c134,126,131,124,133,123v-2,-2,1,-2,-1,-4c133,117,132,115,132,112v,-2,,-5,1,-7c133,102,133,100,133,98v1,-3,,-6,,-8c133,88,134,86,133,83v1,-1,1,-2,,-3c134,80,134,79,133,78v1,-1,1,-3,1,-4c133,70,134,66,133,61v1,-4,,-8,-1,-12c131,40,129,31,125,22v3,,3,3,4,5c130,30,129,31,131,34v-1,,1,2,1,4c131,38,133,40,133,41v-2,,,2,1,3c132,44,134,46,134,47v,1,,2,1,3c135,51,134,53,135,53v,2,,5,,7c135,64,135,69,137,74v-1,3,-1,6,-1,9c137,85,135,86,136,88v,1,,3,,4c136,95,136,98,135,101v1,2,,4,-1,5c135,108,135,109,134,110v3,5,,7,1,12c134,122,136,124,135,124v,1,,2,1,3c136,129,136,131,136,132v2,4,2,8,4,13c142,147,141,148,142,151v-1,2,2,3,3,4c147,155,143,152,145,152v-1,-2,-2,-3,-2,-4c144,145,142,142,142,139v,-3,,-5,-1,-8c142,127,142,123,141,119v1,-1,,-2,,-3c142,115,142,114,141,113v1,-2,1,-3,1,-6c143,106,140,103,142,101v,-1,,-3,,-5c142,94,142,92,143,90v-1,-2,,-4,,-6c143,80,142,76,142,72v1,-1,,-3,,-5c143,66,141,64,142,64v,-1,,-2,-1,-3c142,60,141,58,141,58v,-1,-2,-3,,-3c139,52,141,50,139,49v-1,-4,-3,-9,-4,-13c133,33,132,30,130,26v-2,-4,-6,-7,-8,-13c124,13,124,15,125,17v2,-1,1,4,3,3c130,23,131,26,133,28v1,2,1,2,2,5c134,34,137,36,137,38v2,4,2,5,4,9c141,51,143,55,143,58v1,2,1,4,1,6c144,66,145,68,145,69v1,4,-1,6,,10c144,80,145,83,145,84v1,2,-1,3,,5c144,90,146,93,144,94v,2,1,3,1,5c145,101,144,102,144,104v,2,1,4,,5c144,116,144,122,145,129v1,-1,-1,-3,,-5c146,123,146,121,146,120v,-4,,-7,,-10c146,107,148,104,147,100v1,-2,,-6,2,-9c148,88,150,85,149,81v2,,,-3,1,-4c150,76,149,75,150,75v,-1,,-2,,-3c150,71,150,69,150,68v,-2,-1,-4,,-5c149,61,151,60,149,58v1,-2,,-4,1,-5c147,45,145,38,142,32v1,-1,1,1,2,2c144,36,145,35,146,37v1,2,2,4,3,7c150,47,150,49,152,53v-1,1,1,3,-1,4c153,58,151,59,152,61v,1,,2,,4c151,65,153,67,152,68v1,3,,5,,8c152,78,153,81,151,83v1,2,2,3,,4c151,88,151,90,151,91v,2,-1,5,-1,7c150,101,150,103,149,105v,2,1,3,,4c149,110,150,112,148,112v1,2,,4,1,6c149,120,148,122,148,124v-1,3,,7,-1,11c148,137,148,139,148,141v1,1,1,2,1,3c148,145,150,146,149,147v1,4,2,8,3,12c153,162,153,162,154,165v2,2,,5,3,6c158,171,156,169,156,168v2,,-2,-2,,-3c156,164,154,163,155,162v,-1,-1,-2,,-2c153,155,154,152,152,148v2,-1,,-4,1,-6c151,141,153,140,153,139v-1,-2,,-2,,-3c153,132,153,128,153,124v1,-2,1,-4,1,-6c155,116,155,114,155,112v1,-2,,-4,1,-6c157,104,157,103,157,100v,-1,,-3,,-6c158,93,158,91,158,89v1,-4,1,-8,1,-12c161,76,159,74,160,74v1,-1,1,-2,,-3c161,70,160,68,161,68v,-1,-1,-3,,-3c161,63,160,60,161,58v-1,-2,-2,-4,-1,-6c158,48,157,44,156,40v-1,-3,-2,-6,-4,-8c152,29,150,28,150,25v1,,2,2,2,3c154,31,156,36,158,40v,3,2,7,3,11c161,54,163,57,162,60v1,3,1,7,,10c162,73,162,76,162,78v-1,4,-1,7,-2,9c161,89,160,91,160,92v,2,,3,-1,4c160,98,160,99,159,101v,2,,3,-1,4c159,106,158,107,158,108v-1,,,1,-1,2c158,112,157,113,157,114v1,1,1,,1,-1c158,113,158,112,158,112v1,-1,1,-2,1,-3c159,107,160,105,160,103v,-3,2,-4,2,-6c162,96,163,95,162,93v1,,2,-1,1,-3c165,87,166,83,166,78v2,,1,-2,1,-3c168,74,169,73,168,72v1,-2,,-4,2,-6c169,63,170,60,169,57v2,-2,-1,-6,,-8c167,45,166,41,165,38v3,-1,2,3,3,4c169,44,169,46,170,48v1,3,,4,2,7c170,56,172,58,171,58v1,2,,3,1,4c172,65,171,67,171,69v1,2,-1,3,-1,4c170,74,170,76,169,76v1,3,-1,5,-1,7c167,84,168,86,167,87v,1,-1,2,-1,3c164,92,166,95,164,96v,2,,3,-1,4c163,101,163,103,162,103v1,2,,3,,4c162,108,162,109,161,110v,1,,3,,4c160,115,160,116,160,118v-1,2,,4,-1,6c159,127,159,129,159,132v1,1,-1,1,-1,3c159,135,159,135,159,136v,,-1,1,-1,1c158,138,159,139,158,139v1,5,1,10,1,15c159,155,160,157,160,158v-1,1,-1,1,,2c160,161,160,161,160,161v1,2,-1,2,1,4c162,166,161,167,161,169v2,1,,2,2,4c164,171,162,168,163,166v-2,-3,-1,-5,-2,-7c162,158,162,156,161,155v,-2,1,-2,,-4c162,150,160,149,161,148v1,-1,-1,-3,1,-3c161,141,161,138,162,135v,-2,,-3,1,-5c162,129,162,127,164,126v-1,-4,1,-6,1,-9c166,114,166,111,168,108v,,,-1,1,-2c169,106,170,105,169,104v,-2,2,-2,2,-4c172,97,173,94,174,92v2,-3,2,-6,4,-9c179,81,179,77,181,75v,-4,2,-8,1,-13c183,61,182,58,183,56v,-2,,-4,1,-5c185,50,184,52,184,52v,1,,2,,3c185,56,184,57,184,59v1,2,-1,3,,5c183,65,184,67,183,68v1,3,-1,5,-1,8c180,78,182,82,180,84v-2,6,-4,11,-6,16c174,101,173,101,173,102v,,,1,,1c173,104,172,104,172,104v,1,,2,-1,2c172,107,171,108,171,108v-1,1,-1,3,-1,4c168,113,169,115,168,116v-1,4,-1,8,-3,12c165,132,164,136,164,140v,3,-1,4,,7c162,148,164,150,164,150v,1,,2,,3c165,158,164,162,166,167v1,1,-1,2,,3c165,171,167,172,166,173v2,4,1,7,4,12c172,185,171,184,170,183v,-1,,-2,,-3c171,180,169,178,170,178v1,-1,-1,-3,,-3c168,170,170,167,168,163v1,-3,1,-7,1,-10c170,151,169,149,170,148v,-2,-1,-4,,-5c169,142,172,141,170,139v2,-1,1,-2,2,-3c172,133,173,131,173,128v,-1,1,-2,1,-3c175,123,174,122,175,121v-1,-3,2,-5,1,-7c178,112,177,110,179,109v1,-2,1,-4,3,-6c182,100,185,96,186,93v1,-2,1,-4,3,-5c188,87,191,86,190,85v2,,1,-2,2,-2c192,81,194,79,194,77v1,,1,-1,2,-2c195,74,199,74,197,73v2,-1,,1,,2c196,76,196,77,196,78v-3,1,-2,4,-3,5c191,85,191,87,190,89v-1,2,-2,4,-3,6c186,99,183,102,182,106v,1,,2,-2,3c181,110,180,111,180,112v-1,2,-2,4,-3,5c177,120,177,122,176,124v,1,1,2,-1,3c175,128,176,129,175,130v-2,3,-1,7,-2,11c172,145,172,149,171,153v1,2,1,4,,6c171,161,172,164,171,165v3,8,,13,4,21c174,187,175,188,175,189v,1,-2,1,-1,2c175,192,176,194,178,195v1,-1,-1,-3,-1,-5c177,189,176,187,176,185v-1,-3,,-6,,-9c176,174,175,172,175,171v1,-1,-1,-4,1,-4c175,166,176,165,175,164v1,,-1,-2,,-2c175,160,176,159,175,158v1,-2,1,-4,1,-5c177,152,177,150,177,149v1,-3,1,-6,2,-8c179,135,182,130,182,124v2,-6,4,-11,6,-17c190,102,192,96,194,91v2,-1,1,-3,3,-4c197,86,197,86,198,85v-1,-1,,-1,,-1c199,82,199,81,200,79v,,1,-1,1,-2c201,77,201,76,202,76v,-2,,-3,1,-4c203,70,204,69,204,68v,-2,1,-3,2,-5c206,62,206,61,208,60v,1,-1,2,-1,4c206,65,207,67,206,68v-1,2,-2,4,-2,7c202,76,203,78,202,79v,,,1,-1,1c201,81,201,82,200,82v,3,-2,5,-3,7c195,94,193,99,192,104v-1,2,-3,4,-3,7c188,112,189,114,188,115v,,,1,-1,1c187,117,187,118,186,118v,3,-1,7,-2,10c183,129,183,131,183,133v-2,,1,2,-1,3c183,136,182,137,182,138v-1,3,-2,7,-2,10c180,149,179,150,179,151v,1,-1,1,,2c179,155,178,156,179,158v-1,1,,2,,3c178,162,178,163,178,164v-1,,,1,,3c178,167,178,168,178,169v,2,,4,,5c177,176,179,178,178,179v2,1,1,4,1,6c179,187,179,188,180,189v,4,3,8,3,12c185,200,183,198,183,197v-1,-2,,-3,,-5c181,190,183,190,182,188v,-2,-1,-3,-1,-4c180,178,181,172,180,166v1,-1,,-3,,-4c180,161,181,160,181,158v1,-2,,-5,1,-8c183,148,182,145,183,143v,-3,2,-5,1,-8c186,134,184,131,186,130v-2,-1,2,-1,,-3c186,127,187,126,187,125v1,-3,2,-5,3,-9c191,113,193,111,194,108v1,-3,1,-6,3,-9c199,96,201,93,201,90v3,-3,2,-6,5,-8c205,80,208,79,207,77v1,-2,2,-3,2,-4c210,72,209,71,210,70v,-1,1,-1,,-2c211,66,211,65,212,64v1,-1,,1,,1c212,66,212,66,212,67v,1,-1,2,-1,4c210,71,212,74,210,74v-1,2,-1,3,-1,4c208,79,208,81,207,82v1,1,-2,1,-1,3c205,87,204,89,203,92v-2,4,-4,9,-6,14c195,107,198,109,195,110v,1,-1,2,-1,3c193,115,192,117,192,120v-1,2,-3,4,-3,7c187,128,189,130,188,131v,1,-1,2,-1,4c187,135,186,136,187,137v,,,1,-1,1c186,139,186,140,186,140v-1,1,,1,-1,2c185,145,184,147,184,150v,1,,2,,4c183,155,184,157,184,158v-1,1,,3,-1,4c183,163,184,165,183,165v1,2,1,4,,5c183,171,184,173,183,174v,2,1,5,,7c185,187,184,192,186,197v1,3,2,5,2,7c190,205,188,208,190,210v2,-2,-1,-5,,-7c190,202,189,200,190,200v,-2,-1,-3,-1,-4c189,194,190,192,190,190v-2,-1,1,-3,-1,-3c189,186,189,186,190,185v-1,,-1,-1,,-1c189,181,190,179,190,177v-1,-3,2,-4,1,-7c190,169,193,169,191,167v,-1,1,-2,,-3c192,161,192,159,193,156v1,-2,,-5,2,-7c194,148,195,147,196,146v-1,-2,2,-3,1,-5c198,140,197,138,198,137v1,-2,1,-4,2,-5c200,130,201,129,201,127v1,-1,-1,-3,2,-4c201,121,205,120,204,118v1,-1,,-3,1,-4c205,113,205,112,206,112v-1,-1,,-2,,-3c206,106,208,103,208,100v2,-3,2,-7,3,-10c212,87,212,84,213,81v1,-1,,-3,1,-5c215,75,214,73,216,72v-1,3,,6,-2,9c215,83,213,83,214,85v-1,1,,3,-1,4c213,95,210,100,209,105v-1,1,-1,3,-1,4c208,111,207,112,208,114v-1,1,-1,2,-1,4c206,119,205,120,206,122v-3,,-1,2,-2,3c204,127,203,128,203,129v-1,3,-2,5,-3,8c201,139,200,140,200,143v-2,1,-1,4,-3,6c197,151,196,153,196,156v-2,4,-1,8,-3,13c194,171,193,173,193,176v,2,,4,-1,7c194,186,191,187,193,190v-1,2,-1,5,-1,7c193,200,194,203,193,205v2,4,1,8,4,11c196,216,196,215,196,215v-1,,,,-1,1c196,218,198,217,198,220v1,-2,1,-3,,-6c198,213,197,210,197,209v-1,-2,-1,-4,-1,-6c196,201,196,200,197,198v-2,-1,,-2,-1,-3c197,195,195,193,196,193v-1,-2,1,-3,,-6c196,186,197,184,196,182v2,-1,-1,-3,2,-4c196,174,198,171,198,167v1,-2,,-6,2,-9c199,155,201,152,201,148v1,,1,-1,,-3c202,145,203,144,203,143v,-1,,-2,,-4c205,136,205,132,206,129v1,-3,2,-6,3,-9c208,118,209,117,210,115v,-1,,-3,1,-4c211,107,213,105,213,101v1,-1,1,-3,1,-4c216,95,215,93,216,92v1,-3,1,-7,2,-10c217,80,219,79,218,77v1,-1,-1,-4,,-5c217,70,218,69,218,67v,-2,,-3,,-5c220,62,218,64,219,65v-1,,1,2,,3c219,69,219,70,219,71v,1,1,2,,3c220,76,219,78,219,80v,2,,4,-1,6c219,88,218,89,218,92v,2,-2,3,-1,5c215,99,216,101,215,103v-1,1,,4,-2,5c213,112,212,116,211,120v-2,3,-2,7,-3,11c208,133,206,134,207,136v-2,1,-1,2,-1,4c205,140,205,141,205,142v-1,2,-1,4,-1,6c204,149,204,150,203,150v,1,1,2,-1,3c203,155,202,157,202,159v-2,,1,2,-1,3c202,163,201,163,201,164v-1,2,,5,-1,6c201,172,200,174,199,176v1,4,1,8,,11c199,189,199,190,199,191v-1,1,1,2,,3c199,196,199,198,199,199v1,3,,4,1,8c200,209,199,211,201,214v-1,2,1,6,2,7c202,222,203,222,203,223v-1,,,1,,2c204,225,205,226,206,227v1,-2,-2,-6,-1,-9c203,215,204,213,203,209v,-1,,-2,,-4c203,204,203,202,203,201v,-1,,-3,,-4c203,195,204,194,203,193v2,-2,,-6,2,-8c205,183,205,180,206,178v1,-6,2,-11,4,-16c209,161,211,161,210,160v,,,-1,1,-2c212,157,211,156,212,155v-1,-2,2,-2,1,-4c214,150,213,149,214,148v2,-5,3,-10,5,-15c218,130,219,127,221,125v,-3,,-5,1,-7c222,116,223,115,223,114v-1,-2,1,-2,,-3c223,111,223,110,224,110v-1,-2,1,-3,,-5c224,104,224,103,224,102v,-6,1,-11,,-17c225,85,225,88,224,88v2,2,1,3,2,4c224,93,227,95,226,95v-1,1,,3,,4c225,100,226,101,225,102v,1,1,2,,3c225,106,226,108,225,108v2,2,-1,2,,4c224,113,225,114,224,115v,1,,2,,3c223,120,223,122,222,124v,2,,5,-1,7c221,132,221,133,220,134v2,1,,2,,3c219,139,219,141,218,143v1,2,-2,2,-1,3c218,148,216,148,217,150v-2,,,2,-2,2c216,154,214,154,214,155v,1,1,2,,2c213,157,214,158,214,159v-2,,-1,1,-1,3c211,163,212,166,211,168v-1,,-1,1,-1,3c209,171,209,173,210,174v-1,1,-1,2,-2,3c210,178,207,178,208,180v-1,2,,4,-2,6c207,188,207,190,206,191v,2,1,4,,5c206,199,206,202,206,206v-1,3,,7,1,10c208,221,209,222,210,226v1,-1,,-3,-1,-6c209,218,209,217,209,215v,-2,1,-4,,-6c209,207,210,206,209,204v2,-1,1,-3,1,-4c210,199,212,198,211,197v,-1,1,-2,,-4c211,192,212,191,211,189v1,-1,2,-2,2,-3c214,185,212,183,214,183v,-2,1,-4,1,-7c215,176,216,175,216,174v,-1,1,-2,1,-3c219,169,218,167,219,165v-1,-2,1,-2,1,-3c219,160,222,160,221,159v1,-1,,-2,1,-3c223,155,222,154,223,153v1,-2,2,-4,2,-6c225,146,226,145,226,144v,-1,,-1,1,-2c227,137,230,134,230,130v1,-1,,-2,1,-3c233,126,230,125,232,124v-1,-1,,-2,1,-3c233,120,231,118,233,118v1,-1,-1,-3,1,-3c234,114,234,112,234,111v,-2,,-4,1,-6c235,104,235,103,235,102v,-1,-1,-2,,-3c235,97,236,95,235,93v,-1,,-3,1,-4c235,88,235,87,235,86v-1,-2,1,-4,-1,-7c237,80,235,83,237,84v-1,1,,3,-1,5c236,90,237,92,236,93v1,2,1,4,,5c237,99,236,100,237,101v-1,,,2,-1,2c237,106,236,108,236,110v,1,-1,1,,2c237,114,235,114,235,115v1,1,1,1,,2c237,119,234,120,235,122v-1,3,-1,6,-2,9c232,133,231,136,231,139v-1,2,-2,3,-2,5c229,145,229,147,228,148v,1,-1,3,-1,4c226,153,226,155,225,156v-1,3,-2,6,-3,8c220,167,220,170,219,173v,1,-1,1,-1,2c218,175,219,176,218,176v,,-1,,,1c217,178,217,180,216,181v,2,,3,-1,5c215,187,215,187,214,188v1,1,1,1,,2c214,193,213,196,213,199v,3,-2,6,,9c212,211,212,214,212,218v1,3,,6,2,9c214,228,214,227,215,227v-1,-1,,-1,,-2c216,225,214,223,215,223v,-3,1,-4,,-7c216,215,215,212,216,210v1,,-1,-2,,-3c216,206,217,206,216,204v2,-3,2,-7,3,-11c219,191,221,190,221,187v,,1,-1,1,-2c223,184,222,183,223,182v-1,-2,3,-3,1,-5c227,176,225,175,226,174v-1,-1,1,-2,,-3c228,170,227,167,228,166v1,-2,1,-4,2,-6c231,156,232,153,234,149v,-2,,-4,2,-6c236,142,236,140,237,138v,-2,1,-4,1,-6c238,131,238,129,239,127v1,-3,1,-7,2,-11c241,112,242,109,242,105v-1,-1,1,-1,,-3c243,102,241,100,242,100v,-2,-1,-5,,-6c244,93,242,95,243,96v1,1,,2,1,3c243,101,244,103,243,104v2,2,,3,1,6c243,111,243,113,243,115v-1,1,-1,3,,5c242,121,241,123,242,125v-2,1,,3,-1,5c240,131,241,133,240,134v,2,-1,4,-1,6c239,141,237,142,238,144v-2,1,,4,-2,5c235,150,236,152,235,154v-1,1,-1,3,-2,4c232,160,234,162,231,163v,2,,3,-1,5c231,170,229,171,230,173v-1,1,-2,1,-2,3c229,177,226,177,227,178v,1,,2,-1,3c227,183,226,183,226,184v-2,3,-4,7,-4,11c221,196,221,198,221,200v-1,1,-1,2,-1,3c221,204,218,204,220,206v-3,3,-1,7,-3,11c219,219,217,220,218,222v-2,1,,3,-1,4c217,227,219,229,217,230v2,3,1,5,2,7c221,236,219,233,221,232v-1,-3,,-4,,-6c220,223,222,222,220,219v2,-1,2,-3,2,-5c223,212,223,210,223,208v,-2,2,-4,1,-6c225,200,224,198,225,196v1,-2,,-4,2,-6c225,189,228,189,227,187v,-1,1,-2,1,-2c228,183,230,181,230,179v1,-1,1,-4,2,-5c232,171,234,170,233,168v2,-1,,-2,1,-3c234,164,235,163,235,162v1,-1,,-2,1,-3c234,158,238,158,236,157v1,-1,,-3,2,-3c239,153,237,152,238,151v,-2,3,-3,1,-5c239,144,239,145,241,144v-1,-3,1,-5,1,-8c243,134,243,131,244,128v,-1,,-2,1,-4c244,123,245,122,245,120v1,-2,1,-5,,-8c247,111,246,109,246,108v1,-1,-1,-3,,-4c246,101,245,98,245,95v,-1,1,-2,,-4c246,90,244,88,245,87v-2,-2,-1,-4,-2,-5c244,81,241,78,244,78v,5,1,9,3,14c246,94,247,96,248,99v-2,1,,4,,6c247,107,248,109,248,112v,1,,2,-1,3c248,116,248,117,247,118v1,2,,4,,6c248,126,246,128,246,130v,4,-2,7,-2,12c243,144,243,146,242,147v,1,,3,,3c241,151,241,152,241,153v-2,1,,2,-2,3c239,157,239,158,238,158v1,2,,3,,3c237,162,238,164,237,164v1,2,-2,4,-1,6c234,171,235,174,234,176v-1,1,-1,2,-2,3c233,181,231,182,231,184v-1,1,,2,-1,3c229,188,230,189,229,191v,1,1,2,-1,3c229,195,227,196,228,197v-1,2,-2,4,-1,7c226,206,225,208,226,211v-1,1,-1,2,-1,3c225,215,224,216,225,217v-1,2,-1,3,-1,4c224,222,223,223,223,224v-1,4,1,10,,14c225,241,224,244,226,245v1,1,1,,1,c228,244,228,244,227,243v1,-1,,-3,,-4c227,238,228,237,227,237v1,-1,1,-1,1,-2c228,234,228,232,228,231v2,-1,-1,-4,1,-4c228,225,229,224,229,222v1,-1,-1,-3,1,-4c229,217,231,216,230,214v2,-1,,-3,1,-4c232,209,232,208,231,206v2,-2,2,-5,2,-7c234,197,235,196,234,195v2,-1,1,-3,1,-4c237,190,237,189,236,187v1,-1,2,-2,1,-4c239,182,238,181,239,180v-1,-1,,-2,1,-2c239,177,240,177,240,176v,-1,1,-3,1,-4c240,170,243,169,242,167v1,-2,1,-6,2,-8c244,157,244,156,245,155v-1,-2,1,-3,1,-5c246,149,246,148,247,148v-1,-1,-1,-2,-1,-3c247,144,247,143,248,142v,-3,1,-6,1,-9c250,130,250,127,250,124v1,-3,,-6,1,-9c249,112,252,109,250,106v1,,1,1,1,1c252,109,251,109,252,110v-1,2,,3,,5c251,116,252,118,252,120v,1,,3,,4c252,130,251,136,250,142v,3,-2,6,-2,9c248,152,248,152,248,153v-1,1,-1,1,-1,2c246,156,247,158,247,159v-2,2,-2,3,-1,5c244,165,246,167,244,168v,1,,3,-1,4c244,173,243,173,243,174v,1,,2,,2c241,179,241,182,240,185v-1,3,-1,6,-2,8c237,194,238,196,236,197v1,1,,2,,2c236,200,236,201,235,202v,1,,3,,4c233,207,235,209,234,210v-1,3,-1,6,-2,9c232,220,232,221,231,221v1,1,1,2,1,3c231,225,231,226,232,228v-2,3,-1,6,-2,9c230,238,230,240,230,241v,2,1,4,,5c230,247,232,246,232,247v,1,,2,,3c231,251,233,251,233,253v1,-1,2,1,2,1c236,253,234,250,235,249v,-2,-1,-4,,-5c234,240,235,238,234,234v1,-2,,-4,1,-5c235,227,235,226,235,224v-1,-2,,-3,1,-4c236,219,236,218,236,217v1,,,-1,1,-2c237,213,237,212,238,210v-1,-1,,-3,1,-4c238,204,239,203,239,201v1,,,-2,1,-2c240,198,240,198,240,197v2,-3,2,-6,2,-10c243,185,244,182,244,179v2,-3,2,-7,3,-9c248,167,248,164,249,161v,-2,2,-3,2,-5c251,155,251,154,250,154v1,-1,1,-2,1,-2c252,149,253,146,253,142v1,-2,1,-6,1,-9c255,132,254,130,254,128v1,-1,1,-2,1,-4c255,122,254,120,256,119v-2,-3,,-3,-1,-5c254,110,254,107,253,104v2,-1,1,2,2,2c255,108,255,109,255,109v,3,,3,2,6c255,116,257,118,256,118v,2,1,3,1,4c257,125,257,127,256,130v1,2,-1,4,,7c256,138,255,139,256,140v-1,1,-1,2,,4c254,145,255,149,254,150v1,3,-2,5,-1,8c252,158,252,160,252,161v,,,1,,2c251,163,251,164,252,164v-1,1,-1,1,-1,2c251,166,250,167,250,167v1,2,-1,2,,4c248,172,249,175,248,177v,2,-1,4,-2,7c245,186,245,188,245,190v-2,2,-1,5,-3,7c243,204,240,210,239,217v,1,-1,2,-1,2c239,221,238,221,238,222v-1,2,-1,4,,5c236,229,238,231,237,233v,1,1,3,,5c237,240,238,242,237,244v,1,1,4,,5c239,252,239,255,240,258v1,2,2,2,4,3c245,262,246,261,247,264v,-2,,-3,-1,-5c247,258,246,256,245,255v1,-1,-1,-4,1,-5c244,248,245,247,244,245v1,-2,1,-4,,-7c245,238,243,236,245,235v,-1,,-2,,-3c245,230,245,227,246,226v,-3,1,-4,,-7c248,217,247,215,248,213v,-1,,-2,,-3c247,208,249,208,249,207v,-2,1,-2,,-4c249,202,250,202,249,200v2,-2,1,-4,3,-6c251,191,253,189,251,187v3,-5,3,-10,4,-15c255,171,256,171,256,170v-1,,,-1,1,-1c255,167,257,167,257,165v,-1,,-2,,-4c259,161,257,159,258,158v1,-1,1,-2,2,-3c258,153,260,152,259,151v1,-2,1,-3,1,-4c260,146,261,145,261,144v-1,-3,1,-5,,-8c262,134,260,130,262,129v-2,-3,-1,-5,-3,-8c260,120,259,119,259,118v,-2,-1,-3,,-4c257,107,255,101,252,94v2,,2,3,3,4c256,99,255,100,256,102v2,2,2,5,3,7c260,111,260,112,261,112v,1,1,2,2,4c263,120,265,123,265,127v1,3,3,5,4,8c271,141,272,145,273,150v-1,1,1,3,,4c273,156,273,157,273,158v1,3,,5,1,8c274,168,274,171,275,174v-1,,1,2,-1,3c276,179,273,179,275,181v-1,4,-1,9,-2,14c273,195,273,196,274,197v-1,,-1,,-1,1c272,199,273,201,273,202v,1,-1,1,-1,2c272,204,272,205,271,205v2,2,-1,2,1,4c271,209,271,210,271,210v,1,-1,1,-1,2c270,213,271,214,270,215v,2,,5,-1,7c268,223,269,225,268,226v,1,1,2,,3c268,231,267,232,268,233v-1,1,-2,2,-1,3c265,240,266,245,265,250v,1,,1,,2c266,253,265,254,266,254v,3,-1,7,1,11c266,268,268,272,268,275v,1,1,2,1,3c270,278,270,279,270,279v,2,1,3,2,3c273,281,272,282,272,281v-1,-1,-1,-1,-1,-2c271,278,271,277,270,276v1,-2,-1,-4,-1,-6c268,266,270,262,268,257v1,-1,-1,-5,1,-6c268,249,269,248,268,247v1,-1,2,-2,,-4c270,239,269,234,271,230v-1,-3,1,-4,,-7c272,222,272,222,272,221v,,1,-1,1,-1c274,219,273,217,274,217v1,-10,5,-18,4,-29c280,186,279,181,281,178v,-1,-1,-2,,-3c281,174,280,173,281,172v-1,-1,-1,-2,-1,-3c281,168,279,167,280,166v-1,-6,-2,-12,-5,-18c276,146,276,149,277,150v1,1,1,2,2,3c280,157,281,160,282,164v-1,2,1,4,,6c283,172,282,174,283,176v-1,2,,4,-1,6c281,183,282,186,280,187v1,2,1,3,,4c280,192,281,194,280,195v1,3,-1,5,-1,8c279,204,279,206,279,207v,1,-2,2,-1,4c277,213,277,215,277,218v-1,2,-3,4,-2,6c274,226,274,228,273,230v,5,-2,8,-1,13c272,245,271,247,272,249v-1,1,-1,2,,4c270,253,271,255,271,256v,1,,2,,3c273,261,270,261,272,263v,2,1,4,,6c272,270,273,271,273,272v1,1,-1,1,,2c275,279,276,280,278,286v2,-1,1,-3,2,-5c281,280,281,279,281,277v2,-1,2,-2,2,-3c285,273,285,271,286,270v1,-1,2,-3,3,-4c291,264,292,261,295,259v1,2,-2,3,-2,6c290,266,292,269,289,270v,2,-2,4,-2,6c287,277,286,278,285,279v1,1,,2,,2c286,284,284,285,285,287v2,5,6,3,7,8c291,295,291,296,290,296v-1,-1,-2,,-2,-1c286,295,284,295,283,294v-2,2,-2,-2,-3,-2c278,292,276,291,274,290v-1,1,-1,1,-1,c271,291,270,290,268,291v-1,-1,-4,1,-5,c260,292,258,295,255,292v,-2,2,-1,3,-2c259,290,260,289,261,289v,,-1,-2,,-2c263,286,264,287,266,286v-1,,-2,-1,-3,c262,285,261,285,259,286v-1,-1,-4,2,-6,-1c256,283,258,284,260,283v-1,-1,-3,,-5,-1c252,283,251,281,249,283v-2,,-5,,-7,1c240,283,237,286,236,283v2,,2,-1,2,-2c239,281,240,280,240,281v2,-1,4,-1,5,-1c249,279,252,280,255,280v,-2,-2,-1,-3,-2c251,278,250,278,249,278v-1,-2,-3,-1,-5,-2c243,277,243,276,243,276v-1,-1,-2,,-2,c240,276,239,275,239,275v-2,-1,-4,,-5,-2c231,273,229,273,226,273v,-2,-2,1,-2,-1c223,272,222,272,222,271v-2,,-3,,-5,-1c215,271,215,269,213,270v-1,,-2,-1,-3,-1c209,268,207,269,206,268v-1,,-2,,-2,c203,267,203,268,202,267v-3,,-6,,-9,-1c192,266,191,266,189,265v-1,,-2,,-4,c184,264,183,265,182,263v-1,1,-2,,-4,c178,263,177,262,177,262v-1,,-2,,-2,c174,262,173,261,171,261v-1,,-2,,-3,-1c167,259,165,260,165,259v-2,-1,-3,,-4,-1c160,257,159,257,158,256v-5,-1,-9,-4,-13,-5c142,250,141,247,138,247v-1,-2,-4,-2,-6,-4c128,243,124,241,120,239v-3,,-4,-2,-7,-3c112,235,110,235,108,233v-1,-1,-3,-1,-4,-2c103,232,103,230,102,231v-1,-1,-2,,-3,-1c98,228,102,230,102,230v-1,-1,-1,-2,-3,-3c99,225,97,227,97,226v-3,-1,-5,-1,-7,-2c89,223,90,223,90,223v1,,2,,2,1c94,223,94,224,95,225v3,-1,5,,7,c107,226,111,225,116,226v4,,9,1,14,c132,227,135,225,137,226v2,,4,,6,1c144,226,144,227,145,226v,,,-1,1,c146,226,147,226,148,226v,,1,-1,1,-1c150,226,154,226,156,226v3,1,7,1,11,1c170,229,174,228,178,229v2,,4,,5,1c185,229,186,232,189,231v1,1,3,,5,2c196,232,197,233,199,233v2,2,5,2,7,4c208,235,209,238,211,237v,,-1,,-1,-1c210,236,209,236,209,235v-1,-1,-2,,-2,-2c205,233,203,231,201,231v-1,-1,-3,-1,-5,-2c195,229,194,228,194,228v-1,-1,-3,,-3,-1c189,227,187,225,185,226v-1,-2,-4,-1,-5,-2c176,224,172,223,169,222v-4,,-7,-1,-10,-1c156,221,152,221,149,220v-2,1,-3,-1,-5,1c143,220,141,221,139,221v-1,-1,-3,-1,-4,-1c133,219,131,221,130,219v-4,2,-6,1,-10,2c117,221,114,221,111,222v-4,,-6,-1,-10,c99,221,95,223,92,222v-3,,-6,-1,-9,c80,221,77,221,74,220v-1,1,-3,,-5,c69,219,67,221,66,219v-4,1,-6,-1,-9,-1c57,216,58,216,59,217v1,,2,,2,1c64,217,65,219,68,218v3,1,8,,11,1c84,218,87,220,92,219v3,2,8,-1,12,1c106,218,107,220,110,218v2,,3,,5,c117,218,119,218,121,218v,1,2,-1,3,c124,218,125,217,125,217v2,1,4,,5,c132,217,134,218,136,218v3,,6,,10,-1c148,218,151,217,153,218v3,,5,,8,c163,219,166,218,168,219v3,,5,1,8,2c178,220,180,222,183,221v2,2,4,2,7,3c191,225,192,224,193,225v1,,2,2,4,c197,227,199,226,200,227v1,,2,2,3,1c204,228,202,227,202,227v-1,,-1,,-2,c199,225,198,224,197,225v-1,-2,-2,-3,-4,-2c193,221,191,222,190,221v-4,-2,-9,-3,-14,-5c174,217,172,216,170,215v-1,,-2,1,-3,c166,214,165,216,164,215v-4,,-7,-2,-12,c151,214,149,214,146,214v-1,-1,-4,1,-6,c138,214,136,215,134,214v-2,,-4,2,-6,1c124,215,119,216,115,216v-1,-1,-2,,-3,c111,215,110,217,109,217v-2,-1,-4,,-6,1c101,216,98,219,96,218v-2,,-4,,-6,c89,217,86,218,84,218v-2,,-3,-1,-5,c78,217,78,217,77,217v-1,,-1,-1,-2,-1c74,217,73,215,72,216v-2,-1,-5,,-6,-3c70,213,73,215,77,215v2,-1,2,,4,-1c81,217,83,214,83,215v2,-1,2,1,3,c87,216,88,215,89,216v2,,4,-1,6,-1c97,215,99,215,101,215v4,-1,8,,12,-3c114,214,117,212,118,213v2,,3,,5,-1c123,213,124,212,125,213v1,-1,1,,2,-1c129,212,130,212,132,212v1,,4,1,4,-1c137,211,137,212,138,211v1,1,2,,2,1c143,211,146,212,149,211v2,-1,2,2,4,c153,212,155,210,156,212v2,-1,4,,7,-1c166,213,171,212,175,213v1,,-1,-1,-1,-1c173,212,172,212,172,211v-2,,-3,,-4,-1c166,210,165,211,164,209v-1,1,-1,,-2,c161,209,160,209,160,208v-3,,-5,-1,-8,-1c149,207,146,208,143,206v-1,2,-2,,-4,1c137,206,135,207,133,207v-2,-1,-4,,-6,-1c124,208,122,207,120,208v-3,-1,-5,-1,-8,-1c110,207,108,207,106,206v-3,1,-5,,-7,2c97,206,95,208,94,207v-1,,-3,-1,-4,c87,206,84,207,81,207v-2,,-3,,-5,c75,205,73,207,72,206v-3,,-5,-2,-8,-1c62,204,61,204,59,203v,-2,-2,,-3,-1c54,202,53,200,52,200v-2,,-3,-1,-4,-1c47,198,46,199,46,198v-1,-1,-2,-1,-2,-1c42,196,41,196,40,195v-2,-2,-6,-2,-6,-5c35,190,36,190,36,192v2,-1,2,,3,1c41,193,42,194,44,195v3,1,6,4,10,4c55,200,57,201,59,201v1,,2,,2,1c62,202,64,201,64,203v2,-1,3,1,6,c71,204,73,203,74,204v3,,4,1,6,c82,204,84,204,86,204v2,,4,-1,6,c94,204,95,204,97,204v4,1,8,-1,12,c110,203,111,205,112,204v,1,2,-1,3,c116,204,118,204,120,205v3,-2,6,,9,-2c132,205,136,204,139,205v4,-1,7,-1,11,-1c151,205,153,204,155,204v1,1,3,1,4,1c160,206,163,205,164,206v1,2,3,1,4,1c172,209,176,211,180,211v4,2,8,4,12,5c190,214,189,212,188,212v-1,1,-2,-2,-3,-1c185,211,184,211,183,210v-1,,-1,-2,-2,-1c180,208,179,209,179,208v-2,,-3,-1,-5,-2c173,207,173,205,172,206v-1,-1,-2,,-3,c169,205,168,205,167,205v-1,,-1,-1,-2,c162,203,158,203,155,203v-3,-1,-6,-1,-10,-2c143,202,142,200,140,202v-1,-2,-3,,-5,-1c132,201,129,201,125,201v-3,,-7,1,-10,-1c108,203,103,201,96,202v-3,-1,-6,-1,-10,-1c83,201,80,201,77,200v-1,1,-2,-1,-4,c72,200,70,202,70,200v10,-3,20,-5,30,-8c103,193,106,191,108,192v3,-2,4,,7,-1c116,192,119,190,120,191v4,-1,7,1,11,c133,192,134,191,136,192v2,-1,4,1,5,c143,192,144,194,146,193v2,2,4,,5,2c153,193,154,196,156,195v1,1,2,,3,c159,195,160,196,161,195v1,1,3,1,4,2c166,197,167,199,168,197v1,1,1,2,2,2c171,198,171,200,173,200v,,1,1,2,c176,201,178,202,179,202v2,-1,-1,-1,-1,-2c177,200,177,198,177,198v-2,-1,-4,-1,-5,-2c170,196,169,195,167,194v-1,,-3,,-4,-1c161,192,159,193,158,192v-1,1,-2,-2,-3,-1c154,191,154,190,153,190v-3,-1,-7,,-10,-2c139,189,136,188,133,187v-4,,-7,,-11,c119,186,115,187,112,187v-4,,-7,1,-11,c101,188,99,187,98,188v-2,-1,-4,1,-5,c91,188,89,189,87,188v-5,2,-9,2,-13,2c72,190,69,192,67,191v-1,,-2,,-2,-1c63,191,62,191,62,190v-3,1,-4,1,-6,c53,192,52,188,50,190v-2,-2,-5,,-6,-2c42,188,40,188,38,187v,-1,1,-2,1,-1c40,186,41,186,41,187v2,-2,2,1,4,c48,187,50,188,53,188v2,,3,,4,c59,189,60,187,62,188v3,,5,1,8,c73,188,76,187,79,187v1,,3,,4,-1c85,187,86,185,86,186v3,-1,6,,9,-1c98,185,101,184,104,184v1,1,3,,4,-1c109,185,111,184,113,183v1,1,3,,4,1c118,184,119,183,120,184v4,-1,6,,9,c131,184,131,185,133,185v1,,2,,4,1c140,185,142,186,145,186v1,1,3,,4,1c150,187,152,187,153,188v,-1,1,,2,c155,189,156,188,156,189v2,,3,,4,c161,190,163,189,164,191v1,,2,,3,c166,189,164,189,162,188v-3,,-4,-2,-7,-1c154,186,153,187,153,186v,,-1,-1,-2,c150,185,149,186,148,185v-1,1,-2,-2,-3,c144,183,143,184,142,183v-6,1,-10,-1,-15,-1c124,182,122,182,119,182v-2,,-4,-2,-8,1c109,181,105,182,102,181v-1,1,-3,,-5,2c96,182,93,182,91,182v-2,,-5,2,-6,c82,184,81,181,78,184v-2,-2,-5,,-6,-1c70,183,68,184,66,184v-2,2,-1,-1,-3,c62,183,62,184,61,183v-4,1,-7,-1,-10,c49,181,47,183,46,182v-2,,-4,-1,-6,c37,181,34,182,31,180v-2,,-3,-1,-5,-1c25,177,22,179,21,176v2,-1,2,2,3,1c25,177,26,177,27,178v2,-1,3,1,5,c34,179,36,179,38,179v2,,3,1,5,1c46,181,50,180,53,181v1,-1,2,-1,3,c57,181,58,181,59,181v2,,3,,5,1c68,181,72,181,76,180v4,,7,1,11,-1c89,180,91,179,93,180v2,-1,4,,7,-2c103,180,107,178,111,179v2,-1,4,,7,-1c120,179,122,179,124,179v2,1,4,,6,1c133,179,134,181,136,180v1,1,3,,3,1c141,179,141,182,143,181v1,1,4,,5,1c150,183,152,183,155,183v1,,1,1,3,1c158,185,160,184,160,185v1,-1,,-1,-1,-1c159,183,158,184,157,183v-1,-1,-3,-1,-4,-2c152,181,151,181,151,180v-1,,-1,-1,-2,c147,180,146,179,145,178v-3,-1,-7,,-9,-2c134,176,133,176,131,175v-1,1,-3,1,-4,c124,175,121,175,118,175v-4,,-6,-1,-10,-1c107,173,105,175,104,174v-2,,-4,,-5,c96,174,93,174,90,173v-4,1,-7,,-10,1c77,172,74,173,71,172v-3,-1,-6,,-9,-1c60,171,58,171,57,170v-2,1,-3,,-5,c46,169,40,168,35,166v-4,,-6,-2,-9,-2c25,163,23,163,22,162v-2,,-3,-2,-5,-1c16,159,14,159,12,158v-1,,-2,-1,-3,-1c8,157,8,155,7,155v-1,-2,1,,2,c10,155,11,156,12,156v1,2,3,1,5,3c18,160,20,159,21,160v2,,2,1,4,1c27,163,30,163,33,164v1,-1,1,1,2,c36,164,36,165,37,165v1,,1,1,2,c40,165,40,166,41,166v3,1,6,,8,2c51,167,52,167,53,168v2,,4,,5,c61,168,64,168,66,169v3,,6,1,9,1c76,169,77,171,79,170v1,,3,,4,1c88,170,92,171,97,171v2,1,5,,7,c106,171,108,172,111,171v2,1,4,1,7,1c119,171,120,173,121,172v1,1,2,-1,3,c127,171,129,174,131,173v1,,2,,3,c135,174,136,174,138,173v3,2,8,2,11,4c150,177,152,176,152,177v1,1,2,,2,1c154,179,155,178,156,178v1,1,3,3,5,2c161,179,160,179,159,179v,-1,-1,-1,-2,-1c156,176,155,177,154,175v-1,-1,-3,,-4,-1c149,173,147,174,146,173v-2,-2,-5,-3,-8,-3c137,170,136,169,135,169v-2,1,-2,-2,-4,-1c128,167,125,167,122,167v-1,-1,-1,-1,-3,-1c119,165,118,166,117,165v-2,,-3,-1,-5,-1c110,164,108,165,107,163v-6,1,-10,-1,-16,c89,163,86,163,83,163v-2,,-5,,-8,1c73,163,70,164,67,163v-3,1,-4,-1,-7,c57,163,54,164,52,163v-3,,-5,-1,-7,c44,161,43,163,42,162v-1,-1,-2,-1,-3,c39,160,37,161,37,161v-1,-1,-2,-1,-3,c32,158,29,160,27,157v-3,1,-4,-2,-7,-1c16,153,11,153,7,149v3,-1,4,2,5,2c14,151,15,153,17,152v1,3,4,1,5,2c24,154,25,156,27,156v,,1,,2,1c30,156,31,157,32,157v,1,2,,2,1c35,158,36,158,37,158v3,1,6,1,10,2c50,160,54,160,57,160v2,,4,1,6,1c64,161,66,160,68,161v3,,7,,11,-1c80,161,81,159,82,160v1,,1,,2,c86,160,88,160,89,161v2,-1,2,,4,-1c95,160,98,161,101,160v2,1,5,1,8,1c111,162,114,161,117,162v2,,4,2,7,2c126,164,129,164,131,165v2,,3,1,4,1c136,167,137,167,139,167v1,,2,1,4,1c144,169,145,169,146,169v2,1,4,2,7,3c151,170,150,169,148,168v-2,-1,-5,-2,-9,-2c137,164,134,164,132,163v-1,,-2,,-3,-1c129,162,128,163,127,162v-1,-1,-3,,-4,-1c120,161,118,160,114,161v-2,-2,-5,-1,-6,-3c102,158,97,158,91,156v-3,1,-7,1,-10,-1c80,157,79,155,78,155v-1,1,-1,,-2,1c74,155,72,155,71,155v-2,-1,-4,1,-5,-1c64,155,62,154,61,154v-4,-1,-7,-2,-11,-1c49,152,48,151,46,151v,,-1,-1,-2,c44,150,43,150,42,150v-1,-1,-2,,-3,-1c37,149,36,147,35,148v-2,-1,-3,-2,-4,-3c29,146,28,144,27,144v,-1,-2,,-2,-1c24,143,24,142,23,142v-1,-1,-2,,-4,-1c17,138,14,139,12,136v2,-1,4,2,6,3c19,139,20,141,21,140v1,,2,1,3,1c28,144,33,144,36,147v2,,3,,4,c41,147,42,148,43,148v2,1,5,1,7,2c52,150,54,151,57,151v2,1,4,1,6,1c64,152,66,153,67,152v,2,2,,3,1c73,152,75,154,77,153v5,,9,1,14,1c93,154,95,155,97,155v2,,4,1,6,c105,156,107,155,109,156v1,1,2,1,3,1c113,157,114,158,115,157v2,1,4,1,6,1c123,159,125,159,127,159v3,1,6,1,9,2c137,162,137,162,138,163v,,1,-1,1,-1c139,162,139,163,140,163v2,,3,,5,1c143,162,141,162,140,160v-1,,-1,-2,-2,-1c137,157,136,160,135,157v,,-2,1,-2,-1c132,156,131,157,130,155v-1,,-3,,-4,-2c122,153,119,152,116,150v-1,1,-2,,-3,c112,149,111,150,110,150v-2,,-3,-2,-5,-1c104,148,103,147,102,148v-2,,-2,-2,-3,-1c97,147,95,146,93,147v,-2,-2,,-3,-2c90,145,89,145,88,145v-2,,-4,,-6,-1c80,144,79,143,76,144v-1,-2,-4,,-5,-2c68,143,65,141,61,141v-3,,-6,,-9,-1c50,140,49,138,47,139v-2,,-3,-1,-4,-1c41,138,39,138,38,136v-1,,-2,,-3,1c35,136,34,135,33,136v-1,-2,-3,-1,-4,-3c28,134,27,133,27,132v-1,1,-1,,-2,c23,131,22,131,20,130v-2,,-3,-1,-4,-2c13,127,10,126,7,124v-1,,-2,-2,-3,-3c2,122,1,121,,118v1,,2,3,3,2c4,121,5,121,6,122v1,1,3,,3,2c11,124,12,125,13,125v1,,2,2,3,1c17,127,18,127,19,128v3,1,5,1,7,3c28,131,31,132,33,133v2,,4,2,7,2c42,136,45,135,47,137v2,-1,5,,7,1c59,138,64,139,69,139v,1,1,,2,c71,140,72,140,72,140v1,1,3,,4,1c79,140,81,141,83,142v1,-1,3,,4,c88,142,89,142,91,143v1,,2,1,3,1c95,144,95,143,96,143v,1,,1,1,1c97,144,97,143,98,144v1,,2,,3,c102,145,104,144,105,146v2,-1,4,1,7,c113,147,114,147,115,147v1,1,2,,2,1c117,148,118,149,119,148v1,1,2,,3,2c123,150,124,150,126,150v1,1,2,1,4,2c131,152,132,154,133,154v2,1,3,,4,2c139,155,140,158,141,157v-1,-3,-4,-3,-5,-5c133,152,132,150,130,149v-3,-2,-5,-3,-8,-4c121,144,119,144,118,143v-1,-1,-3,-1,-4,-1c113,141,111,141,109,141v-1,-2,-2,-1,-4,-2c103,140,103,137,101,139v-1,-2,-3,-2,-4,-1c96,136,94,137,92,136v,,-1,,-2,c90,136,90,135,90,135v-1,-1,-2,,-2,-1c87,135,85,134,84,133v-1,1,-1,-1,-2,c81,133,80,133,80,132v-2,,-3,-2,-4,-1c74,131,73,129,71,130v-1,-1,-2,-3,-4,-2c66,127,65,127,63,126v,,-1,,-2,c61,125,60,126,59,125v-1,,-2,-2,-4,-2c53,121,49,122,47,119v,,-1,,-2,c45,117,44,119,43,118v-1,-1,-2,-2,-4,-2c37,114,34,113,32,111v-3,-1,-5,-3,-8,-5c22,104,19,104,17,100v-3,,-5,-2,-7,-5c8,95,7,93,6,92,5,92,4,90,3,89v1,-2,2,1,2,2c6,90,7,91,7,92v1,,3,2,4,3c12,96,14,97,15,98v1,2,3,1,4,3c21,102,22,102,23,104v1,,2,1,3,2c26,105,27,106,28,107v3,1,5,3,8,5c39,113,42,115,45,115v1,1,3,2,4,3c51,119,52,119,54,120v1,,3,1,4,2c59,122,60,123,61,122v,,1,2,2,1c64,123,66,125,67,125v2,-1,3,2,5,1c73,128,75,127,77,128v1,2,3,,4,2c82,130,83,130,84,131v1,,2,-1,3,c87,132,89,130,89,133v2,-1,2,-1,3,c96,133,99,136,103,135v7,3,15,5,22,8c128,145,131,147,135,148v-1,-2,-3,-2,-4,-3c129,144,128,143,127,142v-3,-2,-6,-3,-8,-4c113,135,108,131,101,130v-1,-2,-3,-2,-4,-2c96,126,94,127,93,126v-3,-1,-6,-2,-9,-3c83,122,82,124,81,122v-1,1,-1,,-2,c78,120,76,121,75,120v-2,-1,-4,,-5,-2c69,117,68,117,66,116v-1,1,-1,-1,-2,-1c63,115,62,114,61,115v-1,-2,-2,-2,-3,-3c55,111,52,109,49,109v-2,-3,-6,-4,-8,-6c39,103,38,102,36,101v,-3,-3,-1,-3,-3c31,98,30,96,28,96,27,94,25,95,24,93v-1,,-2,-2,-4,-3c19,89,18,88,17,87,15,86,14,85,12,84,11,83,10,82,9,80,8,78,6,79,5,77,4,76,3,74,2,72v1,,1,1,2,2c7,77,9,79,12,82v1,2,3,1,5,3c18,86,19,87,21,88v3,2,6,5,9,6c31,95,33,96,34,97v2,,3,2,5,2c42,101,45,103,48,104v2,1,3,3,5,3c54,109,56,108,57,110v2,,3,1,5,2c63,112,65,113,67,114v1,,3,1,4,1c73,117,75,116,76,118v3,1,5,2,8,3c85,120,85,122,86,121v1,1,2,1,2,2c90,121,91,124,93,123v1,2,3,1,4,2c98,126,100,126,101,126v3,2,6,3,9,3c111,131,113,131,114,132v2,,3,3,4,2c120,135,121,136,123,137v1,,3,2,4,2c127,136,125,136,124,135v-1,,-1,-2,-2,-2c122,133,121,132,120,131v-3,-2,-8,-4,-11,-7c103,122,98,119,93,116v-2,-1,-4,-1,-6,-2c85,113,83,112,81,111v-2,-1,-3,-2,-5,-2c75,107,74,107,73,107v-1,1,-2,-1,-3,-1c67,104,63,103,59,101v-2,-1,-3,-2,-5,-3c53,98,52,97,51,97v-1,,-1,-3,-2,-2c45,93,41,90,37,89,36,87,34,87,32,85,31,84,29,83,27,82,24,80,20,76,17,74,15,72,14,71,12,69,10,69,9,65,7,65,6,61,2,58,2,54v2,,2,2,2,3c5,56,5,59,5,60v2,-1,2,2,3,2c8,63,9,64,10,64v1,2,3,4,5,5c16,70,17,72,19,72v3,4,7,5,10,8c30,81,32,82,34,84v1,,3,1,4,2c42,88,45,91,49,92v3,2,6,4,9,6c60,97,60,99,61,99v2,-1,2,2,3,1c65,101,67,101,69,103v2,-1,3,2,5,2c75,106,76,105,77,105v,1,1,1,2,1c83,110,88,110,91,113v1,,2,,2,c93,114,94,113,95,114v1,,1,1,3,1c98,117,100,115,100,117v1,,2,1,3,1c104,118,103,118,103,117v-1,,-1,-1,-2,c100,115,99,114,98,115v-2,-2,-5,-2,-6,-4c90,110,88,109,86,108v-1,-1,-3,,-3,-2c81,107,81,105,80,106v-1,-1,-2,-2,-2,-2c77,103,77,103,76,103v-1,-2,-3,-1,-4,-2c70,99,67,99,64,97,62,96,59,96,57,93v-2,,-3,-2,-4,-2c52,90,51,89,49,89,44,86,39,83,35,79,32,78,30,75,28,74,27,72,25,72,24,70v-1,,-2,-1,-3,-3c22,66,23,69,24,69v1,,2,1,2,2c29,72,30,74,32,75v4,4,8,4,11,8c46,83,47,86,49,86v2,2,4,2,6,4c59,92,63,94,67,95v,3,3,,3,2c71,97,72,98,73,99v2,,4,2,6,3c81,102,83,104,85,104v1,1,2,1,3,2c89,106,90,107,91,107v2,2,4,3,6,4c99,111,100,114,102,114v2,1,4,3,6,3c109,119,110,119,111,120v1,-1,1,2,3,1c114,121,113,121,113,119v-1,1,-1,,-2,-1c110,119,109,116,108,116v-1,-2,-2,-2,-4,-2c103,113,103,112,101,112v-2,-3,-4,-3,-6,-4c93,105,90,105,88,103,81,100,75,96,68,93,65,91,61,89,58,88,56,87,55,86,53,85v-2,,-3,-3,-5,-3c47,81,45,79,43,79,42,77,40,77,39,75v-2,,-3,-2,-5,-3c33,71,31,70,30,69,27,65,23,65,21,61,19,60,18,58,16,57,15,55,13,55,12,52v2,,2,1,3,2c16,54,17,55,17,56v1,,2,2,3,2c21,58,21,59,22,60v3,1,6,6,9,7c35,70,38,72,41,74v2,1,3,3,5,4c48,78,49,80,51,80v1,2,4,2,5,4c57,83,58,85,59,85v1,,2,1,2,1c65,88,68,90,71,91v1,2,2,1,3,2c75,94,76,93,76,94v2,,4,2,5,3c85,97,88,101,92,101,85,97,79,93,73,89v-1,-1,-2,,-3,-1c69,87,69,86,67,87v,-2,-1,-1,-2,-2c64,84,64,84,63,84,61,83,60,82,58,81,57,80,56,80,56,80v-1,,-2,-3,-3,-2c50,75,47,74,44,71v-1,,-1,-2,-2,-2c41,68,40,69,39,68,38,67,37,64,35,64,34,62,32,61,31,60v-2,,-3,-4,-5,-4c26,54,25,55,24,53v-1,,-1,-2,-2,-1c22,50,21,51,20,49v-1,,-1,-2,-2,-2c18,44,16,43,14,41v2,-1,2,3,4,3c18,46,20,46,21,48v1,2,3,2,4,4c27,53,28,56,30,56v1,2,3,2,4,4c35,61,35,61,36,62v1,,1,2,2,2c41,67,45,69,48,71v3,1,6,5,9,6c58,79,60,79,62,80v1,1,3,2,5,3c70,84,73,86,76,88v2,1,4,1,5,3c83,91,84,93,86,93v1,3,3,2,4,4c92,98,93,100,95,100,94,97,92,97,91,95v-1,1,-1,-3,-2,-1c88,92,87,92,87,91,86,90,84,90,83,89,82,87,80,86,78,84,77,83,75,82,73,81,72,80,70,78,68,78,67,76,65,76,63,75,62,73,61,73,60,73v,-1,-1,-2,-2,-2c56,70,55,68,53,68,50,65,46,64,43,61v-2,,-3,-3,-5,-3c37,56,35,55,33,53,30,50,27,48,24,45,23,43,21,42,20,40v-2,1,-1,-3,-3,-2c16,38,16,36,15,36,12,33,9,30,6,25v2,-1,3,3,4,4c12,28,12,31,14,32v2,2,4,4,6,7c22,39,23,41,24,42v1,,2,2,3,2c29,48,32,48,34,51v3,1,4,4,7,5c43,59,46,59,48,62v3,,5,4,8,4c57,67,58,68,60,69v1,1,2,2,3,1c65,69,62,70,62,69v-1,,-1,-1,-2,-1c59,66,57,66,56,65,55,63,53,63,52,61v-2,,-3,-3,-4,-3c42,53,37,51,32,44,31,43,30,43,29,42v-2,,-2,-3,-3,-2c25,38,24,38,23,37v,-1,,-1,-1,-1c22,35,21,35,20,34,18,31,16,31,15,27v-3,,-3,-5,-6,-6c9,19,11,21,11,21v1,1,1,2,2,3c14,23,14,27,15,26v1,1,1,1,2,2c20,30,22,33,25,36v5,4,10,10,16,13c44,52,46,54,49,56v2,1,3,1,4,4c55,60,56,61,57,63v2,-1,3,2,5,2c63,66,64,68,66,68v1,1,1,2,2,1c69,70,69,71,70,71v2,1,3,2,4,3c75,74,74,71,73,72v,-1,-1,-2,-2,-2c70,68,69,67,68,65,66,62,63,60,61,57,58,54,56,50,54,48,51,45,49,43,47,40,45,38,43,37,42,35v-2,,-2,-3,-3,-2c38,32,37,32,37,30,33,27,30,24,27,21v,,,-1,,-1c28,20,28,20,28,21v1,,2,1,2,2c32,23,33,25,34,26v3,3,6,4,9,8c44,33,44,36,45,36v,1,1,,2,2c48,38,49,41,51,41v2,3,5,5,7,9c61,53,63,55,66,59v1,1,3,2,4,5c72,64,72,67,74,68v2,3,5,7,7,9c84,79,86,83,89,84v1,4,3,5,5,7xm65,72v,,1,1,1,c66,72,65,70,64,71v,1,1,1,1,1xm76,78v-1,1,-1,,-1,-1c74,78,72,75,72,77v1,-1,3,4,4,1xm102,94v,1,-1,2,-2,1c102,96,102,100,104,100v-2,-4,-1,-7,-3,-12c103,88,100,85,101,87v,3,,4,1,7xm102,105v-1,-1,-2,-2,-3,-2c100,104,100,105,102,105xm156,119v2,2,-1,4,1,4c157,122,157,120,158,120v-2,-2,1,-4,-1,-4c157,117,157,119,156,119xm156,128v,1,-1,4,1,4c156,130,156,129,157,127v-1,-1,1,-3,-1,-3c156,125,156,127,156,128xm145,133v,,1,-3,-1,-2c145,132,143,134,145,133xm136,143v-1,-2,1,-4,-2,-4c134,140,134,143,136,143xm146,143v,-1,,-4,-1,-2c145,142,145,143,146,143xm156,142v,-1,,-4,-1,-2c156,141,155,142,156,142xm89,199v3,,6,,9,c100,200,103,198,106,199v3,-1,6,,9,-1c121,199,127,199,134,197v2,2,6,1,9,2c146,198,149,199,152,199v2,1,3,,5,1c158,200,160,201,161,201v2,,3,,4,1c166,202,167,203,168,202v,,3,1,2,-1c168,201,166,200,164,199v-2,1,-3,-1,-4,c159,198,157,199,156,198v-1,,-2,,-2,-1c153,198,152,197,151,198v-1,-1,-2,-2,-4,-1c145,195,142,195,140,195v-1,,-2,,-2,-1c137,195,136,195,135,195v-1,-1,-3,,-4,-1c128,194,125,194,122,194v-3,-1,-6,1,-9,c110,195,107,194,104,195v-1,,-3,,-4,c98,195,96,196,95,195v-3,2,-5,2,-8,2c85,200,82,197,81,200v3,-2,5,,8,-1xm263,135v,3,,7,1,10c263,146,265,149,264,150v,2,1,4,,5c264,157,265,159,264,160v2,2,-1,3,1,5c264,166,265,168,264,170v1,1,,3,,4c263,175,264,176,264,177v,1,-1,1,-1,2c262,179,264,181,263,181v,1,,2,,2c262,187,261,190,261,193v-2,2,-1,6,-3,9c259,203,258,203,258,204v,1,,1,,2c258,208,257,209,257,211v-1,2,-1,6,-2,8c255,221,255,223,254,224v2,2,-1,3,1,5c254,232,254,235,254,239v,1,-1,3,,4c253,245,254,247,254,249v1,1,,1,-1,2c254,252,255,253,254,253v,2,,4,1,6c254,260,255,262,256,264v-1,,1,1,,1c255,266,257,267,257,268v2,,,-2,,-3c257,264,258,263,257,262v,-2,,-5,-1,-7c257,254,256,252,257,251v-1,-2,1,-3,,-5c258,243,256,240,258,237v,-3,1,-6,,-9c259,226,259,222,261,220v-1,-2,,-3,1,-4c261,215,262,214,262,214v,-1,,-2,,-2c263,210,262,208,263,208v,-1,,-2,,-3c264,205,264,204,264,203v,-1,,-3,1,-4c266,198,265,196,266,195v-1,-1,,-2,,-3c265,191,266,191,266,190v1,-1,,-3,1,-4c266,182,267,180,267,177v,-3,1,-5,1,-9c267,166,268,163,267,160v,-3,,-6,-1,-9c265,149,267,148,266,146v,-1,-1,-3,,-4c265,139,266,136,264,133v,-2,1,-3,,-5c265,127,263,125,264,124v-2,-2,-1,-3,-2,-5c262,118,262,115,260,115v2,7,3,14,3,20xm267,138v-1,1,1,3,,3c268,143,268,144,267,145v1,2,1,3,1,4c269,155,269,160,271,166v-1,2,-1,4,,6c270,174,269,176,270,178v-1,2,,4,-1,6c268,186,270,188,268,190v2,1,,2,,3c267,193,269,195,268,196v,2,-1,4,-1,6c265,202,268,204,266,204v,1,1,1,,2c265,206,266,207,265,207v,2,,4,,6c263,214,265,215,264,216v,1,-1,2,-1,3c264,221,262,223,262,225v-1,,1,2,,2c263,229,260,229,262,231v-2,1,-1,4,-2,6c260,241,260,245,260,249v,2,-1,4,,6c259,257,261,260,259,262v1,1,1,2,2,4c261,267,260,268,261,269v1,3,1,7,4,7c264,274,265,273,264,271v1,-1,-1,-3,,-4c263,265,263,264,263,262v1,-1,-1,-3,,-4c264,256,261,254,263,253v,-1,-1,-3,,-4c261,245,264,243,263,239v1,-2,,-5,2,-7c265,230,265,229,265,227v1,-1,1,-3,1,-4c265,221,268,221,267,219v,-1,,-2,,-2c267,216,268,215,267,214v2,-1,1,-2,1,-4c269,209,269,207,270,206v-1,-3,,-6,1,-8c270,196,272,195,271,194v,-2,,-4,1,-5c272,186,271,183,272,180v-1,-2,,-3,1,-4c273,174,272,173,272,171v,-3,,-6,,-9c271,161,272,160,272,158v-1,-2,-1,-3,,-5c271,150,271,147,270,144v-1,-2,,-3,-2,-5c267,137,268,134,266,134v1,2,,2,1,4xm103,229v2,1,4,2,6,2c110,232,112,230,112,231v1,,3,1,3,c114,231,114,230,113,230v2,-1,3,,5,1c119,231,121,231,123,232v3,-1,7,,10,c135,232,136,233,138,232v1,1,3,,3,1c142,234,143,232,144,233v1,1,4,-1,5,c151,233,153,233,154,233v1,1,2,-1,3,c158,233,159,233,160,233v1,,3,,6,-1c167,233,170,233,172,233v2,1,5,1,7,1c180,235,181,235,183,235v1,1,3,,3,2c188,235,189,236,190,236v2,,3,-1,4,1c195,237,196,237,197,237v1,1,2,1,3,1c201,236,197,236,195,236v,-2,-2,,-2,-2c191,235,191,233,189,234v-2,-1,-4,-1,-6,-1c182,232,181,232,179,232v,,-1,,-2,c177,232,177,231,176,232v-2,-2,-4,-1,-6,-2c169,230,168,230,166,230v-1,,-2,-2,-3,-1c161,229,158,229,156,229v,-1,-2,,-3,-1c152,228,150,229,149,228v-3,2,-5,,-9,1c134,227,127,229,120,228v-2,1,-3,,-4,c115,228,114,227,113,227v-1,1,-2,1,-2,c107,227,104,227,100,226v1,2,3,1,3,3xm261,160v-2,1,,3,-2,4c260,166,258,167,259,169v-1,1,,3,-2,4c258,175,257,177,256,179v1,1,,1,,2c256,182,257,183,255,184v1,1,1,2,,2c254,187,255,188,254,189v,5,-1,9,-2,13c252,204,252,205,252,207v-1,1,-1,3,-2,4c251,216,248,220,249,225v-2,2,-1,6,-2,8c247,235,247,236,247,238v,1,-1,2,,4c246,243,248,246,247,247v,,,1,1,2c248,250,248,251,248,252v,1,1,3,1,4c249,258,250,260,249,261v2,2,1,7,4,7c253,269,254,269,254,268v,,-1,,-1,-1c253,265,253,261,251,259v1,-2,,-4,,-6c251,253,251,252,251,252v-1,-1,,-1,-1,-2c251,249,251,248,250,247v2,-4,,-9,2,-12c250,230,252,228,251,224v2,-1,1,-4,2,-5c253,217,254,216,254,214v1,-2,,-4,1,-5c255,207,256,205,256,203v,-1,1,-1,,-2c256,200,257,200,256,198v2,-1,1,-3,2,-5c258,189,260,187,260,183v,-1,,-2,,-2c262,180,260,179,261,178v1,-2,,-4,1,-5c263,169,261,165,263,162v-1,-2,,-3,,-5c263,156,262,154,263,154v-1,-1,1,-3,-1,-2c262,155,260,157,261,160xm125,239v,-1,-1,-2,,-3c126,238,128,239,129,240v2,,3,1,4,1c134,242,136,241,137,242v2,,3,,4,1c143,241,144,244,146,243v1,1,2,2,4,1c150,245,151,244,152,244v1,1,1,1,2,1c156,245,157,245,158,246v2,,4,-1,5,1c166,246,167,248,170,247v2,1,5,2,7,2c179,250,182,249,184,250v3,1,5,2,8,1c195,253,199,252,202,254v3,-1,6,1,9,1c212,256,214,255,215,256v1,,2,1,3,c218,257,219,256,220,257v2,1,6,1,8,3c230,260,231,261,232,261v2,,3,3,5,2c236,261,235,261,234,260v-1,,-1,-1,-2,-1c231,259,231,259,230,258v-3,,-5,-2,-8,-2c222,254,220,254,220,253v-3,,-5,-1,-7,-1c212,250,211,251,210,250v,,-1,-1,-1,-1c208,250,207,249,207,249v-2,,-4,,-5,-1c201,249,201,247,200,248v-2,1,-2,-1,-3,c196,246,193,247,192,246v-1,,-1,,-2,c190,245,188,246,188,246v-1,-2,-3,,-4,-1c181,245,178,244,175,245v-1,-1,-2,-1,-3,-1c170,245,169,242,167,243v-1,1,-1,,-1,c165,242,164,243,163,243v-1,-1,-3,,-4,-1c157,241,156,242,155,242v-2,-1,-3,-1,-5,c148,240,145,241,142,240v-1,-1,-3,,-4,-1c137,239,136,238,134,238v-2,-1,-5,-2,-8,-2c125,235,124,235,123,234v-3,1,-5,-1,-9,c114,234,114,233,114,234v3,2,7,4,11,5xm143,238v4,,6,1,10,1c154,240,155,239,155,239v2,,2,1,3,c159,239,159,239,159,240v2,,3,-1,4,c166,241,170,241,174,242v1,-1,2,,4,-1c179,242,181,241,183,242v1,,2,,4,1c188,243,190,243,191,244v2,-1,3,,4,c196,246,198,244,200,245v3,,5,2,8,1c210,248,212,248,214,248v,1,2,,2,1c217,250,218,250,219,250v1,2,2,1,3,2c222,251,222,252,223,253v,,1,-1,1,c225,253,226,253,227,254v1,,3,2,3,c229,254,228,253,228,252v-1,,-2,1,-2,-1c224,251,223,250,221,250v-2,-3,-5,-3,-7,-5c212,245,211,246,210,244v-2,,-3,-1,-4,-1c205,243,204,243,203,242v-2,-1,-3,-1,-4,-1c196,240,194,239,191,239v,,,,-1,c190,239,190,239,190,239v-1,,-2,,-2,c187,239,186,238,186,238v-1,,-2,,-3,1c182,238,181,237,179,238v-1,-2,-3,,-3,-1c175,237,174,235,173,237v-1,-2,-3,-1,-5,-1c166,236,164,235,162,236v-2,-1,-5,,-8,-1c152,235,149,236,147,236v-2,,-3,-1,-4,c142,236,141,235,139,236v-1,-1,-2,-1,-4,-1c135,235,132,234,132,235v,,1,1,1,c136,237,140,237,143,238xm144,249v2,,3,,4,1c151,251,153,252,155,253v1,,2,1,3,2c159,254,160,254,160,255v1,,2,,2,1c165,256,167,257,170,258v1,,2,,3,1c175,258,176,259,177,260v3,,5,2,8,1c190,263,195,264,201,264v1,1,4,1,5,2c208,266,209,265,210,266v1,1,2,,3,1c218,267,222,270,226,269v2,2,5,,7,1c235,271,237,271,239,272v2,-1,2,1,3,1c243,273,244,273,245,274v1,1,2,,3,c249,274,250,275,250,275v1,,1,,1,-1c249,274,248,272,246,271v-2,,-3,-2,-5,-3c238,267,236,265,233,265v-1,-1,-2,-1,-4,-1c228,262,226,263,225,261v-1,1,-1,,-2,c222,260,221,262,221,260v-3,1,-4,,-6,-1c215,258,213,259,213,258v-2,2,-2,-2,-3,c208,257,206,257,204,257v-1,,-1,-1,-2,c202,256,200,257,200,256v-3,1,-4,-2,-6,-1c191,254,187,254,184,253v-4,,-7,-2,-11,-2c172,250,169,251,168,250v-2,,-4,,-6,-1c161,248,159,249,157,248v-2,-1,-4,1,-5,-1c150,247,148,247,146,246v-1,1,-1,-1,-3,c143,245,141,245,141,246v1,1,3,1,3,3xm207,240v,1,3,1,2,c207,241,206,238,204,239v1,2,2,,3,1xm248,269v1,,1,2,2,1c249,268,247,268,246,267v,2,1,1,2,2xm259,272v-1,-1,-1,-2,-2,-2c257,271,257,273,259,272xe" fillcolor="#dbdbdb [1302]" stroked="f">
                   <v:path arrowok="t" o:connecttype="custom" o:connectlocs="229008,94875;327154,271538;307524,85060;376227,196292;415485,405671;435114,255180;464558,209378;497274,173391;526717,189749;546347,284624;601963,170120;621592,278081;654307,258451;592148,516903;598691,569247;664122,422028;716467,212650;687023,523446;673937,624864;772083,304253;745910,543075;723010,758997;791712,480916;785169,575791;758997,808070;824427,526717;844057,516903;870229,830970;889858,814613;772083,925845;333697,752454;363141,726281;477644,700109;523446,680480;454744,670665;549618,644493;369684,598691;124318,585605;71974,529989;441658,552890;428571,539804;219193,497274;88332,431843;425300,487459;160305,386041;6543,235551;88332,268266;114504,258451;65431,189749;202835,261723;104689,143948;229008,209378;507088,458015;860414,592148;870229,477644;860414,781897;621592,772083;811341,824427;579062,814613;408942,781897;503817,768811;654307,837514" o:connectangles="0,0,0,0,0,0,0,0,0,0,0,0,0,0,0,0,0,0,0,0,0,0,0,0,0,0,0,0,0,0,0,0,0,0,0,0,0,0,0,0,0,0,0,0,0,0,0,0,0,0,0,0,0,0,0,0,0,0,0,0,0,0"/>
                   <o:lock v:ext="edit" verticies="t"/>
                 </v:shape>
-                <v:rect id="Rectangle 29" o:spid="_x0000_s1035" style="position:absolute;width:12435;height:12435;visibility:visible;mso-wrap-style:square;v-text-anchor:middle" o:gfxdata="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" filled="f" stroked="f" strokeweight="1pt"/>
+                <v:rect id="Rectangle 29" o:spid="_x0000_s1036" style="position:absolute;width:12435;height:12435;visibility:visible;mso-wrap-style:square;v-text-anchor:middle" o:gfxdata="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" filled="f" stroked="f" strokeweight="1pt"/>
               </v:group>
               <v:shapetype id="_x0000_t202" coordsize="21600,21600" o:spt="202" path="m,l,21600r21600,l21600,xe">
                 <v:stroke joinstyle="miter"/>
                 <v:path gradientshapeok="t" o:connecttype="rect"/>
               </v:shapetype>
-              <v:shape id="Text Box 30" o:spid="_x0000_s1036" type="#_x0000_t202" style="position:absolute;left:1999;top:1332;width:10096;height:5760;visibility:visible;mso-wrap-style:square;v-text-anchor:top" o:gfxdata="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" filled="f" stroked="f" strokeweight=".5pt">
+              <v:shape id="Text Box 30" o:spid="_x0000_s1037" type="#_x0000_t202" style="position:absolute;left:1999;top:1332;width:10096;height:5760;visibility:visible;mso-wrap-style:square;v-text-anchor:top" o:gfxdata="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" filled="f" stroked="f" strokeweight=".5pt">
                 <v:textbox style="mso-fit-shape-to-text:t" inset="0,0,0,0">
                   <w:txbxContent>
                     <w:p>
@@ -21807,6 +22549,7 @@
     <w:rsid w:val="007D4914"/>
     <w:rsid w:val="007E20DE"/>
     <w:rsid w:val="009B6999"/>
+    <w:rsid w:val="00A15A2B"/>
     <w:rsid w:val="00A772D8"/>
     <w:rsid w:val="00BE68A0"/>
     <w:rsid w:val="00E0766B"/>

</xml_diff>

<commit_message>
Finished 4th experiment report
</commit_message>
<xml_diff>
--- a/4thExperiment/PreReport/PreReport4th.docx
+++ b/4thExperiment/PreReport/PreReport4th.docx
@@ -125,23 +125,29 @@
           <w:lang w:bidi="fa-IR"/>
         </w:rPr>
       </w:pPr>
-      <w:proofErr w:type="spellStart"/>
       <w:r>
         <w:rPr>
           <w:rFonts w:ascii="Cambria" w:hAnsi="Cambria" w:cs="B Nazanin" w:hint="cs"/>
           <w:rtl/>
           <w:lang w:bidi="fa-IR"/>
         </w:rPr>
-        <w:t>محد</w:t>
+        <w:t>مح</w:t>
       </w:r>
-      <w:proofErr w:type="spellEnd"/>
       <w:r>
         <w:rPr>
           <w:rFonts w:ascii="Cambria" w:hAnsi="Cambria" w:cs="B Nazanin" w:hint="cs"/>
           <w:rtl/>
           <w:lang w:bidi="fa-IR"/>
         </w:rPr>
-        <w:t xml:space="preserve"> امین علی اکبری </w:t>
+        <w:t>م</w:t>
+      </w:r>
+      <w:r>
+        <w:rPr>
+          <w:rFonts w:ascii="Cambria" w:hAnsi="Cambria" w:cs="B Nazanin" w:hint="cs"/>
+          <w:rtl/>
+          <w:lang w:bidi="fa-IR"/>
+        </w:rPr>
+        <w:t xml:space="preserve">د امین علی اکبری </w:t>
       </w:r>
       <w:r>
         <w:rPr>
@@ -697,7 +703,7 @@
               <w:bidi/>
               <w:jc w:val="center"/>
               <w:rPr>
-                <w:rFonts w:ascii="Cambria" w:hAnsi="Cambria" w:cs="B Nazanin" w:hint="cs"/>
+                <w:rFonts w:ascii="Cambria" w:hAnsi="Cambria" w:cs="B Nazanin"/>
                 <w:color w:val="000000" w:themeColor="text1"/>
                 <w:rtl/>
                 <w:lang w:bidi="fa-IR"/>
@@ -723,7 +729,7 @@
               <w:bidi/>
               <w:jc w:val="center"/>
               <w:rPr>
-                <w:rFonts w:ascii="B Nazanin" w:hAnsi="B Nazanin" w:cs="B Nazanin" w:hint="cs"/>
+                <w:rFonts w:ascii="B Nazanin" w:hAnsi="B Nazanin" w:cs="B Nazanin"/>
                 <w:color w:val="000000" w:themeColor="text1"/>
                 <w:rtl/>
                 <w:lang w:bidi="fa-IR"/>
@@ -6490,7 +6496,7 @@
         <w:bidi/>
         <w:ind w:left="720"/>
         <w:rPr>
-          <w:rFonts w:ascii="Cambria" w:eastAsiaTheme="minorEastAsia" w:hAnsi="Cambria" w:cs="Times New Roman" w:hint="cs"/>
+          <w:rFonts w:ascii="Cambria" w:eastAsiaTheme="minorEastAsia" w:hAnsi="Cambria" w:cs="Times New Roman"/>
           <w:color w:val="000000" w:themeColor="text1"/>
           <w:rtl/>
           <w:lang w:bidi="fa-IR"/>
@@ -22482,7 +22488,7 @@
     <w:charset w:val="00"/>
     <w:family w:val="swiss"/>
     <w:pitch w:val="variable"/>
-    <w:sig w:usb0="E0002AFF" w:usb1="C000247B" w:usb2="00000009" w:usb3="00000000" w:csb0="000001FF" w:csb1="00000000"/>
+    <w:sig w:usb0="E1002AFF" w:usb1="C000ACFF" w:usb2="00000009" w:usb3="00000000" w:csb0="000001FF" w:csb1="00000000"/>
   </w:font>
   <w:font w:name="Arial">
     <w:panose1 w:val="020B0604020202020204"/>
@@ -22551,6 +22557,7 @@
     <w:rsid w:val="009B6999"/>
     <w:rsid w:val="00A15A2B"/>
     <w:rsid w:val="00A772D8"/>
+    <w:rsid w:val="00B145C1"/>
     <w:rsid w:val="00BE68A0"/>
     <w:rsid w:val="00E0766B"/>
     <w:rsid w:val="00E74FDA"/>

</xml_diff>